<commit_message>
first working docx generation
</commit_message>
<xml_diff>
--- a/data/carta-template.docx
+++ b/data/carta-template.docx
@@ -5,43 +5,190 @@
     <w:p>
       <w:pPr>
         <w:pStyle w:val="Normal"/>
-        <w:rPr>
-          <w:b/>
-          <w:bCs/>
-        </w:rPr>
-      </w:pPr>
-      <w:r>
-        <w:rPr>
-          <w:b/>
-          <w:bCs/>
-        </w:rPr>
-        <w:t xml:space="preserve">Informe anual </w:t>
-      </w:r>
-      <w:r>
-        <w:rPr>
-          <w:b/>
-          <w:bCs/>
-        </w:rPr>
-        <w:t>{anualidad}</w:t>
-      </w:r>
-      <w:r>
-        <w:rPr>
-          <w:b/>
-          <w:bCs/>
-        </w:rPr>
-        <w:t xml:space="preserve"> sobre indicadores de compromisos y medidas correctoras de la </w:t>
-      </w:r>
-      <w:r>
-        <w:rPr>
-          <w:b/>
-          <w:bCs/>
-        </w:rPr>
-        <w:t>{cartaservicio.denominacion}</w:t>
-      </w:r>
-    </w:p>
-    <w:p>
-      <w:pPr>
-        <w:pStyle w:val="Normal"/>
+        <w:jc w:val="center"/>
+        <w:rPr/>
+      </w:pPr>
+      <w:r>
+        <w:rPr/>
+      </w:r>
+    </w:p>
+    <w:p>
+      <w:pPr>
+        <w:pStyle w:val="Normal"/>
+        <w:jc w:val="center"/>
+        <w:rPr/>
+      </w:pPr>
+      <w:r>
+        <w:rPr/>
+      </w:r>
+    </w:p>
+    <w:p>
+      <w:pPr>
+        <w:pStyle w:val="Normal"/>
+        <w:jc w:val="center"/>
+        <w:rPr/>
+      </w:pPr>
+      <w:r>
+        <w:rPr/>
+      </w:r>
+    </w:p>
+    <w:p>
+      <w:pPr>
+        <w:pStyle w:val="Normal"/>
+        <w:jc w:val="center"/>
+        <w:rPr/>
+      </w:pPr>
+      <w:r>
+        <w:rPr/>
+      </w:r>
+    </w:p>
+    <w:p>
+      <w:pPr>
+        <w:pStyle w:val="Normal"/>
+        <w:jc w:val="center"/>
+        <w:rPr/>
+      </w:pPr>
+      <w:r>
+        <w:rPr/>
+      </w:r>
+    </w:p>
+    <w:p>
+      <w:pPr>
+        <w:pStyle w:val="Normal"/>
+        <w:jc w:val="center"/>
+        <w:rPr/>
+      </w:pPr>
+      <w:r>
+        <w:rPr/>
+      </w:r>
+    </w:p>
+    <w:p>
+      <w:pPr>
+        <w:pStyle w:val="Normal"/>
+        <w:jc w:val="center"/>
+        <w:rPr/>
+      </w:pPr>
+      <w:r>
+        <w:rPr/>
+      </w:r>
+    </w:p>
+    <w:p>
+      <w:pPr>
+        <w:pStyle w:val="Normal"/>
+        <w:jc w:val="center"/>
+        <w:rPr/>
+      </w:pPr>
+      <w:r>
+        <w:rPr/>
+      </w:r>
+    </w:p>
+    <w:p>
+      <w:pPr>
+        <w:pStyle w:val="Normal"/>
+        <w:jc w:val="center"/>
+        <w:rPr/>
+      </w:pPr>
+      <w:r>
+        <w:rPr/>
+      </w:r>
+    </w:p>
+    <w:p>
+      <w:pPr>
+        <w:pStyle w:val="Normal"/>
+        <w:jc w:val="center"/>
+        <w:rPr/>
+      </w:pPr>
+      <w:r>
+        <w:rPr/>
+      </w:r>
+    </w:p>
+    <w:p>
+      <w:pPr>
+        <w:pStyle w:val="Normal"/>
+        <w:jc w:val="center"/>
+        <w:rPr/>
+      </w:pPr>
+      <w:r>
+        <w:rPr/>
+      </w:r>
+    </w:p>
+    <w:p>
+      <w:pPr>
+        <w:pStyle w:val="Normal"/>
+        <w:jc w:val="center"/>
+        <w:rPr/>
+      </w:pPr>
+      <w:r>
+        <w:rPr/>
+      </w:r>
+    </w:p>
+    <w:p>
+      <w:pPr>
+        <w:pStyle w:val="Normal"/>
+        <w:jc w:val="center"/>
+        <w:rPr/>
+      </w:pPr>
+      <w:r>
+        <w:rPr/>
+      </w:r>
+    </w:p>
+    <w:p>
+      <w:pPr>
+        <w:pStyle w:val="Normal"/>
+        <w:jc w:val="center"/>
+        <w:rPr>
+          <w:sz w:val="28"/>
+          <w:szCs w:val="28"/>
+        </w:rPr>
+      </w:pPr>
+      <w:r>
+        <w:rPr>
+          <w:sz w:val="28"/>
+          <w:szCs w:val="28"/>
+        </w:rPr>
+      </w:r>
+    </w:p>
+    <w:p>
+      <w:pPr>
+        <w:pStyle w:val="Normal"/>
+        <w:jc w:val="center"/>
+        <w:rPr>
+          <w:sz w:val="28"/>
+          <w:szCs w:val="28"/>
+        </w:rPr>
+      </w:pPr>
+      <w:r>
+        <w:rPr>
+          <w:sz w:val="28"/>
+          <w:szCs w:val="28"/>
+        </w:rPr>
+      </w:r>
+    </w:p>
+    <w:p>
+      <w:pPr>
+        <w:pStyle w:val="Normal"/>
+        <w:jc w:val="center"/>
+        <w:rPr>
+          <w:b/>
+          <w:bCs/>
+          <w:sz w:val="28"/>
+          <w:szCs w:val="28"/>
+        </w:rPr>
+      </w:pPr>
+      <w:r>
+        <w:rPr>
+          <w:b/>
+          <w:bCs/>
+          <w:sz w:val="28"/>
+          <w:szCs w:val="28"/>
+        </w:rPr>
+        <w:t>Informe anual {anualidad} sobre indicadores de compromisos y medidas correctoras de la {cartaservicio.denominacion}</w:t>
+      </w:r>
+    </w:p>
+    <w:p>
+      <w:pPr>
+        <w:pStyle w:val="Normal"/>
+        <w:jc w:val="center"/>
         <w:rPr/>
       </w:pPr>
       <w:r>
@@ -106,6 +253,17 @@
     </w:p>
     <w:p>
       <w:pPr>
+        <w:sectPr>
+          <w:headerReference w:type="default" r:id="rId2"/>
+          <w:footerReference w:type="default" r:id="rId3"/>
+          <w:type w:val="nextPage"/>
+          <w:pgSz w:w="11906" w:h="16838"/>
+          <w:pgMar w:left="1701" w:right="1701" w:header="1417" w:top="1985" w:footer="1417" w:bottom="1956" w:gutter="0"/>
+          <w:pgNumType w:fmt="decimal"/>
+          <w:formProt w:val="false"/>
+          <w:textDirection w:val="lrTb"/>
+          <w:docGrid w:type="default" w:linePitch="360" w:charSpace="4294965247"/>
+        </w:sectPr>
         <w:pStyle w:val="Normal"/>
         <w:rPr/>
       </w:pPr>
@@ -117,26 +275,2066 @@
     <w:p>
       <w:pPr>
         <w:pStyle w:val="Normal"/>
-        <w:rPr/>
-      </w:pPr>
-      <w:r>
-        <w:rPr/>
-      </w:r>
-    </w:p>
-    <w:p>
-      <w:pPr>
-        <w:pStyle w:val="Normal"/>
-        <w:rPr>
-          <w:b/>
-          <w:bCs/>
-        </w:rPr>
-      </w:pPr>
-      <w:r>
-        <w:rPr>
-          <w:b/>
-          <w:bCs/>
-        </w:rPr>
-        <w:t xml:space="preserve">Informe anual de evaluación de la Carta de Servicios: Basado en los datos de evaluación de la Carta de Servicios </w:t>
+        <w:rPr>
+          <w:b/>
+          <w:bCs/>
+        </w:rPr>
+      </w:pPr>
+      <w:r>
+        <w:rPr>
+          <w:b/>
+          <w:bCs/>
+        </w:rPr>
+        <w:t>Informe anual de evaluación de la Carta de Servicios: Basado en los datos de evaluación de la Carta de Servicios</w:t>
+      </w:r>
+    </w:p>
+    <w:p>
+      <w:pPr>
+        <w:pStyle w:val="Normal"/>
+        <w:rPr/>
+      </w:pPr>
+      <w:r>
+        <w:rPr/>
+        <w:t>{#objetivos}</w:t>
+      </w:r>
+    </w:p>
+    <w:p>
+      <w:pPr>
+        <w:pStyle w:val="Normal"/>
+        <w:rPr/>
+      </w:pPr>
+      <w:r>
+        <w:rPr/>
+      </w:r>
+    </w:p>
+    <w:tbl>
+      <w:tblPr>
+        <w:jc w:val="left"/>
+        <w:tblInd w:w="47" w:type="dxa"/>
+        <w:tblBorders>
+          <w:top w:val="single" w:sz="2" w:space="0" w:color="000001"/>
+          <w:left w:val="single" w:sz="2" w:space="0" w:color="000001"/>
+          <w:bottom w:val="single" w:sz="2" w:space="0" w:color="000001"/>
+          <w:insideH w:val="single" w:sz="2" w:space="0" w:color="000001"/>
+          <w:right w:val="single" w:sz="2" w:space="0" w:color="000001"/>
+          <w:insideV w:val="single" w:sz="2" w:space="0" w:color="000001"/>
+        </w:tblBorders>
+        <w:tblCellMar>
+          <w:top w:w="55" w:type="dxa"/>
+          <w:left w:w="45" w:type="dxa"/>
+          <w:bottom w:w="55" w:type="dxa"/>
+          <w:right w:w="55" w:type="dxa"/>
+        </w:tblCellMar>
+      </w:tblPr>
+      <w:tblGrid>
+        <w:gridCol w:w="14572"/>
+      </w:tblGrid>
+      <w:tr>
+        <w:trPr>
+          <w:cantSplit w:val="false"/>
+        </w:trPr>
+        <w:tc>
+          <w:tcPr>
+            <w:tcW w:w="14572" w:type="dxa"/>
+            <w:tcBorders>
+              <w:top w:val="single" w:sz="2" w:space="0" w:color="000001"/>
+              <w:left w:val="single" w:sz="2" w:space="0" w:color="000001"/>
+              <w:bottom w:val="single" w:sz="2" w:space="0" w:color="000001"/>
+              <w:insideH w:val="single" w:sz="2" w:space="0" w:color="000001"/>
+              <w:right w:val="single" w:sz="2" w:space="0" w:color="000001"/>
+              <w:insideV w:val="single" w:sz="2" w:space="0" w:color="000001"/>
+            </w:tcBorders>
+            <w:shd w:fill="FFFFFF" w:val="clear"/>
+            <w:tcMar>
+              <w:left w:w="45" w:type="dxa"/>
+            </w:tcMar>
+          </w:tcPr>
+          <w:p>
+            <w:pPr>
+              <w:pStyle w:val="Contenidodelatabla"/>
+              <w:spacing w:before="0" w:after="160"/>
+              <w:rPr>
+                <w:b/>
+                <w:bCs/>
+                <w:sz w:val="16"/>
+                <w:szCs w:val="16"/>
+              </w:rPr>
+            </w:pPr>
+            <w:r>
+              <w:rPr>
+                <w:b/>
+                <w:bCs/>
+                <w:sz w:val="16"/>
+                <w:szCs w:val="16"/>
+              </w:rPr>
+              <w:t>{index}. {denominacion}{#formulas}</w:t>
+            </w:r>
+          </w:p>
+        </w:tc>
+      </w:tr>
+      <w:tr>
+        <w:trPr>
+          <w:cantSplit w:val="false"/>
+        </w:trPr>
+        <w:tc>
+          <w:tcPr>
+            <w:tcW w:w="14572" w:type="dxa"/>
+            <w:tcBorders>
+              <w:top w:val="nil"/>
+              <w:left w:val="single" w:sz="2" w:space="0" w:color="000001"/>
+              <w:bottom w:val="single" w:sz="2" w:space="0" w:color="000001"/>
+              <w:insideH w:val="single" w:sz="2" w:space="0" w:color="000001"/>
+              <w:right w:val="single" w:sz="2" w:space="0" w:color="000001"/>
+              <w:insideV w:val="single" w:sz="2" w:space="0" w:color="000001"/>
+            </w:tcBorders>
+            <w:shd w:fill="FFFFFF" w:val="clear"/>
+            <w:tcMar>
+              <w:left w:w="45" w:type="dxa"/>
+            </w:tcMar>
+          </w:tcPr>
+          <w:p>
+            <w:pPr>
+              <w:pStyle w:val="Contenidodelatabla"/>
+              <w:spacing w:before="0" w:after="160"/>
+              <w:jc w:val="center"/>
+              <w:rPr>
+                <w:b/>
+                <w:bCs/>
+                <w:i w:val="false"/>
+                <w:iCs w:val="false"/>
+                <w:sz w:val="16"/>
+                <w:szCs w:val="16"/>
+              </w:rPr>
+            </w:pPr>
+            <w:r>
+              <w:rPr>
+                <w:b/>
+                <w:bCs/>
+                <w:i w:val="false"/>
+                <w:iCs w:val="false"/>
+                <w:sz w:val="16"/>
+                <w:szCs w:val="16"/>
+              </w:rPr>
+              <w:t>{human}</w:t>
+            </w:r>
+          </w:p>
+        </w:tc>
+      </w:tr>
+    </w:tbl>
+    <w:p>
+      <w:pPr>
+        <w:pStyle w:val="Cuerpodetexto"/>
+        <w:rPr/>
+      </w:pPr>
+      <w:r>
+        <w:rPr/>
+      </w:r>
+    </w:p>
+    <w:tbl>
+      <w:tblPr>
+        <w:jc w:val="left"/>
+        <w:tblInd w:w="47" w:type="dxa"/>
+        <w:tblBorders>
+          <w:top w:val="single" w:sz="2" w:space="0" w:color="000001"/>
+          <w:left w:val="single" w:sz="2" w:space="0" w:color="000001"/>
+          <w:bottom w:val="single" w:sz="2" w:space="0" w:color="000001"/>
+          <w:insideH w:val="single" w:sz="2" w:space="0" w:color="000001"/>
+          <w:right w:val="nil"/>
+          <w:insideV w:val="nil"/>
+        </w:tblBorders>
+        <w:tblCellMar>
+          <w:top w:w="55" w:type="dxa"/>
+          <w:left w:w="45" w:type="dxa"/>
+          <w:bottom w:w="55" w:type="dxa"/>
+          <w:right w:w="55" w:type="dxa"/>
+        </w:tblCellMar>
+      </w:tblPr>
+      <w:tblGrid>
+        <w:gridCol w:w="6447"/>
+        <w:gridCol w:w="623"/>
+        <w:gridCol w:w="623"/>
+        <w:gridCol w:w="623"/>
+        <w:gridCol w:w="624"/>
+        <w:gridCol w:w="623"/>
+        <w:gridCol w:w="623"/>
+        <w:gridCol w:w="624"/>
+        <w:gridCol w:w="623"/>
+        <w:gridCol w:w="623"/>
+        <w:gridCol w:w="624"/>
+        <w:gridCol w:w="623"/>
+        <w:gridCol w:w="623"/>
+        <w:gridCol w:w="636"/>
+      </w:tblGrid>
+      <w:tr>
+        <w:trPr>
+          <w:cantSplit w:val="false"/>
+        </w:trPr>
+        <w:tc>
+          <w:tcPr>
+            <w:tcW w:w="6447" w:type="dxa"/>
+            <w:tcBorders>
+              <w:top w:val="single" w:sz="2" w:space="0" w:color="000001"/>
+              <w:left w:val="single" w:sz="2" w:space="0" w:color="000001"/>
+              <w:bottom w:val="single" w:sz="2" w:space="0" w:color="000001"/>
+              <w:insideH w:val="single" w:sz="2" w:space="0" w:color="000001"/>
+              <w:right w:val="nil"/>
+              <w:insideV w:val="nil"/>
+            </w:tcBorders>
+            <w:shd w:fill="FFFFFF" w:val="clear"/>
+            <w:tcMar>
+              <w:left w:w="45" w:type="dxa"/>
+            </w:tcMar>
+          </w:tcPr>
+          <w:p>
+            <w:pPr>
+              <w:pStyle w:val="Contenidodelatabla"/>
+              <w:spacing w:before="0" w:after="160"/>
+              <w:jc w:val="center"/>
+              <w:rPr>
+                <w:b/>
+                <w:bCs/>
+                <w:sz w:val="16"/>
+                <w:szCs w:val="16"/>
+              </w:rPr>
+            </w:pPr>
+            <w:r>
+              <w:rPr>
+                <w:b/>
+                <w:bCs/>
+                <w:sz w:val="16"/>
+                <w:szCs w:val="16"/>
+              </w:rPr>
+            </w:r>
+          </w:p>
+        </w:tc>
+        <w:tc>
+          <w:tcPr>
+            <w:tcW w:w="623" w:type="dxa"/>
+            <w:tcBorders>
+              <w:top w:val="single" w:sz="2" w:space="0" w:color="000001"/>
+              <w:left w:val="single" w:sz="2" w:space="0" w:color="000001"/>
+              <w:bottom w:val="single" w:sz="2" w:space="0" w:color="000001"/>
+              <w:insideH w:val="single" w:sz="2" w:space="0" w:color="000001"/>
+              <w:right w:val="nil"/>
+              <w:insideV w:val="nil"/>
+            </w:tcBorders>
+            <w:shd w:fill="FFFFFF" w:val="clear"/>
+            <w:tcMar>
+              <w:left w:w="45" w:type="dxa"/>
+            </w:tcMar>
+          </w:tcPr>
+          <w:p>
+            <w:pPr>
+              <w:pStyle w:val="Contenidodelatabla"/>
+              <w:spacing w:before="0" w:after="160"/>
+              <w:jc w:val="center"/>
+              <w:rPr>
+                <w:b/>
+                <w:bCs/>
+                <w:sz w:val="16"/>
+                <w:szCs w:val="16"/>
+              </w:rPr>
+            </w:pPr>
+            <w:r>
+              <w:rPr>
+                <w:b/>
+                <w:bCs/>
+                <w:sz w:val="16"/>
+                <w:szCs w:val="16"/>
+              </w:rPr>
+              <w:t>E</w:t>
+            </w:r>
+          </w:p>
+        </w:tc>
+        <w:tc>
+          <w:tcPr>
+            <w:tcW w:w="623" w:type="dxa"/>
+            <w:tcBorders>
+              <w:top w:val="single" w:sz="2" w:space="0" w:color="000001"/>
+              <w:left w:val="single" w:sz="2" w:space="0" w:color="000001"/>
+              <w:bottom w:val="single" w:sz="2" w:space="0" w:color="000001"/>
+              <w:insideH w:val="single" w:sz="2" w:space="0" w:color="000001"/>
+              <w:right w:val="nil"/>
+              <w:insideV w:val="nil"/>
+            </w:tcBorders>
+            <w:shd w:fill="FFFFFF" w:val="clear"/>
+            <w:tcMar>
+              <w:left w:w="45" w:type="dxa"/>
+            </w:tcMar>
+          </w:tcPr>
+          <w:p>
+            <w:pPr>
+              <w:pStyle w:val="Contenidodelatabla"/>
+              <w:spacing w:before="0" w:after="160"/>
+              <w:jc w:val="center"/>
+              <w:rPr>
+                <w:b/>
+                <w:bCs/>
+                <w:sz w:val="16"/>
+                <w:szCs w:val="16"/>
+              </w:rPr>
+            </w:pPr>
+            <w:r>
+              <w:rPr>
+                <w:b/>
+                <w:bCs/>
+                <w:sz w:val="16"/>
+                <w:szCs w:val="16"/>
+              </w:rPr>
+              <w:t>F</w:t>
+            </w:r>
+          </w:p>
+        </w:tc>
+        <w:tc>
+          <w:tcPr>
+            <w:tcW w:w="623" w:type="dxa"/>
+            <w:tcBorders>
+              <w:top w:val="single" w:sz="2" w:space="0" w:color="000001"/>
+              <w:left w:val="single" w:sz="2" w:space="0" w:color="000001"/>
+              <w:bottom w:val="single" w:sz="2" w:space="0" w:color="000001"/>
+              <w:insideH w:val="single" w:sz="2" w:space="0" w:color="000001"/>
+              <w:right w:val="nil"/>
+              <w:insideV w:val="nil"/>
+            </w:tcBorders>
+            <w:shd w:fill="FFFFFF" w:val="clear"/>
+            <w:tcMar>
+              <w:left w:w="45" w:type="dxa"/>
+            </w:tcMar>
+          </w:tcPr>
+          <w:p>
+            <w:pPr>
+              <w:pStyle w:val="Contenidodelatabla"/>
+              <w:spacing w:before="0" w:after="160"/>
+              <w:jc w:val="center"/>
+              <w:rPr>
+                <w:b/>
+                <w:bCs/>
+                <w:sz w:val="16"/>
+                <w:szCs w:val="16"/>
+              </w:rPr>
+            </w:pPr>
+            <w:r>
+              <w:rPr>
+                <w:b/>
+                <w:bCs/>
+                <w:sz w:val="16"/>
+                <w:szCs w:val="16"/>
+              </w:rPr>
+              <w:t>M</w:t>
+            </w:r>
+          </w:p>
+        </w:tc>
+        <w:tc>
+          <w:tcPr>
+            <w:tcW w:w="624" w:type="dxa"/>
+            <w:tcBorders>
+              <w:top w:val="single" w:sz="2" w:space="0" w:color="000001"/>
+              <w:left w:val="single" w:sz="2" w:space="0" w:color="000001"/>
+              <w:bottom w:val="single" w:sz="2" w:space="0" w:color="000001"/>
+              <w:insideH w:val="single" w:sz="2" w:space="0" w:color="000001"/>
+              <w:right w:val="nil"/>
+              <w:insideV w:val="nil"/>
+            </w:tcBorders>
+            <w:shd w:fill="FFFFFF" w:val="clear"/>
+            <w:tcMar>
+              <w:left w:w="45" w:type="dxa"/>
+            </w:tcMar>
+          </w:tcPr>
+          <w:p>
+            <w:pPr>
+              <w:pStyle w:val="Contenidodelatabla"/>
+              <w:spacing w:before="0" w:after="160"/>
+              <w:jc w:val="center"/>
+              <w:rPr>
+                <w:b/>
+                <w:bCs/>
+                <w:sz w:val="16"/>
+                <w:szCs w:val="16"/>
+              </w:rPr>
+            </w:pPr>
+            <w:r>
+              <w:rPr>
+                <w:b/>
+                <w:bCs/>
+                <w:sz w:val="16"/>
+                <w:szCs w:val="16"/>
+              </w:rPr>
+              <w:t>A</w:t>
+            </w:r>
+          </w:p>
+        </w:tc>
+        <w:tc>
+          <w:tcPr>
+            <w:tcW w:w="623" w:type="dxa"/>
+            <w:tcBorders>
+              <w:top w:val="single" w:sz="2" w:space="0" w:color="000001"/>
+              <w:left w:val="single" w:sz="2" w:space="0" w:color="000001"/>
+              <w:bottom w:val="single" w:sz="2" w:space="0" w:color="000001"/>
+              <w:insideH w:val="single" w:sz="2" w:space="0" w:color="000001"/>
+              <w:right w:val="nil"/>
+              <w:insideV w:val="nil"/>
+            </w:tcBorders>
+            <w:shd w:fill="FFFFFF" w:val="clear"/>
+            <w:tcMar>
+              <w:left w:w="45" w:type="dxa"/>
+            </w:tcMar>
+          </w:tcPr>
+          <w:p>
+            <w:pPr>
+              <w:pStyle w:val="Contenidodelatabla"/>
+              <w:spacing w:before="0" w:after="160"/>
+              <w:jc w:val="center"/>
+              <w:rPr>
+                <w:b/>
+                <w:bCs/>
+                <w:sz w:val="16"/>
+                <w:szCs w:val="16"/>
+              </w:rPr>
+            </w:pPr>
+            <w:r>
+              <w:rPr>
+                <w:b/>
+                <w:bCs/>
+                <w:sz w:val="16"/>
+                <w:szCs w:val="16"/>
+              </w:rPr>
+              <w:t>M</w:t>
+            </w:r>
+          </w:p>
+        </w:tc>
+        <w:tc>
+          <w:tcPr>
+            <w:tcW w:w="623" w:type="dxa"/>
+            <w:tcBorders>
+              <w:top w:val="single" w:sz="2" w:space="0" w:color="000001"/>
+              <w:left w:val="single" w:sz="2" w:space="0" w:color="000001"/>
+              <w:bottom w:val="single" w:sz="2" w:space="0" w:color="000001"/>
+              <w:insideH w:val="single" w:sz="2" w:space="0" w:color="000001"/>
+              <w:right w:val="nil"/>
+              <w:insideV w:val="nil"/>
+            </w:tcBorders>
+            <w:shd w:fill="FFFFFF" w:val="clear"/>
+            <w:tcMar>
+              <w:left w:w="45" w:type="dxa"/>
+            </w:tcMar>
+          </w:tcPr>
+          <w:p>
+            <w:pPr>
+              <w:pStyle w:val="Contenidodelatabla"/>
+              <w:spacing w:before="0" w:after="160"/>
+              <w:jc w:val="center"/>
+              <w:rPr>
+                <w:b/>
+                <w:bCs/>
+                <w:sz w:val="16"/>
+                <w:szCs w:val="16"/>
+              </w:rPr>
+            </w:pPr>
+            <w:r>
+              <w:rPr>
+                <w:b/>
+                <w:bCs/>
+                <w:sz w:val="16"/>
+                <w:szCs w:val="16"/>
+              </w:rPr>
+              <w:t>J</w:t>
+            </w:r>
+          </w:p>
+        </w:tc>
+        <w:tc>
+          <w:tcPr>
+            <w:tcW w:w="624" w:type="dxa"/>
+            <w:tcBorders>
+              <w:top w:val="single" w:sz="2" w:space="0" w:color="000001"/>
+              <w:left w:val="single" w:sz="2" w:space="0" w:color="000001"/>
+              <w:bottom w:val="single" w:sz="2" w:space="0" w:color="000001"/>
+              <w:insideH w:val="single" w:sz="2" w:space="0" w:color="000001"/>
+              <w:right w:val="nil"/>
+              <w:insideV w:val="nil"/>
+            </w:tcBorders>
+            <w:shd w:fill="FFFFFF" w:val="clear"/>
+            <w:tcMar>
+              <w:left w:w="45" w:type="dxa"/>
+            </w:tcMar>
+          </w:tcPr>
+          <w:p>
+            <w:pPr>
+              <w:pStyle w:val="Contenidodelatabla"/>
+              <w:spacing w:before="0" w:after="160"/>
+              <w:jc w:val="center"/>
+              <w:rPr>
+                <w:b/>
+                <w:bCs/>
+                <w:sz w:val="16"/>
+                <w:szCs w:val="16"/>
+              </w:rPr>
+            </w:pPr>
+            <w:r>
+              <w:rPr>
+                <w:b/>
+                <w:bCs/>
+                <w:sz w:val="16"/>
+                <w:szCs w:val="16"/>
+              </w:rPr>
+              <w:t>J</w:t>
+            </w:r>
+          </w:p>
+        </w:tc>
+        <w:tc>
+          <w:tcPr>
+            <w:tcW w:w="623" w:type="dxa"/>
+            <w:tcBorders>
+              <w:top w:val="single" w:sz="2" w:space="0" w:color="000001"/>
+              <w:left w:val="single" w:sz="2" w:space="0" w:color="000001"/>
+              <w:bottom w:val="single" w:sz="2" w:space="0" w:color="000001"/>
+              <w:insideH w:val="single" w:sz="2" w:space="0" w:color="000001"/>
+              <w:right w:val="nil"/>
+              <w:insideV w:val="nil"/>
+            </w:tcBorders>
+            <w:shd w:fill="FFFFFF" w:val="clear"/>
+            <w:tcMar>
+              <w:left w:w="45" w:type="dxa"/>
+            </w:tcMar>
+          </w:tcPr>
+          <w:p>
+            <w:pPr>
+              <w:pStyle w:val="Contenidodelatabla"/>
+              <w:spacing w:before="0" w:after="160"/>
+              <w:jc w:val="center"/>
+              <w:rPr>
+                <w:b/>
+                <w:bCs/>
+                <w:sz w:val="16"/>
+                <w:szCs w:val="16"/>
+              </w:rPr>
+            </w:pPr>
+            <w:r>
+              <w:rPr>
+                <w:b/>
+                <w:bCs/>
+                <w:sz w:val="16"/>
+                <w:szCs w:val="16"/>
+              </w:rPr>
+              <w:t>A</w:t>
+            </w:r>
+          </w:p>
+        </w:tc>
+        <w:tc>
+          <w:tcPr>
+            <w:tcW w:w="623" w:type="dxa"/>
+            <w:tcBorders>
+              <w:top w:val="single" w:sz="2" w:space="0" w:color="000001"/>
+              <w:left w:val="single" w:sz="2" w:space="0" w:color="000001"/>
+              <w:bottom w:val="single" w:sz="2" w:space="0" w:color="000001"/>
+              <w:insideH w:val="single" w:sz="2" w:space="0" w:color="000001"/>
+              <w:right w:val="nil"/>
+              <w:insideV w:val="nil"/>
+            </w:tcBorders>
+            <w:shd w:fill="FFFFFF" w:val="clear"/>
+            <w:tcMar>
+              <w:left w:w="45" w:type="dxa"/>
+            </w:tcMar>
+          </w:tcPr>
+          <w:p>
+            <w:pPr>
+              <w:pStyle w:val="Contenidodelatabla"/>
+              <w:spacing w:before="0" w:after="160"/>
+              <w:jc w:val="center"/>
+              <w:rPr>
+                <w:b/>
+                <w:bCs/>
+                <w:sz w:val="16"/>
+                <w:szCs w:val="16"/>
+              </w:rPr>
+            </w:pPr>
+            <w:r>
+              <w:rPr>
+                <w:b/>
+                <w:bCs/>
+                <w:sz w:val="16"/>
+                <w:szCs w:val="16"/>
+              </w:rPr>
+              <w:t>S</w:t>
+            </w:r>
+          </w:p>
+        </w:tc>
+        <w:tc>
+          <w:tcPr>
+            <w:tcW w:w="624" w:type="dxa"/>
+            <w:tcBorders>
+              <w:top w:val="single" w:sz="2" w:space="0" w:color="000001"/>
+              <w:left w:val="single" w:sz="2" w:space="0" w:color="000001"/>
+              <w:bottom w:val="single" w:sz="2" w:space="0" w:color="000001"/>
+              <w:insideH w:val="single" w:sz="2" w:space="0" w:color="000001"/>
+              <w:right w:val="nil"/>
+              <w:insideV w:val="nil"/>
+            </w:tcBorders>
+            <w:shd w:fill="FFFFFF" w:val="clear"/>
+            <w:tcMar>
+              <w:left w:w="45" w:type="dxa"/>
+            </w:tcMar>
+          </w:tcPr>
+          <w:p>
+            <w:pPr>
+              <w:pStyle w:val="Contenidodelatabla"/>
+              <w:spacing w:before="0" w:after="160"/>
+              <w:jc w:val="center"/>
+              <w:rPr>
+                <w:b/>
+                <w:bCs/>
+                <w:sz w:val="16"/>
+                <w:szCs w:val="16"/>
+              </w:rPr>
+            </w:pPr>
+            <w:r>
+              <w:rPr>
+                <w:b/>
+                <w:bCs/>
+                <w:sz w:val="16"/>
+                <w:szCs w:val="16"/>
+              </w:rPr>
+              <w:t>O</w:t>
+            </w:r>
+          </w:p>
+        </w:tc>
+        <w:tc>
+          <w:tcPr>
+            <w:tcW w:w="623" w:type="dxa"/>
+            <w:tcBorders>
+              <w:top w:val="single" w:sz="2" w:space="0" w:color="000001"/>
+              <w:left w:val="single" w:sz="2" w:space="0" w:color="000001"/>
+              <w:bottom w:val="single" w:sz="2" w:space="0" w:color="000001"/>
+              <w:insideH w:val="single" w:sz="2" w:space="0" w:color="000001"/>
+              <w:right w:val="nil"/>
+              <w:insideV w:val="nil"/>
+            </w:tcBorders>
+            <w:shd w:fill="FFFFFF" w:val="clear"/>
+            <w:tcMar>
+              <w:left w:w="45" w:type="dxa"/>
+            </w:tcMar>
+          </w:tcPr>
+          <w:p>
+            <w:pPr>
+              <w:pStyle w:val="Contenidodelatabla"/>
+              <w:spacing w:before="0" w:after="160"/>
+              <w:jc w:val="center"/>
+              <w:rPr>
+                <w:b/>
+                <w:bCs/>
+                <w:sz w:val="16"/>
+                <w:szCs w:val="16"/>
+              </w:rPr>
+            </w:pPr>
+            <w:r>
+              <w:rPr>
+                <w:b/>
+                <w:bCs/>
+                <w:sz w:val="16"/>
+                <w:szCs w:val="16"/>
+              </w:rPr>
+              <w:t>N</w:t>
+            </w:r>
+          </w:p>
+        </w:tc>
+        <w:tc>
+          <w:tcPr>
+            <w:tcW w:w="623" w:type="dxa"/>
+            <w:tcBorders>
+              <w:top w:val="single" w:sz="2" w:space="0" w:color="000001"/>
+              <w:left w:val="single" w:sz="2" w:space="0" w:color="000001"/>
+              <w:bottom w:val="single" w:sz="2" w:space="0" w:color="000001"/>
+              <w:insideH w:val="single" w:sz="2" w:space="0" w:color="000001"/>
+              <w:right w:val="nil"/>
+              <w:insideV w:val="nil"/>
+            </w:tcBorders>
+            <w:shd w:fill="FFFFFF" w:val="clear"/>
+            <w:tcMar>
+              <w:left w:w="45" w:type="dxa"/>
+            </w:tcMar>
+          </w:tcPr>
+          <w:p>
+            <w:pPr>
+              <w:pStyle w:val="Contenidodelatabla"/>
+              <w:spacing w:before="0" w:after="160"/>
+              <w:jc w:val="center"/>
+              <w:rPr>
+                <w:b/>
+                <w:bCs/>
+                <w:sz w:val="16"/>
+                <w:szCs w:val="16"/>
+              </w:rPr>
+            </w:pPr>
+            <w:r>
+              <w:rPr>
+                <w:b/>
+                <w:bCs/>
+                <w:sz w:val="16"/>
+                <w:szCs w:val="16"/>
+              </w:rPr>
+              <w:t>D</w:t>
+            </w:r>
+          </w:p>
+        </w:tc>
+        <w:tc>
+          <w:tcPr>
+            <w:tcW w:w="636" w:type="dxa"/>
+            <w:tcBorders>
+              <w:top w:val="single" w:sz="2" w:space="0" w:color="000001"/>
+              <w:left w:val="single" w:sz="2" w:space="0" w:color="000001"/>
+              <w:bottom w:val="single" w:sz="2" w:space="0" w:color="000001"/>
+              <w:insideH w:val="single" w:sz="2" w:space="0" w:color="000001"/>
+              <w:right w:val="single" w:sz="2" w:space="0" w:color="000001"/>
+              <w:insideV w:val="single" w:sz="2" w:space="0" w:color="000001"/>
+            </w:tcBorders>
+            <w:shd w:fill="FFFFFF" w:val="clear"/>
+            <w:tcMar>
+              <w:left w:w="45" w:type="dxa"/>
+            </w:tcMar>
+          </w:tcPr>
+          <w:p>
+            <w:pPr>
+              <w:pStyle w:val="Contenidodelatabla"/>
+              <w:spacing w:before="0" w:after="160"/>
+              <w:jc w:val="center"/>
+              <w:rPr>
+                <w:b/>
+                <w:bCs/>
+                <w:sz w:val="16"/>
+                <w:szCs w:val="16"/>
+              </w:rPr>
+            </w:pPr>
+            <w:r>
+              <w:rPr>
+                <w:b/>
+                <w:bCs/>
+                <w:sz w:val="16"/>
+                <w:szCs w:val="16"/>
+              </w:rPr>
+              <w:t>{anualidad}</w:t>
+            </w:r>
+          </w:p>
+        </w:tc>
+      </w:tr>
+      <w:tr>
+        <w:trPr>
+          <w:cantSplit w:val="false"/>
+        </w:trPr>
+        <w:tc>
+          <w:tcPr>
+            <w:tcW w:w="6447" w:type="dxa"/>
+            <w:tcBorders>
+              <w:top w:val="nil"/>
+              <w:left w:val="single" w:sz="2" w:space="0" w:color="000001"/>
+              <w:bottom w:val="single" w:sz="2" w:space="0" w:color="000001"/>
+              <w:insideH w:val="single" w:sz="2" w:space="0" w:color="000001"/>
+              <w:right w:val="nil"/>
+              <w:insideV w:val="nil"/>
+            </w:tcBorders>
+            <w:shd w:fill="FFFFFF" w:val="clear"/>
+            <w:tcMar>
+              <w:left w:w="45" w:type="dxa"/>
+            </w:tcMar>
+          </w:tcPr>
+          <w:p>
+            <w:pPr>
+              <w:pStyle w:val="Contenidodelatabla"/>
+              <w:spacing w:before="0" w:after="160"/>
+              <w:rPr>
+                <w:i/>
+                <w:iCs/>
+                <w:sz w:val="16"/>
+                <w:szCs w:val="16"/>
+              </w:rPr>
+            </w:pPr>
+            <w:r>
+              <w:rPr>
+                <w:i/>
+                <w:iCs/>
+                <w:sz w:val="16"/>
+                <w:szCs w:val="16"/>
+              </w:rPr>
+              <w:t>{#indicadores}{nombre}</w:t>
+            </w:r>
+          </w:p>
+        </w:tc>
+        <w:tc>
+          <w:tcPr>
+            <w:tcW w:w="623" w:type="dxa"/>
+            <w:tcBorders>
+              <w:top w:val="nil"/>
+              <w:left w:val="single" w:sz="2" w:space="0" w:color="000001"/>
+              <w:bottom w:val="single" w:sz="2" w:space="0" w:color="000001"/>
+              <w:insideH w:val="single" w:sz="2" w:space="0" w:color="000001"/>
+              <w:right w:val="nil"/>
+              <w:insideV w:val="nil"/>
+            </w:tcBorders>
+            <w:shd w:fill="FFFFFF" w:val="clear"/>
+            <w:tcMar>
+              <w:left w:w="45" w:type="dxa"/>
+            </w:tcMar>
+          </w:tcPr>
+          <w:p>
+            <w:pPr>
+              <w:pStyle w:val="Contenidodelatabla"/>
+              <w:spacing w:before="0" w:after="160"/>
+              <w:jc w:val="right"/>
+              <w:rPr>
+                <w:sz w:val="14"/>
+                <w:szCs w:val="14"/>
+              </w:rPr>
+            </w:pPr>
+            <w:r>
+              <w:rPr>
+                <w:sz w:val="14"/>
+                <w:szCs w:val="14"/>
+              </w:rPr>
+              <w:t>{enero}</w:t>
+            </w:r>
+          </w:p>
+        </w:tc>
+        <w:tc>
+          <w:tcPr>
+            <w:tcW w:w="623" w:type="dxa"/>
+            <w:tcBorders>
+              <w:top w:val="nil"/>
+              <w:left w:val="single" w:sz="2" w:space="0" w:color="000001"/>
+              <w:bottom w:val="single" w:sz="2" w:space="0" w:color="000001"/>
+              <w:insideH w:val="single" w:sz="2" w:space="0" w:color="000001"/>
+              <w:right w:val="nil"/>
+              <w:insideV w:val="nil"/>
+            </w:tcBorders>
+            <w:shd w:fill="FFFFFF" w:val="clear"/>
+            <w:tcMar>
+              <w:left w:w="45" w:type="dxa"/>
+            </w:tcMar>
+          </w:tcPr>
+          <w:p>
+            <w:pPr>
+              <w:pStyle w:val="Contenidodelatabla"/>
+              <w:spacing w:before="0" w:after="160"/>
+              <w:jc w:val="right"/>
+              <w:rPr>
+                <w:sz w:val="14"/>
+                <w:szCs w:val="14"/>
+              </w:rPr>
+            </w:pPr>
+            <w:r>
+              <w:rPr>
+                <w:sz w:val="14"/>
+                <w:szCs w:val="14"/>
+              </w:rPr>
+              <w:t>{febrero}</w:t>
+            </w:r>
+          </w:p>
+        </w:tc>
+        <w:tc>
+          <w:tcPr>
+            <w:tcW w:w="623" w:type="dxa"/>
+            <w:tcBorders>
+              <w:top w:val="nil"/>
+              <w:left w:val="single" w:sz="2" w:space="0" w:color="000001"/>
+              <w:bottom w:val="single" w:sz="2" w:space="0" w:color="000001"/>
+              <w:insideH w:val="single" w:sz="2" w:space="0" w:color="000001"/>
+              <w:right w:val="nil"/>
+              <w:insideV w:val="nil"/>
+            </w:tcBorders>
+            <w:shd w:fill="FFFFFF" w:val="clear"/>
+            <w:tcMar>
+              <w:left w:w="45" w:type="dxa"/>
+            </w:tcMar>
+          </w:tcPr>
+          <w:p>
+            <w:pPr>
+              <w:pStyle w:val="Contenidodelatabla"/>
+              <w:spacing w:before="0" w:after="160"/>
+              <w:jc w:val="right"/>
+              <w:rPr>
+                <w:sz w:val="14"/>
+                <w:szCs w:val="14"/>
+              </w:rPr>
+            </w:pPr>
+            <w:r>
+              <w:rPr>
+                <w:sz w:val="14"/>
+                <w:szCs w:val="14"/>
+              </w:rPr>
+              <w:t>{marzo}</w:t>
+            </w:r>
+          </w:p>
+        </w:tc>
+        <w:tc>
+          <w:tcPr>
+            <w:tcW w:w="624" w:type="dxa"/>
+            <w:tcBorders>
+              <w:top w:val="nil"/>
+              <w:left w:val="single" w:sz="2" w:space="0" w:color="000001"/>
+              <w:bottom w:val="single" w:sz="2" w:space="0" w:color="000001"/>
+              <w:insideH w:val="single" w:sz="2" w:space="0" w:color="000001"/>
+              <w:right w:val="nil"/>
+              <w:insideV w:val="nil"/>
+            </w:tcBorders>
+            <w:shd w:fill="FFFFFF" w:val="clear"/>
+            <w:tcMar>
+              <w:left w:w="45" w:type="dxa"/>
+            </w:tcMar>
+          </w:tcPr>
+          <w:p>
+            <w:pPr>
+              <w:pStyle w:val="Contenidodelatabla"/>
+              <w:spacing w:before="0" w:after="160"/>
+              <w:jc w:val="right"/>
+              <w:rPr>
+                <w:sz w:val="14"/>
+                <w:szCs w:val="14"/>
+              </w:rPr>
+            </w:pPr>
+            <w:r>
+              <w:rPr>
+                <w:sz w:val="14"/>
+                <w:szCs w:val="14"/>
+              </w:rPr>
+              <w:t>{abril}</w:t>
+            </w:r>
+          </w:p>
+        </w:tc>
+        <w:tc>
+          <w:tcPr>
+            <w:tcW w:w="623" w:type="dxa"/>
+            <w:tcBorders>
+              <w:top w:val="nil"/>
+              <w:left w:val="single" w:sz="2" w:space="0" w:color="000001"/>
+              <w:bottom w:val="single" w:sz="2" w:space="0" w:color="000001"/>
+              <w:insideH w:val="single" w:sz="2" w:space="0" w:color="000001"/>
+              <w:right w:val="nil"/>
+              <w:insideV w:val="nil"/>
+            </w:tcBorders>
+            <w:shd w:fill="FFFFFF" w:val="clear"/>
+            <w:tcMar>
+              <w:left w:w="45" w:type="dxa"/>
+            </w:tcMar>
+          </w:tcPr>
+          <w:p>
+            <w:pPr>
+              <w:pStyle w:val="Contenidodelatabla"/>
+              <w:spacing w:before="0" w:after="160"/>
+              <w:jc w:val="right"/>
+              <w:rPr>
+                <w:sz w:val="14"/>
+                <w:szCs w:val="14"/>
+              </w:rPr>
+            </w:pPr>
+            <w:r>
+              <w:rPr>
+                <w:sz w:val="14"/>
+                <w:szCs w:val="14"/>
+              </w:rPr>
+              <w:t>{mayo}</w:t>
+            </w:r>
+          </w:p>
+        </w:tc>
+        <w:tc>
+          <w:tcPr>
+            <w:tcW w:w="623" w:type="dxa"/>
+            <w:tcBorders>
+              <w:top w:val="nil"/>
+              <w:left w:val="single" w:sz="2" w:space="0" w:color="000001"/>
+              <w:bottom w:val="single" w:sz="2" w:space="0" w:color="000001"/>
+              <w:insideH w:val="single" w:sz="2" w:space="0" w:color="000001"/>
+              <w:right w:val="nil"/>
+              <w:insideV w:val="nil"/>
+            </w:tcBorders>
+            <w:shd w:fill="FFFFFF" w:val="clear"/>
+            <w:tcMar>
+              <w:left w:w="45" w:type="dxa"/>
+            </w:tcMar>
+          </w:tcPr>
+          <w:p>
+            <w:pPr>
+              <w:pStyle w:val="Contenidodelatabla"/>
+              <w:spacing w:before="0" w:after="160"/>
+              <w:jc w:val="right"/>
+              <w:rPr>
+                <w:sz w:val="14"/>
+                <w:szCs w:val="14"/>
+              </w:rPr>
+            </w:pPr>
+            <w:r>
+              <w:rPr>
+                <w:sz w:val="14"/>
+                <w:szCs w:val="14"/>
+              </w:rPr>
+              <w:t>{junio}</w:t>
+            </w:r>
+          </w:p>
+        </w:tc>
+        <w:tc>
+          <w:tcPr>
+            <w:tcW w:w="624" w:type="dxa"/>
+            <w:tcBorders>
+              <w:top w:val="nil"/>
+              <w:left w:val="single" w:sz="2" w:space="0" w:color="000001"/>
+              <w:bottom w:val="single" w:sz="2" w:space="0" w:color="000001"/>
+              <w:insideH w:val="single" w:sz="2" w:space="0" w:color="000001"/>
+              <w:right w:val="nil"/>
+              <w:insideV w:val="nil"/>
+            </w:tcBorders>
+            <w:shd w:fill="FFFFFF" w:val="clear"/>
+            <w:tcMar>
+              <w:left w:w="45" w:type="dxa"/>
+            </w:tcMar>
+          </w:tcPr>
+          <w:p>
+            <w:pPr>
+              <w:pStyle w:val="Contenidodelatabla"/>
+              <w:spacing w:before="0" w:after="160"/>
+              <w:jc w:val="right"/>
+              <w:rPr>
+                <w:sz w:val="14"/>
+                <w:szCs w:val="14"/>
+              </w:rPr>
+            </w:pPr>
+            <w:r>
+              <w:rPr>
+                <w:sz w:val="14"/>
+                <w:szCs w:val="14"/>
+              </w:rPr>
+              <w:t>{julio}</w:t>
+            </w:r>
+          </w:p>
+        </w:tc>
+        <w:tc>
+          <w:tcPr>
+            <w:tcW w:w="623" w:type="dxa"/>
+            <w:tcBorders>
+              <w:top w:val="nil"/>
+              <w:left w:val="single" w:sz="2" w:space="0" w:color="000001"/>
+              <w:bottom w:val="single" w:sz="2" w:space="0" w:color="000001"/>
+              <w:insideH w:val="single" w:sz="2" w:space="0" w:color="000001"/>
+              <w:right w:val="nil"/>
+              <w:insideV w:val="nil"/>
+            </w:tcBorders>
+            <w:shd w:fill="FFFFFF" w:val="clear"/>
+            <w:tcMar>
+              <w:left w:w="45" w:type="dxa"/>
+            </w:tcMar>
+          </w:tcPr>
+          <w:p>
+            <w:pPr>
+              <w:pStyle w:val="Contenidodelatabla"/>
+              <w:spacing w:before="0" w:after="160"/>
+              <w:jc w:val="right"/>
+              <w:rPr>
+                <w:sz w:val="14"/>
+                <w:szCs w:val="14"/>
+              </w:rPr>
+            </w:pPr>
+            <w:r>
+              <w:rPr>
+                <w:sz w:val="14"/>
+                <w:szCs w:val="14"/>
+              </w:rPr>
+              <w:t>{agosto}</w:t>
+            </w:r>
+          </w:p>
+        </w:tc>
+        <w:tc>
+          <w:tcPr>
+            <w:tcW w:w="623" w:type="dxa"/>
+            <w:tcBorders>
+              <w:top w:val="nil"/>
+              <w:left w:val="single" w:sz="2" w:space="0" w:color="000001"/>
+              <w:bottom w:val="single" w:sz="2" w:space="0" w:color="000001"/>
+              <w:insideH w:val="single" w:sz="2" w:space="0" w:color="000001"/>
+              <w:right w:val="nil"/>
+              <w:insideV w:val="nil"/>
+            </w:tcBorders>
+            <w:shd w:fill="FFFFFF" w:val="clear"/>
+            <w:tcMar>
+              <w:left w:w="45" w:type="dxa"/>
+            </w:tcMar>
+          </w:tcPr>
+          <w:p>
+            <w:pPr>
+              <w:pStyle w:val="Contenidodelatabla"/>
+              <w:spacing w:before="0" w:after="160"/>
+              <w:jc w:val="right"/>
+              <w:rPr>
+                <w:sz w:val="14"/>
+                <w:szCs w:val="14"/>
+              </w:rPr>
+            </w:pPr>
+            <w:r>
+              <w:rPr>
+                <w:sz w:val="14"/>
+                <w:szCs w:val="14"/>
+              </w:rPr>
+              <w:t>{septiembre}</w:t>
+            </w:r>
+          </w:p>
+        </w:tc>
+        <w:tc>
+          <w:tcPr>
+            <w:tcW w:w="624" w:type="dxa"/>
+            <w:tcBorders>
+              <w:top w:val="nil"/>
+              <w:left w:val="single" w:sz="2" w:space="0" w:color="000001"/>
+              <w:bottom w:val="single" w:sz="2" w:space="0" w:color="000001"/>
+              <w:insideH w:val="single" w:sz="2" w:space="0" w:color="000001"/>
+              <w:right w:val="nil"/>
+              <w:insideV w:val="nil"/>
+            </w:tcBorders>
+            <w:shd w:fill="FFFFFF" w:val="clear"/>
+            <w:tcMar>
+              <w:left w:w="45" w:type="dxa"/>
+            </w:tcMar>
+          </w:tcPr>
+          <w:p>
+            <w:pPr>
+              <w:pStyle w:val="Contenidodelatabla"/>
+              <w:spacing w:before="0" w:after="160"/>
+              <w:jc w:val="right"/>
+              <w:rPr>
+                <w:sz w:val="14"/>
+                <w:szCs w:val="14"/>
+              </w:rPr>
+            </w:pPr>
+            <w:r>
+              <w:rPr>
+                <w:sz w:val="14"/>
+                <w:szCs w:val="14"/>
+              </w:rPr>
+              <w:t>{octubre}</w:t>
+            </w:r>
+          </w:p>
+        </w:tc>
+        <w:tc>
+          <w:tcPr>
+            <w:tcW w:w="623" w:type="dxa"/>
+            <w:tcBorders>
+              <w:top w:val="nil"/>
+              <w:left w:val="single" w:sz="2" w:space="0" w:color="000001"/>
+              <w:bottom w:val="single" w:sz="2" w:space="0" w:color="000001"/>
+              <w:insideH w:val="single" w:sz="2" w:space="0" w:color="000001"/>
+              <w:right w:val="nil"/>
+              <w:insideV w:val="nil"/>
+            </w:tcBorders>
+            <w:shd w:fill="FFFFFF" w:val="clear"/>
+            <w:tcMar>
+              <w:left w:w="45" w:type="dxa"/>
+            </w:tcMar>
+          </w:tcPr>
+          <w:p>
+            <w:pPr>
+              <w:pStyle w:val="Contenidodelatabla"/>
+              <w:spacing w:before="0" w:after="160"/>
+              <w:jc w:val="right"/>
+              <w:rPr>
+                <w:sz w:val="14"/>
+                <w:szCs w:val="14"/>
+              </w:rPr>
+            </w:pPr>
+            <w:r>
+              <w:rPr>
+                <w:sz w:val="14"/>
+                <w:szCs w:val="14"/>
+              </w:rPr>
+              <w:t>{noviembre}</w:t>
+            </w:r>
+          </w:p>
+        </w:tc>
+        <w:tc>
+          <w:tcPr>
+            <w:tcW w:w="623" w:type="dxa"/>
+            <w:tcBorders>
+              <w:top w:val="nil"/>
+              <w:left w:val="single" w:sz="2" w:space="0" w:color="000001"/>
+              <w:bottom w:val="single" w:sz="2" w:space="0" w:color="000001"/>
+              <w:insideH w:val="single" w:sz="2" w:space="0" w:color="000001"/>
+              <w:right w:val="nil"/>
+              <w:insideV w:val="nil"/>
+            </w:tcBorders>
+            <w:shd w:fill="FFFFFF" w:val="clear"/>
+            <w:tcMar>
+              <w:left w:w="45" w:type="dxa"/>
+            </w:tcMar>
+          </w:tcPr>
+          <w:p>
+            <w:pPr>
+              <w:pStyle w:val="Contenidodelatabla"/>
+              <w:spacing w:before="0" w:after="160"/>
+              <w:jc w:val="right"/>
+              <w:rPr>
+                <w:sz w:val="14"/>
+                <w:szCs w:val="14"/>
+              </w:rPr>
+            </w:pPr>
+            <w:r>
+              <w:rPr>
+                <w:sz w:val="14"/>
+                <w:szCs w:val="14"/>
+              </w:rPr>
+              <w:t>{diciembre}</w:t>
+            </w:r>
+          </w:p>
+        </w:tc>
+        <w:tc>
+          <w:tcPr>
+            <w:tcW w:w="636" w:type="dxa"/>
+            <w:tcBorders>
+              <w:top w:val="nil"/>
+              <w:left w:val="single" w:sz="2" w:space="0" w:color="000001"/>
+              <w:bottom w:val="single" w:sz="2" w:space="0" w:color="000001"/>
+              <w:insideH w:val="single" w:sz="2" w:space="0" w:color="000001"/>
+              <w:right w:val="single" w:sz="2" w:space="0" w:color="000001"/>
+              <w:insideV w:val="single" w:sz="2" w:space="0" w:color="000001"/>
+            </w:tcBorders>
+            <w:shd w:fill="FFFFFF" w:val="clear"/>
+            <w:tcMar>
+              <w:left w:w="45" w:type="dxa"/>
+            </w:tcMar>
+          </w:tcPr>
+          <w:p>
+            <w:pPr>
+              <w:pStyle w:val="Contenidodelatabla"/>
+              <w:spacing w:before="0" w:after="160"/>
+              <w:jc w:val="right"/>
+              <w:rPr>
+                <w:sz w:val="14"/>
+                <w:szCs w:val="14"/>
+              </w:rPr>
+            </w:pPr>
+            <w:r>
+              <w:rPr>
+                <w:sz w:val="14"/>
+                <w:szCs w:val="14"/>
+              </w:rPr>
+              <w:t>{total}{/</w:t>
+            </w:r>
+            <w:r>
+              <w:rPr>
+                <w:sz w:val="14"/>
+                <w:szCs w:val="14"/>
+                <w:u w:val="none"/>
+              </w:rPr>
+              <w:t>indicadores</w:t>
+            </w:r>
+            <w:r>
+              <w:rPr>
+                <w:sz w:val="14"/>
+                <w:szCs w:val="14"/>
+              </w:rPr>
+              <w:t>}</w:t>
+            </w:r>
+          </w:p>
+        </w:tc>
+      </w:tr>
+      <w:tr>
+        <w:trPr>
+          <w:cantSplit w:val="false"/>
+        </w:trPr>
+        <w:tc>
+          <w:tcPr>
+            <w:tcW w:w="6447" w:type="dxa"/>
+            <w:tcBorders>
+              <w:top w:val="nil"/>
+              <w:left w:val="single" w:sz="2" w:space="0" w:color="000001"/>
+              <w:bottom w:val="single" w:sz="2" w:space="0" w:color="000001"/>
+              <w:insideH w:val="single" w:sz="2" w:space="0" w:color="000001"/>
+              <w:right w:val="nil"/>
+              <w:insideV w:val="nil"/>
+            </w:tcBorders>
+            <w:shd w:fill="FFFFFF" w:val="clear"/>
+            <w:tcMar>
+              <w:left w:w="45" w:type="dxa"/>
+            </w:tcMar>
+          </w:tcPr>
+          <w:p>
+            <w:pPr>
+              <w:pStyle w:val="Contenidodelatabla"/>
+              <w:spacing w:before="0" w:after="160"/>
+              <w:rPr>
+                <w:sz w:val="16"/>
+                <w:szCs w:val="16"/>
+              </w:rPr>
+            </w:pPr>
+            <w:r>
+              <w:rPr>
+                <w:sz w:val="16"/>
+                <w:szCs w:val="16"/>
+              </w:rPr>
+              <w:t>Cálculos</w:t>
+            </w:r>
+          </w:p>
+        </w:tc>
+        <w:tc>
+          <w:tcPr>
+            <w:tcW w:w="623" w:type="dxa"/>
+            <w:tcBorders>
+              <w:top w:val="nil"/>
+              <w:left w:val="single" w:sz="2" w:space="0" w:color="000001"/>
+              <w:bottom w:val="single" w:sz="2" w:space="0" w:color="000001"/>
+              <w:insideH w:val="single" w:sz="2" w:space="0" w:color="000001"/>
+              <w:right w:val="nil"/>
+              <w:insideV w:val="nil"/>
+            </w:tcBorders>
+            <w:shd w:fill="FFFFFF" w:val="clear"/>
+            <w:tcMar>
+              <w:left w:w="45" w:type="dxa"/>
+            </w:tcMar>
+          </w:tcPr>
+          <w:p>
+            <w:pPr>
+              <w:pStyle w:val="Contenidodelatabla"/>
+              <w:spacing w:before="0" w:after="160"/>
+              <w:jc w:val="right"/>
+              <w:rPr>
+                <w:sz w:val="14"/>
+                <w:szCs w:val="14"/>
+              </w:rPr>
+            </w:pPr>
+            <w:r>
+              <w:rPr>
+                <w:sz w:val="14"/>
+                <w:szCs w:val="14"/>
+              </w:rPr>
+              <w:t>{v_enero}</w:t>
+            </w:r>
+          </w:p>
+        </w:tc>
+        <w:tc>
+          <w:tcPr>
+            <w:tcW w:w="623" w:type="dxa"/>
+            <w:tcBorders>
+              <w:top w:val="nil"/>
+              <w:left w:val="single" w:sz="2" w:space="0" w:color="000001"/>
+              <w:bottom w:val="single" w:sz="2" w:space="0" w:color="000001"/>
+              <w:insideH w:val="single" w:sz="2" w:space="0" w:color="000001"/>
+              <w:right w:val="nil"/>
+              <w:insideV w:val="nil"/>
+            </w:tcBorders>
+            <w:shd w:fill="FFFFFF" w:val="clear"/>
+            <w:tcMar>
+              <w:left w:w="45" w:type="dxa"/>
+            </w:tcMar>
+          </w:tcPr>
+          <w:p>
+            <w:pPr>
+              <w:pStyle w:val="Contenidodelatabla"/>
+              <w:spacing w:before="0" w:after="160"/>
+              <w:jc w:val="right"/>
+              <w:rPr>
+                <w:sz w:val="14"/>
+                <w:szCs w:val="14"/>
+              </w:rPr>
+            </w:pPr>
+            <w:r>
+              <w:rPr>
+                <w:sz w:val="14"/>
+                <w:szCs w:val="14"/>
+              </w:rPr>
+              <w:t>{v_febrero}</w:t>
+            </w:r>
+          </w:p>
+        </w:tc>
+        <w:tc>
+          <w:tcPr>
+            <w:tcW w:w="623" w:type="dxa"/>
+            <w:tcBorders>
+              <w:top w:val="nil"/>
+              <w:left w:val="single" w:sz="2" w:space="0" w:color="000001"/>
+              <w:bottom w:val="single" w:sz="2" w:space="0" w:color="000001"/>
+              <w:insideH w:val="single" w:sz="2" w:space="0" w:color="000001"/>
+              <w:right w:val="nil"/>
+              <w:insideV w:val="nil"/>
+            </w:tcBorders>
+            <w:shd w:fill="FFFFFF" w:val="clear"/>
+            <w:tcMar>
+              <w:left w:w="45" w:type="dxa"/>
+            </w:tcMar>
+          </w:tcPr>
+          <w:p>
+            <w:pPr>
+              <w:pStyle w:val="Contenidodelatabla"/>
+              <w:spacing w:before="0" w:after="160"/>
+              <w:jc w:val="right"/>
+              <w:rPr>
+                <w:sz w:val="14"/>
+                <w:szCs w:val="14"/>
+              </w:rPr>
+            </w:pPr>
+            <w:r>
+              <w:rPr>
+                <w:sz w:val="14"/>
+                <w:szCs w:val="14"/>
+              </w:rPr>
+              <w:t>{v_marzo}</w:t>
+            </w:r>
+          </w:p>
+        </w:tc>
+        <w:tc>
+          <w:tcPr>
+            <w:tcW w:w="624" w:type="dxa"/>
+            <w:tcBorders>
+              <w:top w:val="nil"/>
+              <w:left w:val="single" w:sz="2" w:space="0" w:color="000001"/>
+              <w:bottom w:val="single" w:sz="2" w:space="0" w:color="000001"/>
+              <w:insideH w:val="single" w:sz="2" w:space="0" w:color="000001"/>
+              <w:right w:val="nil"/>
+              <w:insideV w:val="nil"/>
+            </w:tcBorders>
+            <w:shd w:fill="FFFFFF" w:val="clear"/>
+            <w:tcMar>
+              <w:left w:w="45" w:type="dxa"/>
+            </w:tcMar>
+          </w:tcPr>
+          <w:p>
+            <w:pPr>
+              <w:pStyle w:val="Contenidodelatabla"/>
+              <w:spacing w:before="0" w:after="160"/>
+              <w:jc w:val="right"/>
+              <w:rPr>
+                <w:sz w:val="14"/>
+                <w:szCs w:val="14"/>
+              </w:rPr>
+            </w:pPr>
+            <w:r>
+              <w:rPr>
+                <w:sz w:val="14"/>
+                <w:szCs w:val="14"/>
+              </w:rPr>
+              <w:t>{v_abril}</w:t>
+            </w:r>
+          </w:p>
+        </w:tc>
+        <w:tc>
+          <w:tcPr>
+            <w:tcW w:w="623" w:type="dxa"/>
+            <w:tcBorders>
+              <w:top w:val="nil"/>
+              <w:left w:val="single" w:sz="2" w:space="0" w:color="000001"/>
+              <w:bottom w:val="single" w:sz="2" w:space="0" w:color="000001"/>
+              <w:insideH w:val="single" w:sz="2" w:space="0" w:color="000001"/>
+              <w:right w:val="nil"/>
+              <w:insideV w:val="nil"/>
+            </w:tcBorders>
+            <w:shd w:fill="FFFFFF" w:val="clear"/>
+            <w:tcMar>
+              <w:left w:w="45" w:type="dxa"/>
+            </w:tcMar>
+          </w:tcPr>
+          <w:p>
+            <w:pPr>
+              <w:pStyle w:val="Contenidodelatabla"/>
+              <w:spacing w:before="0" w:after="160"/>
+              <w:jc w:val="right"/>
+              <w:rPr>
+                <w:sz w:val="14"/>
+                <w:szCs w:val="14"/>
+              </w:rPr>
+            </w:pPr>
+            <w:r>
+              <w:rPr>
+                <w:sz w:val="14"/>
+                <w:szCs w:val="14"/>
+              </w:rPr>
+              <w:t>{v_mayo}</w:t>
+            </w:r>
+          </w:p>
+        </w:tc>
+        <w:tc>
+          <w:tcPr>
+            <w:tcW w:w="623" w:type="dxa"/>
+            <w:tcBorders>
+              <w:top w:val="nil"/>
+              <w:left w:val="single" w:sz="2" w:space="0" w:color="000001"/>
+              <w:bottom w:val="single" w:sz="2" w:space="0" w:color="000001"/>
+              <w:insideH w:val="single" w:sz="2" w:space="0" w:color="000001"/>
+              <w:right w:val="nil"/>
+              <w:insideV w:val="nil"/>
+            </w:tcBorders>
+            <w:shd w:fill="FFFFFF" w:val="clear"/>
+            <w:tcMar>
+              <w:left w:w="45" w:type="dxa"/>
+            </w:tcMar>
+          </w:tcPr>
+          <w:p>
+            <w:pPr>
+              <w:pStyle w:val="Contenidodelatabla"/>
+              <w:spacing w:before="0" w:after="160"/>
+              <w:jc w:val="right"/>
+              <w:rPr>
+                <w:sz w:val="14"/>
+                <w:szCs w:val="14"/>
+              </w:rPr>
+            </w:pPr>
+            <w:r>
+              <w:rPr>
+                <w:sz w:val="14"/>
+                <w:szCs w:val="14"/>
+              </w:rPr>
+              <w:t>{v_junio}</w:t>
+            </w:r>
+          </w:p>
+        </w:tc>
+        <w:tc>
+          <w:tcPr>
+            <w:tcW w:w="624" w:type="dxa"/>
+            <w:tcBorders>
+              <w:top w:val="nil"/>
+              <w:left w:val="single" w:sz="2" w:space="0" w:color="000001"/>
+              <w:bottom w:val="single" w:sz="2" w:space="0" w:color="000001"/>
+              <w:insideH w:val="single" w:sz="2" w:space="0" w:color="000001"/>
+              <w:right w:val="nil"/>
+              <w:insideV w:val="nil"/>
+            </w:tcBorders>
+            <w:shd w:fill="FFFFFF" w:val="clear"/>
+            <w:tcMar>
+              <w:left w:w="45" w:type="dxa"/>
+            </w:tcMar>
+          </w:tcPr>
+          <w:p>
+            <w:pPr>
+              <w:pStyle w:val="Contenidodelatabla"/>
+              <w:spacing w:before="0" w:after="160"/>
+              <w:jc w:val="right"/>
+              <w:rPr>
+                <w:sz w:val="14"/>
+                <w:szCs w:val="14"/>
+              </w:rPr>
+            </w:pPr>
+            <w:r>
+              <w:rPr>
+                <w:sz w:val="14"/>
+                <w:szCs w:val="14"/>
+              </w:rPr>
+              <w:t>{v_julio}</w:t>
+            </w:r>
+          </w:p>
+        </w:tc>
+        <w:tc>
+          <w:tcPr>
+            <w:tcW w:w="623" w:type="dxa"/>
+            <w:tcBorders>
+              <w:top w:val="nil"/>
+              <w:left w:val="single" w:sz="2" w:space="0" w:color="000001"/>
+              <w:bottom w:val="single" w:sz="2" w:space="0" w:color="000001"/>
+              <w:insideH w:val="single" w:sz="2" w:space="0" w:color="000001"/>
+              <w:right w:val="nil"/>
+              <w:insideV w:val="nil"/>
+            </w:tcBorders>
+            <w:shd w:fill="FFFFFF" w:val="clear"/>
+            <w:tcMar>
+              <w:left w:w="45" w:type="dxa"/>
+            </w:tcMar>
+          </w:tcPr>
+          <w:p>
+            <w:pPr>
+              <w:pStyle w:val="Contenidodelatabla"/>
+              <w:spacing w:before="0" w:after="160"/>
+              <w:jc w:val="right"/>
+              <w:rPr>
+                <w:sz w:val="14"/>
+                <w:szCs w:val="14"/>
+              </w:rPr>
+            </w:pPr>
+            <w:r>
+              <w:rPr>
+                <w:sz w:val="14"/>
+                <w:szCs w:val="14"/>
+              </w:rPr>
+              <w:t>{v_agosto}</w:t>
+            </w:r>
+          </w:p>
+        </w:tc>
+        <w:tc>
+          <w:tcPr>
+            <w:tcW w:w="623" w:type="dxa"/>
+            <w:tcBorders>
+              <w:top w:val="nil"/>
+              <w:left w:val="single" w:sz="2" w:space="0" w:color="000001"/>
+              <w:bottom w:val="single" w:sz="2" w:space="0" w:color="000001"/>
+              <w:insideH w:val="single" w:sz="2" w:space="0" w:color="000001"/>
+              <w:right w:val="nil"/>
+              <w:insideV w:val="nil"/>
+            </w:tcBorders>
+            <w:shd w:fill="FFFFFF" w:val="clear"/>
+            <w:tcMar>
+              <w:left w:w="45" w:type="dxa"/>
+            </w:tcMar>
+          </w:tcPr>
+          <w:p>
+            <w:pPr>
+              <w:pStyle w:val="Contenidodelatabla"/>
+              <w:spacing w:before="0" w:after="160"/>
+              <w:jc w:val="right"/>
+              <w:rPr>
+                <w:sz w:val="14"/>
+                <w:szCs w:val="14"/>
+              </w:rPr>
+            </w:pPr>
+            <w:r>
+              <w:rPr>
+                <w:sz w:val="14"/>
+                <w:szCs w:val="14"/>
+              </w:rPr>
+              <w:t>{v_septiembre}</w:t>
+            </w:r>
+          </w:p>
+        </w:tc>
+        <w:tc>
+          <w:tcPr>
+            <w:tcW w:w="624" w:type="dxa"/>
+            <w:tcBorders>
+              <w:top w:val="nil"/>
+              <w:left w:val="single" w:sz="2" w:space="0" w:color="000001"/>
+              <w:bottom w:val="single" w:sz="2" w:space="0" w:color="000001"/>
+              <w:insideH w:val="single" w:sz="2" w:space="0" w:color="000001"/>
+              <w:right w:val="nil"/>
+              <w:insideV w:val="nil"/>
+            </w:tcBorders>
+            <w:shd w:fill="FFFFFF" w:val="clear"/>
+            <w:tcMar>
+              <w:left w:w="45" w:type="dxa"/>
+            </w:tcMar>
+          </w:tcPr>
+          <w:p>
+            <w:pPr>
+              <w:pStyle w:val="Contenidodelatabla"/>
+              <w:spacing w:before="0" w:after="160"/>
+              <w:jc w:val="right"/>
+              <w:rPr>
+                <w:sz w:val="14"/>
+                <w:szCs w:val="14"/>
+              </w:rPr>
+            </w:pPr>
+            <w:r>
+              <w:rPr>
+                <w:sz w:val="14"/>
+                <w:szCs w:val="14"/>
+              </w:rPr>
+              <w:t>{v_octubre}</w:t>
+            </w:r>
+          </w:p>
+        </w:tc>
+        <w:tc>
+          <w:tcPr>
+            <w:tcW w:w="623" w:type="dxa"/>
+            <w:tcBorders>
+              <w:top w:val="nil"/>
+              <w:left w:val="single" w:sz="2" w:space="0" w:color="000001"/>
+              <w:bottom w:val="single" w:sz="2" w:space="0" w:color="000001"/>
+              <w:insideH w:val="single" w:sz="2" w:space="0" w:color="000001"/>
+              <w:right w:val="nil"/>
+              <w:insideV w:val="nil"/>
+            </w:tcBorders>
+            <w:shd w:fill="FFFFFF" w:val="clear"/>
+            <w:tcMar>
+              <w:left w:w="45" w:type="dxa"/>
+            </w:tcMar>
+          </w:tcPr>
+          <w:p>
+            <w:pPr>
+              <w:pStyle w:val="Contenidodelatabla"/>
+              <w:spacing w:before="0" w:after="160"/>
+              <w:jc w:val="right"/>
+              <w:rPr>
+                <w:sz w:val="14"/>
+                <w:szCs w:val="14"/>
+              </w:rPr>
+            </w:pPr>
+            <w:r>
+              <w:rPr>
+                <w:sz w:val="14"/>
+                <w:szCs w:val="14"/>
+              </w:rPr>
+              <w:t>{v_noviembre}</w:t>
+            </w:r>
+          </w:p>
+        </w:tc>
+        <w:tc>
+          <w:tcPr>
+            <w:tcW w:w="623" w:type="dxa"/>
+            <w:tcBorders>
+              <w:top w:val="nil"/>
+              <w:left w:val="single" w:sz="2" w:space="0" w:color="000001"/>
+              <w:bottom w:val="single" w:sz="2" w:space="0" w:color="000001"/>
+              <w:insideH w:val="single" w:sz="2" w:space="0" w:color="000001"/>
+              <w:right w:val="nil"/>
+              <w:insideV w:val="nil"/>
+            </w:tcBorders>
+            <w:shd w:fill="FFFFFF" w:val="clear"/>
+            <w:tcMar>
+              <w:left w:w="45" w:type="dxa"/>
+            </w:tcMar>
+          </w:tcPr>
+          <w:p>
+            <w:pPr>
+              <w:pStyle w:val="Contenidodelatabla"/>
+              <w:spacing w:before="0" w:after="160"/>
+              <w:jc w:val="right"/>
+              <w:rPr>
+                <w:sz w:val="14"/>
+                <w:szCs w:val="14"/>
+              </w:rPr>
+            </w:pPr>
+            <w:r>
+              <w:rPr>
+                <w:sz w:val="14"/>
+                <w:szCs w:val="14"/>
+              </w:rPr>
+              <w:t>{v_diciembre}</w:t>
+            </w:r>
+          </w:p>
+        </w:tc>
+        <w:tc>
+          <w:tcPr>
+            <w:tcW w:w="636" w:type="dxa"/>
+            <w:tcBorders>
+              <w:top w:val="nil"/>
+              <w:left w:val="single" w:sz="2" w:space="0" w:color="000001"/>
+              <w:bottom w:val="single" w:sz="2" w:space="0" w:color="000001"/>
+              <w:insideH w:val="single" w:sz="2" w:space="0" w:color="000001"/>
+              <w:right w:val="single" w:sz="2" w:space="0" w:color="000001"/>
+              <w:insideV w:val="single" w:sz="2" w:space="0" w:color="000001"/>
+            </w:tcBorders>
+            <w:shd w:fill="FFFFFF" w:val="clear"/>
+            <w:tcMar>
+              <w:left w:w="45" w:type="dxa"/>
+            </w:tcMar>
+          </w:tcPr>
+          <w:p>
+            <w:pPr>
+              <w:pStyle w:val="Contenidodelatabla"/>
+              <w:spacing w:before="0" w:after="160"/>
+              <w:jc w:val="right"/>
+              <w:rPr>
+                <w:sz w:val="14"/>
+                <w:szCs w:val="14"/>
+              </w:rPr>
+            </w:pPr>
+            <w:r>
+              <w:rPr>
+                <w:sz w:val="14"/>
+                <w:szCs w:val="14"/>
+              </w:rPr>
+              <w:t>{v_total} {/formulas}</w:t>
+            </w:r>
+          </w:p>
+        </w:tc>
+      </w:tr>
+    </w:tbl>
+    <w:p>
+      <w:pPr>
+        <w:pStyle w:val="Normal"/>
+        <w:rPr/>
+      </w:pPr>
+      <w:r>
+        <w:rPr/>
+      </w:r>
+    </w:p>
+    <w:p>
+      <w:pPr>
+        <w:pStyle w:val="Normal"/>
+        <w:rPr/>
+      </w:pPr>
+      <w:r>
+        <w:rPr/>
+        <w:t>{/objetivos}</w:t>
+      </w:r>
+    </w:p>
+    <w:p>
+      <w:pPr>
+        <w:pStyle w:val="Normal"/>
+        <w:rPr/>
+      </w:pPr>
+      <w:r>
+        <w:rPr/>
+      </w:r>
+    </w:p>
+    <w:p>
+      <w:pPr>
+        <w:pStyle w:val="Normal"/>
+        <w:rPr>
+          <w:b/>
+          <w:bCs/>
+        </w:rPr>
+      </w:pPr>
+      <w:r>
+        <w:rPr>
+          <w:b/>
+          <w:bCs/>
+        </w:rPr>
+      </w:r>
+    </w:p>
+    <w:p>
+      <w:pPr>
+        <w:pStyle w:val="Normal"/>
+        <w:rPr>
+          <w:b/>
+          <w:bCs/>
+        </w:rPr>
+      </w:pPr>
+      <w:r>
+        <w:rPr>
+          <w:b/>
+          <w:bCs/>
+        </w:rPr>
+      </w:r>
+    </w:p>
+    <w:p>
+      <w:pPr>
+        <w:pStyle w:val="Normal"/>
+        <w:rPr>
+          <w:b/>
+          <w:bCs/>
+        </w:rPr>
+      </w:pPr>
+      <w:r>
+        <w:rPr>
+          <w:b/>
+          <w:bCs/>
+        </w:rPr>
+      </w:r>
+    </w:p>
+    <w:p>
+      <w:pPr>
+        <w:pStyle w:val="Normal"/>
+        <w:rPr>
+          <w:b/>
+          <w:bCs/>
+        </w:rPr>
+      </w:pPr>
+      <w:r>
+        <w:rPr>
+          <w:b/>
+          <w:bCs/>
+        </w:rPr>
+        <w:t xml:space="preserve">Resumen: Acciones correspondientes al Plan de Mejora de la Cartas de Servicios código {cartaservicio.expediente} </w:t>
+      </w:r>
+    </w:p>
+    <w:p>
+      <w:pPr>
+        <w:pStyle w:val="Normal"/>
+        <w:spacing w:lineRule="auto" w:line="240" w:before="0" w:after="0"/>
+        <w:rPr>
+          <w:rFonts w:cs="Arial" w:ascii="Arial" w:hAnsi="Arial"/>
+          <w:sz w:val="19"/>
+          <w:szCs w:val="19"/>
+        </w:rPr>
+      </w:pPr>
+      <w:r>
+        <w:rPr>
+          <w:rFonts w:cs="Arial" w:ascii="Arial" w:hAnsi="Arial"/>
+          <w:sz w:val="19"/>
+          <w:szCs w:val="19"/>
+        </w:rPr>
+        <w:t xml:space="preserve">ACCIÓN 1 </w:t>
+      </w:r>
+    </w:p>
+    <w:p>
+      <w:pPr>
+        <w:pStyle w:val="Normal"/>
+        <w:spacing w:lineRule="auto" w:line="240" w:before="0" w:after="0"/>
+        <w:rPr>
+          <w:rFonts w:cs="Arial" w:ascii="Arial" w:hAnsi="Arial"/>
+          <w:sz w:val="19"/>
+          <w:szCs w:val="19"/>
+        </w:rPr>
+      </w:pPr>
+      <w:r>
+        <w:rPr>
+          <w:rFonts w:cs="Arial" w:ascii="Arial" w:hAnsi="Arial"/>
+          <w:sz w:val="19"/>
+          <w:szCs w:val="19"/>
+        </w:rPr>
+        <w:t>CÓDIGO (ESTRUCTURA) + AÑO+ 001 DESCRIPCIÓN, (QUIEN PROMUEVE) (QUIEN ES EL RESPONSABLE) (A QUE AFECTA) (CUAL ES EL ALCANCE DE ACURDO CON LA ESTRUCTURA) (CUALES SON LOS REQUISITOS) (CUAL ES EL PLAZO)</w:t>
+      </w:r>
+    </w:p>
+    <w:p>
+      <w:pPr>
+        <w:pStyle w:val="Normal"/>
+        <w:spacing w:lineRule="auto" w:line="240" w:before="0" w:after="0"/>
+        <w:rPr>
+          <w:rFonts w:cs="Arial" w:ascii="Arial" w:hAnsi="Arial"/>
+          <w:sz w:val="19"/>
+          <w:szCs w:val="19"/>
+        </w:rPr>
+      </w:pPr>
+      <w:r>
+        <w:rPr>
+          <w:rFonts w:cs="Arial" w:ascii="Arial" w:hAnsi="Arial"/>
+          <w:sz w:val="19"/>
+          <w:szCs w:val="19"/>
+        </w:rPr>
+      </w:r>
+    </w:p>
+    <w:p>
+      <w:pPr>
+        <w:pStyle w:val="Normal"/>
+        <w:spacing w:lineRule="auto" w:line="240" w:before="0" w:after="0"/>
+        <w:rPr>
+          <w:rFonts w:cs="Arial" w:ascii="Arial" w:hAnsi="Arial"/>
+          <w:sz w:val="19"/>
+          <w:szCs w:val="19"/>
+        </w:rPr>
+      </w:pPr>
+      <w:r>
+        <w:rPr>
+          <w:rFonts w:cs="Arial" w:ascii="Arial" w:hAnsi="Arial"/>
+          <w:sz w:val="19"/>
+          <w:szCs w:val="19"/>
+        </w:rPr>
+        <w:t xml:space="preserve">ACCIÓN 2 </w:t>
+      </w:r>
+    </w:p>
+    <w:p>
+      <w:pPr>
+        <w:pStyle w:val="Normal"/>
+        <w:spacing w:lineRule="auto" w:line="240" w:before="0" w:after="0"/>
+        <w:rPr>
+          <w:rFonts w:cs="Arial" w:ascii="Arial" w:hAnsi="Arial"/>
+          <w:sz w:val="19"/>
+          <w:szCs w:val="19"/>
+        </w:rPr>
+      </w:pPr>
+      <w:r>
+        <w:rPr>
+          <w:rFonts w:cs="Arial" w:ascii="Arial" w:hAnsi="Arial"/>
+          <w:sz w:val="19"/>
+          <w:szCs w:val="19"/>
+        </w:rPr>
+        <w:t>CÓDIGO (ESTRUCTURA) + AÑO+ 002 DESCRIPCCIÓN (QUIEN PROMUEVE) (QUIEN ES EL RESPONSABLE) (A QUE AFECTA) (CUAL ES EL ALCANCE DE ACURDO CON LA ESTRUCTURA) (CUALES SON LOS REQUISITOS) (CUAL ES EL PLAZO)</w:t>
+      </w:r>
+    </w:p>
+    <w:p>
+      <w:pPr>
+        <w:pStyle w:val="Normal"/>
+        <w:spacing w:lineRule="auto" w:line="240" w:before="0" w:after="0"/>
+        <w:rPr>
+          <w:rFonts w:cs="Arial" w:ascii="Arial" w:hAnsi="Arial"/>
+          <w:sz w:val="19"/>
+          <w:szCs w:val="19"/>
+        </w:rPr>
+      </w:pPr>
+      <w:r>
+        <w:rPr>
+          <w:rFonts w:cs="Arial" w:ascii="Arial" w:hAnsi="Arial"/>
+          <w:sz w:val="19"/>
+          <w:szCs w:val="19"/>
+        </w:rPr>
+      </w:r>
+    </w:p>
+    <w:p>
+      <w:pPr>
+        <w:pStyle w:val="Normal"/>
+        <w:spacing w:lineRule="auto" w:line="240" w:before="0" w:after="0"/>
+        <w:rPr>
+          <w:rFonts w:cs="Arial" w:ascii="Arial" w:hAnsi="Arial"/>
+          <w:sz w:val="19"/>
+          <w:szCs w:val="19"/>
+        </w:rPr>
+      </w:pPr>
+      <w:r>
+        <w:rPr>
+          <w:rFonts w:cs="Arial" w:ascii="Arial" w:hAnsi="Arial"/>
+          <w:sz w:val="19"/>
+          <w:szCs w:val="19"/>
+        </w:rPr>
+        <w:t>…</w:t>
+      </w:r>
+      <w:r>
+        <w:rPr>
+          <w:rFonts w:cs="Arial" w:ascii="Arial" w:hAnsi="Arial"/>
+          <w:sz w:val="19"/>
+          <w:szCs w:val="19"/>
+        </w:rPr>
+        <w:t>.</w:t>
+      </w:r>
+    </w:p>
+    <w:p>
+      <w:pPr>
+        <w:pStyle w:val="Normal"/>
+        <w:spacing w:lineRule="auto" w:line="240" w:before="0" w:after="0"/>
+        <w:rPr>
+          <w:rFonts w:cs="Arial" w:ascii="Arial" w:hAnsi="Arial"/>
+          <w:sz w:val="19"/>
+          <w:szCs w:val="19"/>
+        </w:rPr>
+      </w:pPr>
+      <w:r>
+        <w:rPr>
+          <w:rFonts w:cs="Arial" w:ascii="Arial" w:hAnsi="Arial"/>
+          <w:sz w:val="19"/>
+          <w:szCs w:val="19"/>
+        </w:rPr>
+      </w:r>
+    </w:p>
+    <w:p>
+      <w:pPr>
+        <w:pStyle w:val="Normal"/>
+        <w:spacing w:lineRule="auto" w:line="240" w:before="0" w:after="0"/>
+        <w:rPr>
+          <w:rFonts w:cs="Arial" w:ascii="Arial" w:hAnsi="Arial"/>
+          <w:sz w:val="19"/>
+          <w:szCs w:val="19"/>
+        </w:rPr>
+      </w:pPr>
+      <w:r>
+        <w:rPr>
+          <w:rFonts w:cs="Arial" w:ascii="Arial" w:hAnsi="Arial"/>
+          <w:sz w:val="19"/>
+          <w:szCs w:val="19"/>
+        </w:rPr>
+        <w:t xml:space="preserve">ACCIÓN X </w:t>
+      </w:r>
+    </w:p>
+    <w:p>
+      <w:pPr>
+        <w:pStyle w:val="Normal"/>
+        <w:spacing w:lineRule="auto" w:line="240" w:before="0" w:after="0"/>
+        <w:rPr>
+          <w:rFonts w:cs="Arial" w:ascii="Arial" w:hAnsi="Arial"/>
+          <w:sz w:val="19"/>
+          <w:szCs w:val="19"/>
+        </w:rPr>
+      </w:pPr>
+      <w:r>
+        <w:rPr>
+          <w:rFonts w:cs="Arial" w:ascii="Arial" w:hAnsi="Arial"/>
+          <w:sz w:val="19"/>
+          <w:szCs w:val="19"/>
+        </w:rPr>
+        <w:t>CÓDIGO (ESTRUCTURA) + AÑO+ XXX DESCRIPCCIÓN (QUIEN PROMUEVE) (QUIEN ES EL RESPONSABLE) (A QUE AFECTA) (CUAL ES EL ALCANCE DE ACURDO CON LA ESTRUCTURA) (CUALES SON LOS REQUISITOS) (CUAL ES EL PLAZO)</w:t>
+      </w:r>
+    </w:p>
+    <w:p>
+      <w:pPr>
+        <w:pStyle w:val="Normal"/>
+        <w:rPr>
+          <w:b/>
+          <w:bCs/>
+        </w:rPr>
+      </w:pPr>
+      <w:r>
+        <w:rPr>
+          <w:b/>
+          <w:bCs/>
+        </w:rPr>
+      </w:r>
+    </w:p>
+    <w:p>
+      <w:pPr>
+        <w:pStyle w:val="Normal"/>
+        <w:rPr>
+          <w:b/>
+          <w:bCs/>
+        </w:rPr>
+      </w:pPr>
+      <w:r>
+        <w:rPr>
+          <w:b/>
+          <w:bCs/>
+        </w:rPr>
       </w:r>
     </w:p>
     <w:p>
@@ -159,10 +2357,8 @@
           <w:sz w:val="19"/>
           <w:szCs w:val="19"/>
         </w:rPr>
-        <w:t xml:space="preserve">AQUí FIGURARA EL INFORME </w:t>
-      </w:r>
-      <w:bookmarkStart w:id="1" w:name="_GoBack"/>
-      <w:bookmarkEnd w:id="1"/>
+        <w:t xml:space="preserve"> </w:t>
+      </w:r>
       <w:r>
         <w:rPr>
           <w:rFonts w:cs="Arial" w:ascii="Arial" w:hAnsi="Arial"/>
@@ -171,155 +2367,71 @@
           <w:sz w:val="19"/>
           <w:szCs w:val="19"/>
         </w:rPr>
-        <w:t>TIENE QUE PODER ADJUNTARSE O PEGARSE IMAGENES DE GRÁFICOS ETC. BIEN EN FORMATO IMAGEN O TEXTO MEJORADO (LO QUE MEJOR Y MAS FACIL TRATAMIENTO TENGA</w:t>
-      </w:r>
-    </w:p>
-    <w:p>
-      <w:pPr>
-        <w:pStyle w:val="Normal"/>
-        <w:rPr/>
-      </w:pPr>
-      <w:r>
-        <w:rPr/>
-      </w:r>
-    </w:p>
-    <w:p>
-      <w:pPr>
-        <w:pStyle w:val="Normal"/>
-        <w:rPr/>
-      </w:pPr>
-      <w:r>
-        <w:rPr/>
-        <w:t xml:space="preserve">Indicadores </w:t>
-      </w:r>
-    </w:p>
-    <w:p>
-      <w:pPr>
-        <w:pStyle w:val="Normal"/>
-        <w:rPr/>
-      </w:pPr>
-      <w:r>
-        <w:rPr/>
-        <w:drawing>
-          <wp:inline distT="0" distB="0" distL="0" distR="0">
-            <wp:extent cx="5391150" cy="3133725"/>
-            <wp:effectExtent l="0" t="0" r="0" b="0"/>
-            <wp:docPr id="0" name="Picture" descr=""/>
-            <wp:cNvGraphicFramePr>
-              <a:graphicFrameLocks xmlns:a="http://schemas.openxmlformats.org/drawingml/2006/main" noChangeAspect="1"/>
-            </wp:cNvGraphicFramePr>
-            <a:graphic xmlns:a="http://schemas.openxmlformats.org/drawingml/2006/main">
-              <a:graphicData uri="http://schemas.openxmlformats.org/drawingml/2006/picture">
-                <pic:pic xmlns:pic="http://schemas.openxmlformats.org/drawingml/2006/picture">
-                  <pic:nvPicPr>
-                    <pic:cNvPr id="0" name="Picture" descr=""/>
-                    <pic:cNvPicPr>
-                      <a:picLocks noChangeAspect="1" noChangeArrowheads="1"/>
-                    </pic:cNvPicPr>
-                  </pic:nvPicPr>
-                  <pic:blipFill>
-                    <a:blip r:embed="rId2"/>
-                    <a:stretch>
-                      <a:fillRect/>
-                    </a:stretch>
-                  </pic:blipFill>
-                  <pic:spPr bwMode="auto">
-                    <a:xfrm>
-                      <a:off x="0" y="0"/>
-                      <a:ext cx="5391150" cy="3133725"/>
-                    </a:xfrm>
-                    <a:prstGeom prst="rect">
-                      <a:avLst/>
-                    </a:prstGeom>
-                    <a:noFill/>
-                    <a:ln w="9525">
-                      <a:noFill/>
-                      <a:miter lim="800000"/>
-                      <a:headEnd/>
-                      <a:tailEnd/>
-                    </a:ln>
-                  </pic:spPr>
-                </pic:pic>
-              </a:graphicData>
-            </a:graphic>
-          </wp:inline>
-        </w:drawing>
-      </w:r>
-    </w:p>
-    <w:p>
-      <w:pPr>
-        <w:pStyle w:val="Normal"/>
-        <w:rPr>
-          <w:b/>
-          <w:bCs/>
-        </w:rPr>
-      </w:pPr>
-      <w:r>
-        <w:rPr>
-          <w:b/>
-          <w:bCs/>
-        </w:rPr>
-        <w:t>Todos los de la carta</w:t>
-      </w:r>
-    </w:p>
-    <w:p>
-      <w:pPr>
-        <w:pStyle w:val="Normal"/>
-        <w:rPr>
-          <w:b/>
-          <w:bCs/>
-        </w:rPr>
-      </w:pPr>
-      <w:r>
-        <w:rPr>
-          <w:b/>
-          <w:bCs/>
-        </w:rPr>
-      </w:r>
-    </w:p>
-    <w:p>
-      <w:pPr>
-        <w:pStyle w:val="Normal"/>
-        <w:rPr>
-          <w:b/>
-          <w:bCs/>
-        </w:rPr>
-      </w:pPr>
-      <w:r>
-        <w:rPr>
-          <w:b/>
-          <w:bCs/>
-        </w:rPr>
-      </w:r>
-    </w:p>
-    <w:p>
-      <w:pPr>
-        <w:pStyle w:val="Normal"/>
-        <w:rPr>
-          <w:b/>
-          <w:bCs/>
-        </w:rPr>
-      </w:pPr>
-      <w:r>
-        <w:rPr>
-          <w:b/>
-          <w:bCs/>
-        </w:rPr>
-        <w:t xml:space="preserve">Resumen: Acciones correspondientes al Plan de Mejora de la Cartas de Servicios código </w:t>
-      </w:r>
-      <w:r>
-        <w:rPr>
-          <w:b/>
-          <w:bCs/>
-        </w:rPr>
-        <w:t>{cartaservicio.expediente}</w:t>
-      </w:r>
-      <w:r>
-        <w:rPr>
-          <w:b/>
-          <w:bCs/>
-        </w:rPr>
-        <w:t xml:space="preserve"> </w:t>
+        <w:t>AL FINAL APARECERÁ LA FECHA LA FIRMA DEL RESPONSABLE DE LA CARTA DE SERVICIOS</w:t>
+      </w:r>
+    </w:p>
+    <w:p>
+      <w:pPr>
+        <w:pStyle w:val="Normal"/>
+        <w:rPr>
+          <w:b/>
+          <w:bCs/>
+        </w:rPr>
+      </w:pPr>
+      <w:r>
+        <w:rPr>
+          <w:b/>
+          <w:bCs/>
+        </w:rPr>
+      </w:r>
+    </w:p>
+    <w:p>
+      <w:pPr>
+        <w:pStyle w:val="Normal"/>
+        <w:rPr>
+          <w:b/>
+          <w:bCs/>
+        </w:rPr>
+      </w:pPr>
+      <w:r>
+        <w:rPr>
+          <w:b/>
+          <w:bCs/>
+        </w:rPr>
+      </w:r>
+    </w:p>
+    <w:p>
+      <w:pPr>
+        <w:pStyle w:val="Normal"/>
+        <w:pageBreakBefore/>
+        <w:jc w:val="center"/>
+        <w:rPr>
+          <w:b/>
+          <w:bCs/>
+        </w:rPr>
+      </w:pPr>
+      <w:r>
+        <w:rPr>
+          <w:b/>
+          <w:bCs/>
+        </w:rPr>
+        <w:t>ANEXO DETALLADO DE LAS ACCIONES</w:t>
+      </w:r>
+    </w:p>
+    <w:p>
+      <w:pPr>
+        <w:pStyle w:val="Normal"/>
+        <w:rPr>
+          <w:b/>
+          <w:bCs/>
+        </w:rPr>
+      </w:pPr>
+      <w:r>
+        <w:rPr>
+          <w:b/>
+          <w:bCs/>
+        </w:rPr>
+        <w:t>1.- ACCIONES PROGRAMADAS: (EN UN PLAN DE MEJORA DE LAS CARTAS DE SERVICIO) CORRESPONDE AL PLAN DE MEJORA DE LA CARTA CÓDIGO {cartaservicio.expediente}</w:t>
       </w:r>
     </w:p>
     <w:p>
@@ -338,343 +2450,6 @@
           <w:sz w:val="19"/>
           <w:szCs w:val="19"/>
         </w:rPr>
-        <w:t xml:space="preserve">ACCIÓN 1 </w:t>
-      </w:r>
-    </w:p>
-    <w:p>
-      <w:pPr>
-        <w:pStyle w:val="Normal"/>
-        <w:spacing w:lineRule="auto" w:line="240" w:before="0" w:after="0"/>
-        <w:rPr>
-          <w:rFonts w:cs="Arial" w:ascii="Arial" w:hAnsi="Arial"/>
-          <w:sz w:val="19"/>
-          <w:szCs w:val="19"/>
-        </w:rPr>
-      </w:pPr>
-      <w:r>
-        <w:rPr>
-          <w:rFonts w:cs="Arial" w:ascii="Arial" w:hAnsi="Arial"/>
-          <w:sz w:val="19"/>
-          <w:szCs w:val="19"/>
-        </w:rPr>
-        <w:t>CÓDIGO (ESTRUCTURA) + AÑO+ 001 DESCRIPCIÓN, (QUIEN PROMUEVE) (QUIEN ES EL RESPONSABLE) (A QUE AFECTA) (CUAL ES EL ALCANCE DE ACURDO CON LA ESTRUCTURA) (CUALES SON LOS REQUISITOS) (CUAL ES EL PLAZO)</w:t>
-      </w:r>
-    </w:p>
-    <w:p>
-      <w:pPr>
-        <w:pStyle w:val="Normal"/>
-        <w:spacing w:lineRule="auto" w:line="240" w:before="0" w:after="0"/>
-        <w:rPr>
-          <w:rFonts w:cs="Arial" w:ascii="Arial" w:hAnsi="Arial"/>
-          <w:sz w:val="19"/>
-          <w:szCs w:val="19"/>
-        </w:rPr>
-      </w:pPr>
-      <w:r>
-        <w:rPr>
-          <w:rFonts w:cs="Arial" w:ascii="Arial" w:hAnsi="Arial"/>
-          <w:sz w:val="19"/>
-          <w:szCs w:val="19"/>
-        </w:rPr>
-      </w:r>
-    </w:p>
-    <w:p>
-      <w:pPr>
-        <w:pStyle w:val="Normal"/>
-        <w:spacing w:lineRule="auto" w:line="240" w:before="0" w:after="0"/>
-        <w:rPr>
-          <w:rFonts w:cs="Arial" w:ascii="Arial" w:hAnsi="Arial"/>
-          <w:sz w:val="19"/>
-          <w:szCs w:val="19"/>
-        </w:rPr>
-      </w:pPr>
-      <w:r>
-        <w:rPr>
-          <w:rFonts w:cs="Arial" w:ascii="Arial" w:hAnsi="Arial"/>
-          <w:sz w:val="19"/>
-          <w:szCs w:val="19"/>
-        </w:rPr>
-        <w:t xml:space="preserve">ACCIÓN 2 </w:t>
-      </w:r>
-    </w:p>
-    <w:p>
-      <w:pPr>
-        <w:pStyle w:val="Normal"/>
-        <w:spacing w:lineRule="auto" w:line="240" w:before="0" w:after="0"/>
-        <w:rPr>
-          <w:rFonts w:cs="Arial" w:ascii="Arial" w:hAnsi="Arial"/>
-          <w:sz w:val="19"/>
-          <w:szCs w:val="19"/>
-        </w:rPr>
-      </w:pPr>
-      <w:r>
-        <w:rPr>
-          <w:rFonts w:cs="Arial" w:ascii="Arial" w:hAnsi="Arial"/>
-          <w:sz w:val="19"/>
-          <w:szCs w:val="19"/>
-        </w:rPr>
-        <w:t>CÓDIGO (ESTRUCTURA) + AÑO+ 002 DESCRIPCCIÓN (QUIEN PROMUEVE) (QUIEN ES EL RESPONSABLE) (A QUE AFECTA) (CUAL ES EL ALCANCE DE ACURDO CON LA ESTRUCTURA) (CUALES SON LOS REQUISITOS) (CUAL ES EL PLAZO)</w:t>
-      </w:r>
-    </w:p>
-    <w:p>
-      <w:pPr>
-        <w:pStyle w:val="Normal"/>
-        <w:spacing w:lineRule="auto" w:line="240" w:before="0" w:after="0"/>
-        <w:rPr>
-          <w:rFonts w:cs="Arial" w:ascii="Arial" w:hAnsi="Arial"/>
-          <w:sz w:val="19"/>
-          <w:szCs w:val="19"/>
-        </w:rPr>
-      </w:pPr>
-      <w:r>
-        <w:rPr>
-          <w:rFonts w:cs="Arial" w:ascii="Arial" w:hAnsi="Arial"/>
-          <w:sz w:val="19"/>
-          <w:szCs w:val="19"/>
-        </w:rPr>
-      </w:r>
-    </w:p>
-    <w:p>
-      <w:pPr>
-        <w:pStyle w:val="Normal"/>
-        <w:spacing w:lineRule="auto" w:line="240" w:before="0" w:after="0"/>
-        <w:rPr>
-          <w:rFonts w:cs="Arial" w:ascii="Arial" w:hAnsi="Arial"/>
-          <w:sz w:val="19"/>
-          <w:szCs w:val="19"/>
-        </w:rPr>
-      </w:pPr>
-      <w:r>
-        <w:rPr>
-          <w:rFonts w:cs="Arial" w:ascii="Arial" w:hAnsi="Arial"/>
-          <w:sz w:val="19"/>
-          <w:szCs w:val="19"/>
-        </w:rPr>
-        <w:t>…</w:t>
-      </w:r>
-      <w:r>
-        <w:rPr>
-          <w:rFonts w:cs="Arial" w:ascii="Arial" w:hAnsi="Arial"/>
-          <w:sz w:val="19"/>
-          <w:szCs w:val="19"/>
-        </w:rPr>
-        <w:t>.</w:t>
-      </w:r>
-    </w:p>
-    <w:p>
-      <w:pPr>
-        <w:pStyle w:val="Normal"/>
-        <w:spacing w:lineRule="auto" w:line="240" w:before="0" w:after="0"/>
-        <w:rPr>
-          <w:rFonts w:cs="Arial" w:ascii="Arial" w:hAnsi="Arial"/>
-          <w:sz w:val="19"/>
-          <w:szCs w:val="19"/>
-        </w:rPr>
-      </w:pPr>
-      <w:r>
-        <w:rPr>
-          <w:rFonts w:cs="Arial" w:ascii="Arial" w:hAnsi="Arial"/>
-          <w:sz w:val="19"/>
-          <w:szCs w:val="19"/>
-        </w:rPr>
-      </w:r>
-    </w:p>
-    <w:p>
-      <w:pPr>
-        <w:pStyle w:val="Normal"/>
-        <w:spacing w:lineRule="auto" w:line="240" w:before="0" w:after="0"/>
-        <w:rPr>
-          <w:rFonts w:cs="Arial" w:ascii="Arial" w:hAnsi="Arial"/>
-          <w:sz w:val="19"/>
-          <w:szCs w:val="19"/>
-        </w:rPr>
-      </w:pPr>
-      <w:r>
-        <w:rPr>
-          <w:rFonts w:cs="Arial" w:ascii="Arial" w:hAnsi="Arial"/>
-          <w:sz w:val="19"/>
-          <w:szCs w:val="19"/>
-        </w:rPr>
-        <w:t xml:space="preserve">ACCIÓN X </w:t>
-      </w:r>
-    </w:p>
-    <w:p>
-      <w:pPr>
-        <w:pStyle w:val="Normal"/>
-        <w:spacing w:lineRule="auto" w:line="240" w:before="0" w:after="0"/>
-        <w:rPr>
-          <w:rFonts w:cs="Arial" w:ascii="Arial" w:hAnsi="Arial"/>
-          <w:sz w:val="19"/>
-          <w:szCs w:val="19"/>
-        </w:rPr>
-      </w:pPr>
-      <w:r>
-        <w:rPr>
-          <w:rFonts w:cs="Arial" w:ascii="Arial" w:hAnsi="Arial"/>
-          <w:sz w:val="19"/>
-          <w:szCs w:val="19"/>
-        </w:rPr>
-        <w:t>CÓDIGO (ESTRUCTURA) + AÑO+ XXX DESCRIPCCIÓN (QUIEN PROMUEVE) (QUIEN ES EL RESPONSABLE) (A QUE AFECTA) (CUAL ES EL ALCANCE DE ACURDO CON LA ESTRUCTURA) (CUALES SON LOS REQUISITOS) (CUAL ES EL PLAZO)</w:t>
-      </w:r>
-    </w:p>
-    <w:p>
-      <w:pPr>
-        <w:pStyle w:val="Normal"/>
-        <w:rPr>
-          <w:b/>
-          <w:bCs/>
-        </w:rPr>
-      </w:pPr>
-      <w:r>
-        <w:rPr>
-          <w:b/>
-          <w:bCs/>
-        </w:rPr>
-      </w:r>
-    </w:p>
-    <w:p>
-      <w:pPr>
-        <w:pStyle w:val="Normal"/>
-        <w:rPr>
-          <w:b/>
-          <w:bCs/>
-        </w:rPr>
-      </w:pPr>
-      <w:r>
-        <w:rPr>
-          <w:b/>
-          <w:bCs/>
-        </w:rPr>
-      </w:r>
-    </w:p>
-    <w:p>
-      <w:pPr>
-        <w:pStyle w:val="Normal"/>
-        <w:spacing w:lineRule="auto" w:line="240" w:before="0" w:after="0"/>
-        <w:rPr>
-          <w:rFonts w:cs="Arial" w:ascii="Arial" w:hAnsi="Arial"/>
-          <w:i/>
-          <w:iCs/>
-          <w:sz w:val="19"/>
-          <w:szCs w:val="19"/>
-        </w:rPr>
-      </w:pPr>
-      <w:r>
-        <w:rPr>
-          <w:rFonts w:cs="Arial" w:ascii="Arial" w:hAnsi="Arial"/>
-          <w:i/>
-          <w:iCs/>
-          <w:sz w:val="19"/>
-          <w:szCs w:val="19"/>
-        </w:rPr>
-        <w:t xml:space="preserve"> </w:t>
-      </w:r>
-      <w:r>
-        <w:rPr>
-          <w:rFonts w:cs="Arial" w:ascii="Arial" w:hAnsi="Arial"/>
-          <w:i/>
-          <w:iCs/>
-          <w:sz w:val="19"/>
-          <w:szCs w:val="19"/>
-        </w:rPr>
-        <w:t>AL FINAL APARECERÁ LA FECHA LA FIRMA DEL RESPONSABLE DE LA CARTA DE SERVICIOS</w:t>
-      </w:r>
-    </w:p>
-    <w:p>
-      <w:pPr>
-        <w:pStyle w:val="Normal"/>
-        <w:rPr>
-          <w:b/>
-          <w:bCs/>
-        </w:rPr>
-      </w:pPr>
-      <w:r>
-        <w:rPr>
-          <w:b/>
-          <w:bCs/>
-        </w:rPr>
-      </w:r>
-    </w:p>
-    <w:p>
-      <w:pPr>
-        <w:pStyle w:val="Normal"/>
-        <w:rPr>
-          <w:b/>
-          <w:bCs/>
-        </w:rPr>
-      </w:pPr>
-      <w:r>
-        <w:rPr>
-          <w:b/>
-          <w:bCs/>
-        </w:rPr>
-      </w:r>
-    </w:p>
-    <w:p>
-      <w:pPr>
-        <w:pStyle w:val="Normal"/>
-        <w:rPr>
-          <w:b/>
-          <w:bCs/>
-        </w:rPr>
-      </w:pPr>
-      <w:r>
-        <w:rPr>
-          <w:b/>
-          <w:bCs/>
-        </w:rPr>
-      </w:r>
-    </w:p>
-    <w:p>
-      <w:pPr>
-        <w:pStyle w:val="Normal"/>
-        <w:pageBreakBefore/>
-        <w:jc w:val="center"/>
-        <w:rPr>
-          <w:b/>
-          <w:bCs/>
-        </w:rPr>
-      </w:pPr>
-      <w:r>
-        <w:rPr>
-          <w:b/>
-          <w:bCs/>
-        </w:rPr>
-        <w:t>ANEXO DETALLADO DE LAS ACCIONES</w:t>
-      </w:r>
-    </w:p>
-    <w:p>
-      <w:pPr>
-        <w:pStyle w:val="Normal"/>
-        <w:rPr>
-          <w:b/>
-          <w:bCs/>
-        </w:rPr>
-      </w:pPr>
-      <w:r>
-        <w:rPr>
-          <w:b/>
-          <w:bCs/>
-        </w:rPr>
-        <w:t>1.- ACCIONES PROGRAMADAS: (EN UN PLAN DE MEJORA DE LAS CARTAS DE SERVICIO) CORRESPONDE AL PLAN DE MEJORA DE LA CARTA CÓDIGO 2011-003</w:t>
-      </w:r>
-    </w:p>
-    <w:p>
-      <w:pPr>
-        <w:pStyle w:val="Normal"/>
-        <w:spacing w:lineRule="auto" w:line="240" w:before="0" w:after="0"/>
-        <w:rPr>
-          <w:rFonts w:cs="Arial" w:ascii="Arial" w:hAnsi="Arial"/>
-          <w:sz w:val="19"/>
-          <w:szCs w:val="19"/>
-        </w:rPr>
-      </w:pPr>
-      <w:r>
-        <w:rPr>
-          <w:rFonts w:cs="Arial" w:ascii="Arial" w:hAnsi="Arial"/>
-          <w:sz w:val="19"/>
-          <w:szCs w:val="19"/>
-        </w:rPr>
         <w:t>CÓDIGO (ESTRUCTURA) + AÑO+ 001 DESCRIPCCIÓN, (QUIEN PROMUEVE) (QUIEN ES EL RESPONSABLE) (A QUE AFECTA) (CUAL ES EL ALCANCE DE ACURDO CON LA ESTRUCTURA) (CUALES SON LOS REQUISITOS) (CUAL ES EL PLAZO)</w:t>
       </w:r>
     </w:p>
@@ -1524,16 +3299,208 @@
       </w:r>
     </w:p>
     <w:sectPr>
+      <w:headerReference w:type="default" r:id="rId4"/>
+      <w:footerReference w:type="default" r:id="rId5"/>
       <w:type w:val="nextPage"/>
-      <w:pgSz w:w="11906" w:h="16838"/>
-      <w:pgMar w:left="1701" w:right="1701" w:header="0" w:top="1417" w:footer="0" w:bottom="1417" w:gutter="0"/>
+      <w:pgSz w:orient="landscape" w:w="16838" w:h="11906"/>
+      <w:pgMar w:left="1134" w:right="1134" w:header="0" w:top="1247" w:footer="1134" w:bottom="1673" w:gutter="0"/>
       <w:pgNumType w:fmt="decimal"/>
       <w:formProt w:val="false"/>
       <w:textDirection w:val="lrTb"/>
-      <w:docGrid w:type="default" w:linePitch="360" w:charSpace="4294965247"/>
+      <w:docGrid w:type="default" w:linePitch="240" w:charSpace="4294965247"/>
     </w:sectPr>
   </w:body>
 </w:document>
+</file>
+
+<file path=word/footer1.xml><?xml version="1.0" encoding="utf-8"?>
+<w:ftr xmlns:o="urn:schemas-microsoft-com:office:office" xmlns:r="http://schemas.openxmlformats.org/officeDocument/2006/relationships" xmlns:v="urn:schemas-microsoft-com:vml" xmlns:w="http://schemas.openxmlformats.org/wordprocessingml/2006/main" xmlns:w10="urn:schemas-microsoft-com:office:word" xmlns:wp="http://schemas.openxmlformats.org/drawingml/2006/wordprocessingDrawing">
+  <w:p>
+    <w:pPr>
+      <w:pStyle w:val="Piedepgina"/>
+      <w:spacing w:before="0" w:after="160"/>
+      <w:jc w:val="right"/>
+      <w:rPr>
+        <w:bdr w:val="single" w:sz="2" w:space="1" w:color="000000"/>
+      </w:rPr>
+    </w:pPr>
+    <w:r>
+      <w:rPr>
+        <w:bdr w:val="single" w:sz="2" w:space="1" w:color="000000"/>
+      </w:rPr>
+      <w:fldChar w:fldCharType="begin"/>
+    </w:r>
+    <w:r>
+      <w:instrText> PAGE </w:instrText>
+    </w:r>
+    <w:r>
+      <w:fldChar w:fldCharType="separate"/>
+    </w:r>
+    <w:r>
+      <w:t>3</w:t>
+    </w:r>
+    <w:r>
+      <w:fldChar w:fldCharType="end"/>
+    </w:r>
+    <w:r>
+      <w:rPr>
+        <w:bdr w:val="single" w:sz="2" w:space="1" w:color="000000"/>
+      </w:rPr>
+      <w:t xml:space="preserve"> </w:t>
+    </w:r>
+    <w:r>
+      <w:rPr>
+        <w:bdr w:val="single" w:sz="2" w:space="1" w:color="000000"/>
+      </w:rPr>
+      <w:t xml:space="preserve">/ </w:t>
+    </w:r>
+    <w:r>
+      <w:rPr>
+        <w:bdr w:val="single" w:sz="2" w:space="1" w:color="000000"/>
+      </w:rPr>
+      <w:fldChar w:fldCharType="begin"/>
+    </w:r>
+    <w:r>
+      <w:instrText> NUMPAGES </w:instrText>
+    </w:r>
+    <w:r>
+      <w:fldChar w:fldCharType="separate"/>
+    </w:r>
+    <w:r>
+      <w:t>7</w:t>
+    </w:r>
+    <w:r>
+      <w:fldChar w:fldCharType="end"/>
+    </w:r>
+  </w:p>
+</w:ftr>
+</file>
+
+<file path=word/footer2.xml><?xml version="1.0" encoding="utf-8"?>
+<w:ftr xmlns:o="urn:schemas-microsoft-com:office:office" xmlns:r="http://schemas.openxmlformats.org/officeDocument/2006/relationships" xmlns:v="urn:schemas-microsoft-com:vml" xmlns:w="http://schemas.openxmlformats.org/wordprocessingml/2006/main" xmlns:w10="urn:schemas-microsoft-com:office:word" xmlns:wp="http://schemas.openxmlformats.org/drawingml/2006/wordprocessingDrawing">
+  <w:p>
+    <w:pPr>
+      <w:pStyle w:val="Piedepgina"/>
+      <w:spacing w:before="0" w:after="160"/>
+      <w:jc w:val="right"/>
+      <w:rPr>
+        <w:bdr w:val="single" w:sz="2" w:space="1" w:color="000000"/>
+      </w:rPr>
+    </w:pPr>
+    <w:r>
+      <w:rPr>
+        <w:bdr w:val="single" w:sz="2" w:space="1" w:color="000000"/>
+      </w:rPr>
+      <w:fldChar w:fldCharType="begin"/>
+    </w:r>
+    <w:r>
+      <w:instrText> PAGE </w:instrText>
+    </w:r>
+    <w:r>
+      <w:fldChar w:fldCharType="separate"/>
+    </w:r>
+    <w:r>
+      <w:t>2</w:t>
+    </w:r>
+    <w:r>
+      <w:fldChar w:fldCharType="end"/>
+    </w:r>
+    <w:r>
+      <w:rPr>
+        <w:bdr w:val="single" w:sz="2" w:space="1" w:color="000000"/>
+      </w:rPr>
+      <w:t xml:space="preserve"> </w:t>
+    </w:r>
+    <w:r>
+      <w:rPr>
+        <w:bdr w:val="single" w:sz="2" w:space="1" w:color="000000"/>
+      </w:rPr>
+      <w:t xml:space="preserve">/ </w:t>
+    </w:r>
+    <w:r>
+      <w:rPr>
+        <w:bdr w:val="single" w:sz="2" w:space="1" w:color="000000"/>
+      </w:rPr>
+      <w:fldChar w:fldCharType="begin"/>
+    </w:r>
+    <w:r>
+      <w:instrText> NUMPAGES </w:instrText>
+    </w:r>
+    <w:r>
+      <w:fldChar w:fldCharType="separate"/>
+    </w:r>
+    <w:r>
+      <w:t>7</w:t>
+    </w:r>
+    <w:r>
+      <w:fldChar w:fldCharType="end"/>
+    </w:r>
+  </w:p>
+</w:ftr>
+</file>
+
+<file path=word/header1.xml><?xml version="1.0" encoding="utf-8"?>
+<w:hdr xmlns:o="urn:schemas-microsoft-com:office:office" xmlns:r="http://schemas.openxmlformats.org/officeDocument/2006/relationships" xmlns:v="urn:schemas-microsoft-com:vml" xmlns:w="http://schemas.openxmlformats.org/wordprocessingml/2006/main" xmlns:w10="urn:schemas-microsoft-com:office:word" xmlns:wp="http://schemas.openxmlformats.org/drawingml/2006/wordprocessingDrawing">
+  <w:p>
+    <w:pPr>
+      <w:pStyle w:val="Normal"/>
+      <w:spacing w:before="0" w:after="160"/>
+      <w:jc w:val="right"/>
+      <w:rPr>
+        <w:u w:val="single"/>
+      </w:rPr>
+    </w:pPr>
+    <w:r>
+      <w:rPr>
+        <w:u w:val="single"/>
+      </w:rPr>
+      <w:t>Expediente: {cartaservicio.expediente}</w:t>
+    </w:r>
+  </w:p>
+</w:hdr>
+</file>
+
+<file path=word/header2.xml><?xml version="1.0" encoding="utf-8"?>
+<w:hdr xmlns:o="urn:schemas-microsoft-com:office:office" xmlns:r="http://schemas.openxmlformats.org/officeDocument/2006/relationships" xmlns:v="urn:schemas-microsoft-com:vml" xmlns:w="http://schemas.openxmlformats.org/wordprocessingml/2006/main" xmlns:w10="urn:schemas-microsoft-com:office:word" xmlns:wp="http://schemas.openxmlformats.org/drawingml/2006/wordprocessingDrawing">
+  <w:p>
+    <w:pPr>
+      <w:pStyle w:val="Normal"/>
+      <w:spacing w:before="0" w:after="160"/>
+      <w:jc w:val="right"/>
+      <w:rPr/>
+    </w:pPr>
+    <w:r>
+      <w:rPr/>
+    </w:r>
+  </w:p>
+  <w:p>
+    <w:pPr>
+      <w:pStyle w:val="Normal"/>
+      <w:spacing w:before="0" w:after="160"/>
+      <w:jc w:val="right"/>
+      <w:rPr/>
+    </w:pPr>
+    <w:r>
+      <w:rPr/>
+    </w:r>
+  </w:p>
+  <w:p>
+    <w:pPr>
+      <w:pStyle w:val="Normal"/>
+      <w:spacing w:before="0" w:after="160"/>
+      <w:jc w:val="right"/>
+      <w:rPr>
+        <w:u w:val="single"/>
+      </w:rPr>
+    </w:pPr>
+    <w:r>
+      <w:rPr>
+        <w:u w:val="single"/>
+      </w:rPr>
+      <w:t>Expediente: {cartaservicio.expediente}</w:t>
+    </w:r>
+  </w:p>
+</w:hdr>
 </file>
 
 <file path=word/numbering.xml><?xml version="1.0" encoding="utf-8"?>
@@ -1816,167 +3783,167 @@
     </w:rPrDefault>
     <w:pPrDefault>
       <w:pPr>
-        <w:spacing w:lineRule="auto" w:line="259"/>
+        <w:spacing w:lineRule="auto" w:line="252"/>
       </w:pPr>
     </w:pPrDefault>
   </w:docDefaults>
   <w:latentStyles w:count="371" w:defQFormat="0" w:defUnhideWhenUsed="0" w:defSemiHidden="0" w:defUIPriority="99" w:defLockedState="0">
     <w:lsdException w:qFormat="1" w:uiPriority="0" w:name="Normal"/>
     <w:lsdException w:qFormat="1" w:uiPriority="9" w:name="heading 1"/>
-    <w:lsdException w:qFormat="1" w:semiHidden="1" w:uiPriority="9" w:unhideWhenUsed="1" w:name="heading 2"/>
-    <w:lsdException w:qFormat="1" w:semiHidden="1" w:uiPriority="9" w:unhideWhenUsed="1" w:name="heading 3"/>
-    <w:lsdException w:qFormat="1" w:semiHidden="1" w:uiPriority="9" w:unhideWhenUsed="1" w:name="heading 4"/>
-    <w:lsdException w:qFormat="1" w:semiHidden="1" w:uiPriority="9" w:unhideWhenUsed="1" w:name="heading 5"/>
-    <w:lsdException w:qFormat="1" w:semiHidden="1" w:uiPriority="9" w:unhideWhenUsed="1" w:name="heading 6"/>
-    <w:lsdException w:qFormat="1" w:semiHidden="1" w:uiPriority="9" w:unhideWhenUsed="1" w:name="heading 7"/>
-    <w:lsdException w:qFormat="1" w:semiHidden="1" w:uiPriority="9" w:unhideWhenUsed="1" w:name="heading 8"/>
-    <w:lsdException w:qFormat="1" w:semiHidden="1" w:uiPriority="9" w:unhideWhenUsed="1" w:name="heading 9"/>
-    <w:lsdException w:semiHidden="1" w:unhideWhenUsed="1" w:name="index 1"/>
-    <w:lsdException w:semiHidden="1" w:unhideWhenUsed="1" w:name="index 2"/>
-    <w:lsdException w:semiHidden="1" w:unhideWhenUsed="1" w:name="index 3"/>
-    <w:lsdException w:semiHidden="1" w:unhideWhenUsed="1" w:name="index 4"/>
-    <w:lsdException w:semiHidden="1" w:unhideWhenUsed="1" w:name="index 5"/>
-    <w:lsdException w:semiHidden="1" w:unhideWhenUsed="1" w:name="index 6"/>
-    <w:lsdException w:semiHidden="1" w:unhideWhenUsed="1" w:name="index 7"/>
-    <w:lsdException w:semiHidden="1" w:unhideWhenUsed="1" w:name="index 8"/>
-    <w:lsdException w:semiHidden="1" w:unhideWhenUsed="1" w:name="index 9"/>
-    <w:lsdException w:semiHidden="1" w:uiPriority="39" w:unhideWhenUsed="1" w:name="toc 1"/>
-    <w:lsdException w:semiHidden="1" w:uiPriority="39" w:unhideWhenUsed="1" w:name="toc 2"/>
-    <w:lsdException w:semiHidden="1" w:uiPriority="39" w:unhideWhenUsed="1" w:name="toc 3"/>
-    <w:lsdException w:semiHidden="1" w:uiPriority="39" w:unhideWhenUsed="1" w:name="toc 4"/>
-    <w:lsdException w:semiHidden="1" w:uiPriority="39" w:unhideWhenUsed="1" w:name="toc 5"/>
-    <w:lsdException w:semiHidden="1" w:uiPriority="39" w:unhideWhenUsed="1" w:name="toc 6"/>
-    <w:lsdException w:semiHidden="1" w:uiPriority="39" w:unhideWhenUsed="1" w:name="toc 7"/>
-    <w:lsdException w:semiHidden="1" w:uiPriority="39" w:unhideWhenUsed="1" w:name="toc 8"/>
-    <w:lsdException w:semiHidden="1" w:uiPriority="39" w:unhideWhenUsed="1" w:name="toc 9"/>
-    <w:lsdException w:semiHidden="1" w:unhideWhenUsed="1" w:name="Normal Indent"/>
-    <w:lsdException w:semiHidden="1" w:unhideWhenUsed="1" w:name="footnote text"/>
-    <w:lsdException w:semiHidden="1" w:unhideWhenUsed="1" w:name="annotation text"/>
-    <w:lsdException w:semiHidden="1" w:unhideWhenUsed="1" w:name="header"/>
-    <w:lsdException w:semiHidden="1" w:unhideWhenUsed="1" w:name="footer"/>
-    <w:lsdException w:semiHidden="1" w:unhideWhenUsed="1" w:name="index heading"/>
-    <w:lsdException w:qFormat="1" w:semiHidden="1" w:uiPriority="35" w:unhideWhenUsed="1" w:name="caption"/>
-    <w:lsdException w:semiHidden="1" w:unhideWhenUsed="1" w:name="table of figures"/>
-    <w:lsdException w:semiHidden="1" w:unhideWhenUsed="1" w:name="envelope address"/>
-    <w:lsdException w:semiHidden="1" w:unhideWhenUsed="1" w:name="envelope return"/>
-    <w:lsdException w:semiHidden="1" w:unhideWhenUsed="1" w:name="footnote reference"/>
-    <w:lsdException w:semiHidden="1" w:unhideWhenUsed="1" w:name="annotation reference"/>
-    <w:lsdException w:semiHidden="1" w:unhideWhenUsed="1" w:name="line number"/>
-    <w:lsdException w:semiHidden="1" w:unhideWhenUsed="1" w:name="page number"/>
-    <w:lsdException w:semiHidden="1" w:unhideWhenUsed="1" w:name="endnote reference"/>
-    <w:lsdException w:semiHidden="1" w:unhideWhenUsed="1" w:name="endnote text"/>
-    <w:lsdException w:semiHidden="1" w:unhideWhenUsed="1" w:name="table of authorities"/>
-    <w:lsdException w:semiHidden="1" w:unhideWhenUsed="1" w:name="macro"/>
-    <w:lsdException w:semiHidden="1" w:unhideWhenUsed="1" w:name="toa heading"/>
-    <w:lsdException w:semiHidden="1" w:unhideWhenUsed="1" w:name="List"/>
-    <w:lsdException w:semiHidden="1" w:unhideWhenUsed="1" w:name="List Bullet"/>
-    <w:lsdException w:semiHidden="1" w:unhideWhenUsed="1" w:name="List Number"/>
-    <w:lsdException w:semiHidden="1" w:unhideWhenUsed="1" w:name="List 2"/>
-    <w:lsdException w:semiHidden="1" w:unhideWhenUsed="1" w:name="List 3"/>
-    <w:lsdException w:semiHidden="1" w:unhideWhenUsed="1" w:name="List 4"/>
-    <w:lsdException w:semiHidden="1" w:unhideWhenUsed="1" w:name="List 5"/>
-    <w:lsdException w:semiHidden="1" w:unhideWhenUsed="1" w:name="List Bullet 2"/>
-    <w:lsdException w:semiHidden="1" w:unhideWhenUsed="1" w:name="List Bullet 3"/>
-    <w:lsdException w:semiHidden="1" w:unhideWhenUsed="1" w:name="List Bullet 4"/>
-    <w:lsdException w:semiHidden="1" w:unhideWhenUsed="1" w:name="List Bullet 5"/>
-    <w:lsdException w:semiHidden="1" w:unhideWhenUsed="1" w:name="List Number 2"/>
-    <w:lsdException w:semiHidden="1" w:unhideWhenUsed="1" w:name="List Number 3"/>
-    <w:lsdException w:semiHidden="1" w:unhideWhenUsed="1" w:name="List Number 4"/>
-    <w:lsdException w:semiHidden="1" w:unhideWhenUsed="1" w:name="List Number 5"/>
+    <w:lsdException w:unhideWhenUsed="1" w:semiHidden="1" w:qFormat="1" w:uiPriority="9" w:name="heading 2"/>
+    <w:lsdException w:unhideWhenUsed="1" w:semiHidden="1" w:qFormat="1" w:uiPriority="9" w:name="heading 3"/>
+    <w:lsdException w:unhideWhenUsed="1" w:semiHidden="1" w:qFormat="1" w:uiPriority="9" w:name="heading 4"/>
+    <w:lsdException w:unhideWhenUsed="1" w:semiHidden="1" w:qFormat="1" w:uiPriority="9" w:name="heading 5"/>
+    <w:lsdException w:unhideWhenUsed="1" w:semiHidden="1" w:qFormat="1" w:uiPriority="9" w:name="heading 6"/>
+    <w:lsdException w:unhideWhenUsed="1" w:semiHidden="1" w:qFormat="1" w:uiPriority="9" w:name="heading 7"/>
+    <w:lsdException w:unhideWhenUsed="1" w:semiHidden="1" w:qFormat="1" w:uiPriority="9" w:name="heading 8"/>
+    <w:lsdException w:unhideWhenUsed="1" w:semiHidden="1" w:qFormat="1" w:uiPriority="9" w:name="heading 9"/>
+    <w:lsdException w:unhideWhenUsed="1" w:semiHidden="1" w:name="index 1"/>
+    <w:lsdException w:unhideWhenUsed="1" w:semiHidden="1" w:name="index 2"/>
+    <w:lsdException w:unhideWhenUsed="1" w:semiHidden="1" w:name="index 3"/>
+    <w:lsdException w:unhideWhenUsed="1" w:semiHidden="1" w:name="index 4"/>
+    <w:lsdException w:unhideWhenUsed="1" w:semiHidden="1" w:name="index 5"/>
+    <w:lsdException w:unhideWhenUsed="1" w:semiHidden="1" w:name="index 6"/>
+    <w:lsdException w:unhideWhenUsed="1" w:semiHidden="1" w:name="index 7"/>
+    <w:lsdException w:unhideWhenUsed="1" w:semiHidden="1" w:name="index 8"/>
+    <w:lsdException w:unhideWhenUsed="1" w:semiHidden="1" w:name="index 9"/>
+    <w:lsdException w:unhideWhenUsed="1" w:semiHidden="1" w:uiPriority="39" w:name="toc 1"/>
+    <w:lsdException w:unhideWhenUsed="1" w:semiHidden="1" w:uiPriority="39" w:name="toc 2"/>
+    <w:lsdException w:unhideWhenUsed="1" w:semiHidden="1" w:uiPriority="39" w:name="toc 3"/>
+    <w:lsdException w:unhideWhenUsed="1" w:semiHidden="1" w:uiPriority="39" w:name="toc 4"/>
+    <w:lsdException w:unhideWhenUsed="1" w:semiHidden="1" w:uiPriority="39" w:name="toc 5"/>
+    <w:lsdException w:unhideWhenUsed="1" w:semiHidden="1" w:uiPriority="39" w:name="toc 6"/>
+    <w:lsdException w:unhideWhenUsed="1" w:semiHidden="1" w:uiPriority="39" w:name="toc 7"/>
+    <w:lsdException w:unhideWhenUsed="1" w:semiHidden="1" w:uiPriority="39" w:name="toc 8"/>
+    <w:lsdException w:unhideWhenUsed="1" w:semiHidden="1" w:uiPriority="39" w:name="toc 9"/>
+    <w:lsdException w:unhideWhenUsed="1" w:semiHidden="1" w:name="Normal Indent"/>
+    <w:lsdException w:unhideWhenUsed="1" w:semiHidden="1" w:name="footnote text"/>
+    <w:lsdException w:unhideWhenUsed="1" w:semiHidden="1" w:name="annotation text"/>
+    <w:lsdException w:unhideWhenUsed="1" w:semiHidden="1" w:name="header"/>
+    <w:lsdException w:unhideWhenUsed="1" w:semiHidden="1" w:name="footer"/>
+    <w:lsdException w:unhideWhenUsed="1" w:semiHidden="1" w:name="index heading"/>
+    <w:lsdException w:unhideWhenUsed="1" w:semiHidden="1" w:qFormat="1" w:uiPriority="35" w:name="caption"/>
+    <w:lsdException w:unhideWhenUsed="1" w:semiHidden="1" w:name="table of figures"/>
+    <w:lsdException w:unhideWhenUsed="1" w:semiHidden="1" w:name="envelope address"/>
+    <w:lsdException w:unhideWhenUsed="1" w:semiHidden="1" w:name="envelope return"/>
+    <w:lsdException w:unhideWhenUsed="1" w:semiHidden="1" w:name="footnote reference"/>
+    <w:lsdException w:unhideWhenUsed="1" w:semiHidden="1" w:name="annotation reference"/>
+    <w:lsdException w:unhideWhenUsed="1" w:semiHidden="1" w:name="line number"/>
+    <w:lsdException w:unhideWhenUsed="1" w:semiHidden="1" w:name="page number"/>
+    <w:lsdException w:unhideWhenUsed="1" w:semiHidden="1" w:name="endnote reference"/>
+    <w:lsdException w:unhideWhenUsed="1" w:semiHidden="1" w:name="endnote text"/>
+    <w:lsdException w:unhideWhenUsed="1" w:semiHidden="1" w:name="table of authorities"/>
+    <w:lsdException w:unhideWhenUsed="1" w:semiHidden="1" w:name="macro"/>
+    <w:lsdException w:unhideWhenUsed="1" w:semiHidden="1" w:name="toa heading"/>
+    <w:lsdException w:unhideWhenUsed="1" w:semiHidden="1" w:name="List"/>
+    <w:lsdException w:unhideWhenUsed="1" w:semiHidden="1" w:name="List Bullet"/>
+    <w:lsdException w:unhideWhenUsed="1" w:semiHidden="1" w:name="List Number"/>
+    <w:lsdException w:unhideWhenUsed="1" w:semiHidden="1" w:name="List 2"/>
+    <w:lsdException w:unhideWhenUsed="1" w:semiHidden="1" w:name="List 3"/>
+    <w:lsdException w:unhideWhenUsed="1" w:semiHidden="1" w:name="List 4"/>
+    <w:lsdException w:unhideWhenUsed="1" w:semiHidden="1" w:name="List 5"/>
+    <w:lsdException w:unhideWhenUsed="1" w:semiHidden="1" w:name="List Bullet 2"/>
+    <w:lsdException w:unhideWhenUsed="1" w:semiHidden="1" w:name="List Bullet 3"/>
+    <w:lsdException w:unhideWhenUsed="1" w:semiHidden="1" w:name="List Bullet 4"/>
+    <w:lsdException w:unhideWhenUsed="1" w:semiHidden="1" w:name="List Bullet 5"/>
+    <w:lsdException w:unhideWhenUsed="1" w:semiHidden="1" w:name="List Number 2"/>
+    <w:lsdException w:unhideWhenUsed="1" w:semiHidden="1" w:name="List Number 3"/>
+    <w:lsdException w:unhideWhenUsed="1" w:semiHidden="1" w:name="List Number 4"/>
+    <w:lsdException w:unhideWhenUsed="1" w:semiHidden="1" w:name="List Number 5"/>
     <w:lsdException w:qFormat="1" w:uiPriority="10" w:name="Title"/>
-    <w:lsdException w:semiHidden="1" w:unhideWhenUsed="1" w:name="Closing"/>
-    <w:lsdException w:semiHidden="1" w:unhideWhenUsed="1" w:name="Signature"/>
-    <w:lsdException w:semiHidden="1" w:uiPriority="1" w:unhideWhenUsed="1" w:name="Default Paragraph Font"/>
-    <w:lsdException w:semiHidden="1" w:unhideWhenUsed="1" w:name="Body Text"/>
-    <w:lsdException w:semiHidden="1" w:unhideWhenUsed="1" w:name="Body Text Indent"/>
-    <w:lsdException w:semiHidden="1" w:unhideWhenUsed="1" w:name="List Continue"/>
-    <w:lsdException w:semiHidden="1" w:unhideWhenUsed="1" w:name="List Continue 2"/>
-    <w:lsdException w:semiHidden="1" w:unhideWhenUsed="1" w:name="List Continue 3"/>
-    <w:lsdException w:semiHidden="1" w:unhideWhenUsed="1" w:name="List Continue 4"/>
-    <w:lsdException w:semiHidden="1" w:unhideWhenUsed="1" w:name="List Continue 5"/>
-    <w:lsdException w:semiHidden="1" w:unhideWhenUsed="1" w:name="Message Header"/>
+    <w:lsdException w:unhideWhenUsed="1" w:semiHidden="1" w:name="Closing"/>
+    <w:lsdException w:unhideWhenUsed="1" w:semiHidden="1" w:name="Signature"/>
+    <w:lsdException w:unhideWhenUsed="1" w:semiHidden="1" w:uiPriority="1" w:name="Default Paragraph Font"/>
+    <w:lsdException w:unhideWhenUsed="1" w:semiHidden="1" w:name="Body Text"/>
+    <w:lsdException w:unhideWhenUsed="1" w:semiHidden="1" w:name="Body Text Indent"/>
+    <w:lsdException w:unhideWhenUsed="1" w:semiHidden="1" w:name="List Continue"/>
+    <w:lsdException w:unhideWhenUsed="1" w:semiHidden="1" w:name="List Continue 2"/>
+    <w:lsdException w:unhideWhenUsed="1" w:semiHidden="1" w:name="List Continue 3"/>
+    <w:lsdException w:unhideWhenUsed="1" w:semiHidden="1" w:name="List Continue 4"/>
+    <w:lsdException w:unhideWhenUsed="1" w:semiHidden="1" w:name="List Continue 5"/>
+    <w:lsdException w:unhideWhenUsed="1" w:semiHidden="1" w:name="Message Header"/>
     <w:lsdException w:qFormat="1" w:uiPriority="11" w:name="Subtitle"/>
-    <w:lsdException w:semiHidden="1" w:unhideWhenUsed="1" w:name="Salutation"/>
-    <w:lsdException w:semiHidden="1" w:unhideWhenUsed="1" w:name="Date"/>
-    <w:lsdException w:semiHidden="1" w:unhideWhenUsed="1" w:name="Body Text First Indent"/>
-    <w:lsdException w:semiHidden="1" w:unhideWhenUsed="1" w:name="Body Text First Indent 2"/>
-    <w:lsdException w:semiHidden="1" w:unhideWhenUsed="1" w:name="Note Heading"/>
-    <w:lsdException w:semiHidden="1" w:unhideWhenUsed="1" w:name="Body Text 2"/>
-    <w:lsdException w:semiHidden="1" w:unhideWhenUsed="1" w:name="Body Text 3"/>
-    <w:lsdException w:semiHidden="1" w:unhideWhenUsed="1" w:name="Body Text Indent 2"/>
-    <w:lsdException w:semiHidden="1" w:unhideWhenUsed="1" w:name="Body Text Indent 3"/>
-    <w:lsdException w:semiHidden="1" w:unhideWhenUsed="1" w:name="Block Text"/>
-    <w:lsdException w:semiHidden="1" w:unhideWhenUsed="1" w:name="Hyperlink"/>
-    <w:lsdException w:semiHidden="1" w:unhideWhenUsed="1" w:name="FollowedHyperlink"/>
+    <w:lsdException w:unhideWhenUsed="1" w:semiHidden="1" w:name="Salutation"/>
+    <w:lsdException w:unhideWhenUsed="1" w:semiHidden="1" w:name="Date"/>
+    <w:lsdException w:unhideWhenUsed="1" w:semiHidden="1" w:name="Body Text First Indent"/>
+    <w:lsdException w:unhideWhenUsed="1" w:semiHidden="1" w:name="Body Text First Indent 2"/>
+    <w:lsdException w:unhideWhenUsed="1" w:semiHidden="1" w:name="Note Heading"/>
+    <w:lsdException w:unhideWhenUsed="1" w:semiHidden="1" w:name="Body Text 2"/>
+    <w:lsdException w:unhideWhenUsed="1" w:semiHidden="1" w:name="Body Text 3"/>
+    <w:lsdException w:unhideWhenUsed="1" w:semiHidden="1" w:name="Body Text Indent 2"/>
+    <w:lsdException w:unhideWhenUsed="1" w:semiHidden="1" w:name="Body Text Indent 3"/>
+    <w:lsdException w:unhideWhenUsed="1" w:semiHidden="1" w:name="Block Text"/>
+    <w:lsdException w:unhideWhenUsed="1" w:semiHidden="1" w:name="Hyperlink"/>
+    <w:lsdException w:unhideWhenUsed="1" w:semiHidden="1" w:name="FollowedHyperlink"/>
     <w:lsdException w:qFormat="1" w:uiPriority="22" w:name="Strong"/>
     <w:lsdException w:qFormat="1" w:uiPriority="20" w:name="Emphasis"/>
-    <w:lsdException w:semiHidden="1" w:unhideWhenUsed="1" w:name="Document Map"/>
-    <w:lsdException w:semiHidden="1" w:unhideWhenUsed="1" w:name="Plain Text"/>
-    <w:lsdException w:semiHidden="1" w:unhideWhenUsed="1" w:name="E-mail Signature"/>
-    <w:lsdException w:semiHidden="1" w:unhideWhenUsed="1" w:name="HTML Top of Form"/>
-    <w:lsdException w:semiHidden="1" w:unhideWhenUsed="1" w:name="HTML Bottom of Form"/>
-    <w:lsdException w:semiHidden="1" w:unhideWhenUsed="1" w:name="Normal (Web)"/>
-    <w:lsdException w:semiHidden="1" w:unhideWhenUsed="1" w:name="HTML Acronym"/>
-    <w:lsdException w:semiHidden="1" w:unhideWhenUsed="1" w:name="HTML Address"/>
-    <w:lsdException w:semiHidden="1" w:unhideWhenUsed="1" w:name="HTML Cite"/>
-    <w:lsdException w:semiHidden="1" w:unhideWhenUsed="1" w:name="HTML Code"/>
-    <w:lsdException w:semiHidden="1" w:unhideWhenUsed="1" w:name="HTML Definition"/>
-    <w:lsdException w:semiHidden="1" w:unhideWhenUsed="1" w:name="HTML Keyboard"/>
-    <w:lsdException w:semiHidden="1" w:unhideWhenUsed="1" w:name="HTML Preformatted"/>
-    <w:lsdException w:semiHidden="1" w:unhideWhenUsed="1" w:name="HTML Sample"/>
-    <w:lsdException w:semiHidden="1" w:unhideWhenUsed="1" w:name="HTML Typewriter"/>
-    <w:lsdException w:semiHidden="1" w:unhideWhenUsed="1" w:name="HTML Variable"/>
-    <w:lsdException w:semiHidden="1" w:unhideWhenUsed="1" w:name="Normal Table"/>
-    <w:lsdException w:semiHidden="1" w:unhideWhenUsed="1" w:name="annotation subject"/>
-    <w:lsdException w:semiHidden="1" w:unhideWhenUsed="1" w:name="No List"/>
-    <w:lsdException w:semiHidden="1" w:unhideWhenUsed="1" w:name="Outline List 1"/>
-    <w:lsdException w:semiHidden="1" w:unhideWhenUsed="1" w:name="Outline List 2"/>
-    <w:lsdException w:semiHidden="1" w:unhideWhenUsed="1" w:name="Outline List 3"/>
-    <w:lsdException w:semiHidden="1" w:unhideWhenUsed="1" w:name="Table Simple 1"/>
-    <w:lsdException w:semiHidden="1" w:unhideWhenUsed="1" w:name="Table Simple 2"/>
-    <w:lsdException w:semiHidden="1" w:unhideWhenUsed="1" w:name="Table Simple 3"/>
-    <w:lsdException w:semiHidden="1" w:unhideWhenUsed="1" w:name="Table Classic 1"/>
-    <w:lsdException w:semiHidden="1" w:unhideWhenUsed="1" w:name="Table Classic 2"/>
-    <w:lsdException w:semiHidden="1" w:unhideWhenUsed="1" w:name="Table Classic 3"/>
-    <w:lsdException w:semiHidden="1" w:unhideWhenUsed="1" w:name="Table Classic 4"/>
-    <w:lsdException w:semiHidden="1" w:unhideWhenUsed="1" w:name="Table Colorful 1"/>
-    <w:lsdException w:semiHidden="1" w:unhideWhenUsed="1" w:name="Table Colorful 2"/>
-    <w:lsdException w:semiHidden="1" w:unhideWhenUsed="1" w:name="Table Colorful 3"/>
-    <w:lsdException w:semiHidden="1" w:unhideWhenUsed="1" w:name="Table Columns 1"/>
-    <w:lsdException w:semiHidden="1" w:unhideWhenUsed="1" w:name="Table Columns 2"/>
-    <w:lsdException w:semiHidden="1" w:unhideWhenUsed="1" w:name="Table Columns 3"/>
-    <w:lsdException w:semiHidden="1" w:unhideWhenUsed="1" w:name="Table Columns 4"/>
-    <w:lsdException w:semiHidden="1" w:unhideWhenUsed="1" w:name="Table Columns 5"/>
-    <w:lsdException w:semiHidden="1" w:unhideWhenUsed="1" w:name="Table Grid 1"/>
-    <w:lsdException w:semiHidden="1" w:unhideWhenUsed="1" w:name="Table Grid 2"/>
-    <w:lsdException w:semiHidden="1" w:unhideWhenUsed="1" w:name="Table Grid 3"/>
-    <w:lsdException w:semiHidden="1" w:unhideWhenUsed="1" w:name="Table Grid 4"/>
-    <w:lsdException w:semiHidden="1" w:unhideWhenUsed="1" w:name="Table Grid 5"/>
-    <w:lsdException w:semiHidden="1" w:unhideWhenUsed="1" w:name="Table Grid 6"/>
-    <w:lsdException w:semiHidden="1" w:unhideWhenUsed="1" w:name="Table Grid 7"/>
-    <w:lsdException w:semiHidden="1" w:unhideWhenUsed="1" w:name="Table Grid 8"/>
-    <w:lsdException w:semiHidden="1" w:unhideWhenUsed="1" w:name="Table List 1"/>
-    <w:lsdException w:semiHidden="1" w:unhideWhenUsed="1" w:name="Table List 2"/>
-    <w:lsdException w:semiHidden="1" w:unhideWhenUsed="1" w:name="Table List 3"/>
-    <w:lsdException w:semiHidden="1" w:unhideWhenUsed="1" w:name="Table List 4"/>
-    <w:lsdException w:semiHidden="1" w:unhideWhenUsed="1" w:name="Table List 5"/>
-    <w:lsdException w:semiHidden="1" w:unhideWhenUsed="1" w:name="Table List 6"/>
-    <w:lsdException w:semiHidden="1" w:unhideWhenUsed="1" w:name="Table List 7"/>
-    <w:lsdException w:semiHidden="1" w:unhideWhenUsed="1" w:name="Table List 8"/>
-    <w:lsdException w:semiHidden="1" w:unhideWhenUsed="1" w:name="Table 3D effects 1"/>
-    <w:lsdException w:semiHidden="1" w:unhideWhenUsed="1" w:name="Table 3D effects 2"/>
-    <w:lsdException w:semiHidden="1" w:unhideWhenUsed="1" w:name="Table 3D effects 3"/>
-    <w:lsdException w:semiHidden="1" w:unhideWhenUsed="1" w:name="Table Contemporary"/>
-    <w:lsdException w:semiHidden="1" w:unhideWhenUsed="1" w:name="Table Elegant"/>
-    <w:lsdException w:semiHidden="1" w:unhideWhenUsed="1" w:name="Table Professional"/>
-    <w:lsdException w:semiHidden="1" w:unhideWhenUsed="1" w:name="Table Subtle 1"/>
-    <w:lsdException w:semiHidden="1" w:unhideWhenUsed="1" w:name="Table Subtle 2"/>
-    <w:lsdException w:semiHidden="1" w:unhideWhenUsed="1" w:name="Table Web 1"/>
-    <w:lsdException w:semiHidden="1" w:unhideWhenUsed="1" w:name="Table Web 2"/>
-    <w:lsdException w:semiHidden="1" w:unhideWhenUsed="1" w:name="Table Web 3"/>
-    <w:lsdException w:semiHidden="1" w:unhideWhenUsed="1" w:name="Balloon Text"/>
+    <w:lsdException w:unhideWhenUsed="1" w:semiHidden="1" w:name="Document Map"/>
+    <w:lsdException w:unhideWhenUsed="1" w:semiHidden="1" w:name="Plain Text"/>
+    <w:lsdException w:unhideWhenUsed="1" w:semiHidden="1" w:name="E-mail Signature"/>
+    <w:lsdException w:unhideWhenUsed="1" w:semiHidden="1" w:name="HTML Top of Form"/>
+    <w:lsdException w:unhideWhenUsed="1" w:semiHidden="1" w:name="HTML Bottom of Form"/>
+    <w:lsdException w:unhideWhenUsed="1" w:semiHidden="1" w:name="Normal (Web)"/>
+    <w:lsdException w:unhideWhenUsed="1" w:semiHidden="1" w:name="HTML Acronym"/>
+    <w:lsdException w:unhideWhenUsed="1" w:semiHidden="1" w:name="HTML Address"/>
+    <w:lsdException w:unhideWhenUsed="1" w:semiHidden="1" w:name="HTML Cite"/>
+    <w:lsdException w:unhideWhenUsed="1" w:semiHidden="1" w:name="HTML Code"/>
+    <w:lsdException w:unhideWhenUsed="1" w:semiHidden="1" w:name="HTML Definition"/>
+    <w:lsdException w:unhideWhenUsed="1" w:semiHidden="1" w:name="HTML Keyboard"/>
+    <w:lsdException w:unhideWhenUsed="1" w:semiHidden="1" w:name="HTML Preformatted"/>
+    <w:lsdException w:unhideWhenUsed="1" w:semiHidden="1" w:name="HTML Sample"/>
+    <w:lsdException w:unhideWhenUsed="1" w:semiHidden="1" w:name="HTML Typewriter"/>
+    <w:lsdException w:unhideWhenUsed="1" w:semiHidden="1" w:name="HTML Variable"/>
+    <w:lsdException w:unhideWhenUsed="1" w:semiHidden="1" w:name="Normal Table"/>
+    <w:lsdException w:unhideWhenUsed="1" w:semiHidden="1" w:name="annotation subject"/>
+    <w:lsdException w:unhideWhenUsed="1" w:semiHidden="1" w:name="No List"/>
+    <w:lsdException w:unhideWhenUsed="1" w:semiHidden="1" w:name="Outline List 1"/>
+    <w:lsdException w:unhideWhenUsed="1" w:semiHidden="1" w:name="Outline List 2"/>
+    <w:lsdException w:unhideWhenUsed="1" w:semiHidden="1" w:name="Outline List 3"/>
+    <w:lsdException w:unhideWhenUsed="1" w:semiHidden="1" w:name="Table Simple 1"/>
+    <w:lsdException w:unhideWhenUsed="1" w:semiHidden="1" w:name="Table Simple 2"/>
+    <w:lsdException w:unhideWhenUsed="1" w:semiHidden="1" w:name="Table Simple 3"/>
+    <w:lsdException w:unhideWhenUsed="1" w:semiHidden="1" w:name="Table Classic 1"/>
+    <w:lsdException w:unhideWhenUsed="1" w:semiHidden="1" w:name="Table Classic 2"/>
+    <w:lsdException w:unhideWhenUsed="1" w:semiHidden="1" w:name="Table Classic 3"/>
+    <w:lsdException w:unhideWhenUsed="1" w:semiHidden="1" w:name="Table Classic 4"/>
+    <w:lsdException w:unhideWhenUsed="1" w:semiHidden="1" w:name="Table Colorful 1"/>
+    <w:lsdException w:unhideWhenUsed="1" w:semiHidden="1" w:name="Table Colorful 2"/>
+    <w:lsdException w:unhideWhenUsed="1" w:semiHidden="1" w:name="Table Colorful 3"/>
+    <w:lsdException w:unhideWhenUsed="1" w:semiHidden="1" w:name="Table Columns 1"/>
+    <w:lsdException w:unhideWhenUsed="1" w:semiHidden="1" w:name="Table Columns 2"/>
+    <w:lsdException w:unhideWhenUsed="1" w:semiHidden="1" w:name="Table Columns 3"/>
+    <w:lsdException w:unhideWhenUsed="1" w:semiHidden="1" w:name="Table Columns 4"/>
+    <w:lsdException w:unhideWhenUsed="1" w:semiHidden="1" w:name="Table Columns 5"/>
+    <w:lsdException w:unhideWhenUsed="1" w:semiHidden="1" w:name="Table Grid 1"/>
+    <w:lsdException w:unhideWhenUsed="1" w:semiHidden="1" w:name="Table Grid 2"/>
+    <w:lsdException w:unhideWhenUsed="1" w:semiHidden="1" w:name="Table Grid 3"/>
+    <w:lsdException w:unhideWhenUsed="1" w:semiHidden="1" w:name="Table Grid 4"/>
+    <w:lsdException w:unhideWhenUsed="1" w:semiHidden="1" w:name="Table Grid 5"/>
+    <w:lsdException w:unhideWhenUsed="1" w:semiHidden="1" w:name="Table Grid 6"/>
+    <w:lsdException w:unhideWhenUsed="1" w:semiHidden="1" w:name="Table Grid 7"/>
+    <w:lsdException w:unhideWhenUsed="1" w:semiHidden="1" w:name="Table Grid 8"/>
+    <w:lsdException w:unhideWhenUsed="1" w:semiHidden="1" w:name="Table List 1"/>
+    <w:lsdException w:unhideWhenUsed="1" w:semiHidden="1" w:name="Table List 2"/>
+    <w:lsdException w:unhideWhenUsed="1" w:semiHidden="1" w:name="Table List 3"/>
+    <w:lsdException w:unhideWhenUsed="1" w:semiHidden="1" w:name="Table List 4"/>
+    <w:lsdException w:unhideWhenUsed="1" w:semiHidden="1" w:name="Table List 5"/>
+    <w:lsdException w:unhideWhenUsed="1" w:semiHidden="1" w:name="Table List 6"/>
+    <w:lsdException w:unhideWhenUsed="1" w:semiHidden="1" w:name="Table List 7"/>
+    <w:lsdException w:unhideWhenUsed="1" w:semiHidden="1" w:name="Table List 8"/>
+    <w:lsdException w:unhideWhenUsed="1" w:semiHidden="1" w:name="Table 3D effects 1"/>
+    <w:lsdException w:unhideWhenUsed="1" w:semiHidden="1" w:name="Table 3D effects 2"/>
+    <w:lsdException w:unhideWhenUsed="1" w:semiHidden="1" w:name="Table 3D effects 3"/>
+    <w:lsdException w:unhideWhenUsed="1" w:semiHidden="1" w:name="Table Contemporary"/>
+    <w:lsdException w:unhideWhenUsed="1" w:semiHidden="1" w:name="Table Elegant"/>
+    <w:lsdException w:unhideWhenUsed="1" w:semiHidden="1" w:name="Table Professional"/>
+    <w:lsdException w:unhideWhenUsed="1" w:semiHidden="1" w:name="Table Subtle 1"/>
+    <w:lsdException w:unhideWhenUsed="1" w:semiHidden="1" w:name="Table Subtle 2"/>
+    <w:lsdException w:unhideWhenUsed="1" w:semiHidden="1" w:name="Table Web 1"/>
+    <w:lsdException w:unhideWhenUsed="1" w:semiHidden="1" w:name="Table Web 2"/>
+    <w:lsdException w:unhideWhenUsed="1" w:semiHidden="1" w:name="Table Web 3"/>
+    <w:lsdException w:unhideWhenUsed="1" w:semiHidden="1" w:name="Balloon Text"/>
     <w:lsdException w:uiPriority="39" w:name="Table Grid"/>
-    <w:lsdException w:semiHidden="1" w:unhideWhenUsed="1" w:name="Table Theme"/>
+    <w:lsdException w:unhideWhenUsed="1" w:semiHidden="1" w:name="Table Theme"/>
     <w:lsdException w:semiHidden="1" w:name="Placeholder Text"/>
     <w:lsdException w:qFormat="1" w:uiPriority="1" w:name="No Spacing"/>
     <w:lsdException w:uiPriority="60" w:name="Light Shading"/>
@@ -2086,8 +4053,8 @@
     <w:lsdException w:qFormat="1" w:uiPriority="31" w:name="Subtle Reference"/>
     <w:lsdException w:qFormat="1" w:uiPriority="32" w:name="Intense Reference"/>
     <w:lsdException w:qFormat="1" w:uiPriority="33" w:name="Book Title"/>
-    <w:lsdException w:semiHidden="1" w:uiPriority="37" w:unhideWhenUsed="1" w:name="Bibliography"/>
-    <w:lsdException w:qFormat="1" w:semiHidden="1" w:uiPriority="39" w:unhideWhenUsed="1" w:name="TOC Heading"/>
+    <w:lsdException w:unhideWhenUsed="1" w:semiHidden="1" w:uiPriority="37" w:name="Bibliography"/>
+    <w:lsdException w:unhideWhenUsed="1" w:semiHidden="1" w:qFormat="1" w:uiPriority="39" w:name="TOC Heading"/>
     <w:lsdException w:uiPriority="41" w:name="Plain Table 1"/>
     <w:lsdException w:uiPriority="42" w:name="Plain Table 2"/>
     <w:lsdException w:uiPriority="43" w:name="Plain Table 3"/>
@@ -2200,7 +4167,7 @@
       <w:widowControl/>
       <w:suppressAutoHyphens w:val="true"/>
       <w:bidi w:val="0"/>
-      <w:spacing w:lineRule="auto" w:line="259" w:before="0" w:after="160"/>
+      <w:spacing w:lineRule="auto" w:line="252" w:before="0" w:after="160"/>
       <w:jc w:val="left"/>
     </w:pPr>
     <w:rPr>
@@ -2234,6 +4201,30 @@
     <w:name w:val="Viñetas"/>
     <w:rPr>
       <w:rFonts w:ascii="OpenSymbol" w:hAnsi="OpenSymbol" w:eastAsia="OpenSymbol" w:cs="OpenSymbol"/>
+    </w:rPr>
+  </w:style>
+  <w:style w:type="character" w:styleId="ListLabel1">
+    <w:name w:val="ListLabel 1"/>
+    <w:rPr>
+      <w:rFonts w:cs="Symbol"/>
+    </w:rPr>
+  </w:style>
+  <w:style w:type="character" w:styleId="ListLabel2">
+    <w:name w:val="ListLabel 2"/>
+    <w:rPr>
+      <w:rFonts w:cs="Symbol"/>
+    </w:rPr>
+  </w:style>
+  <w:style w:type="character" w:styleId="ListLabel3">
+    <w:name w:val="ListLabel 3"/>
+    <w:rPr>
+      <w:rFonts w:cs="Symbol"/>
+    </w:rPr>
+  </w:style>
+  <w:style w:type="character" w:styleId="ListLabel4">
+    <w:name w:val="ListLabel 4"/>
+    <w:rPr>
+      <w:rFonts w:cs="Symbol"/>
     </w:rPr>
   </w:style>
   <w:style w:type="paragraph" w:styleId="Encabezado">
@@ -2290,6 +4281,30 @@
     <w:rPr>
       <w:rFonts w:cs="FreeSans"/>
     </w:rPr>
+  </w:style>
+  <w:style w:type="paragraph" w:styleId="Contenidodelatabla">
+    <w:name w:val="Contenido de la tabla"/>
+    <w:basedOn w:val="Normal"/>
+    <w:pPr/>
+    <w:rPr/>
+  </w:style>
+  <w:style w:type="paragraph" w:styleId="Encabezadodelatabla">
+    <w:name w:val="Encabezado de la tabla"/>
+    <w:basedOn w:val="Contenidodelatabla"/>
+    <w:pPr/>
+    <w:rPr/>
+  </w:style>
+  <w:style w:type="paragraph" w:styleId="Encabezamiento">
+    <w:name w:val="Encabezamiento"/>
+    <w:basedOn w:val="Normal"/>
+    <w:pPr/>
+    <w:rPr/>
+  </w:style>
+  <w:style w:type="paragraph" w:styleId="Piedepgina">
+    <w:name w:val="Pie de página"/>
+    <w:basedOn w:val="Normal"/>
+    <w:pPr/>
+    <w:rPr/>
   </w:style>
   <w:style w:type="numbering" w:styleId="NoList" w:default="1">
     <w:name w:val="No List"/>

</xml_diff>

<commit_message>
template now shows jerarquias
</commit_message>
<xml_diff>
--- a/data/carta-template.docx
+++ b/data/carta-template.docx
@@ -86,56 +86,6 @@
       <w:pPr>
         <w:pStyle w:val="Normal"/>
         <w:jc w:val="center"/>
-        <w:rPr/>
-      </w:pPr>
-      <w:r>
-        <w:rPr/>
-      </w:r>
-    </w:p>
-    <w:p>
-      <w:pPr>
-        <w:pStyle w:val="Normal"/>
-        <w:jc w:val="center"/>
-        <w:rPr/>
-      </w:pPr>
-      <w:r>
-        <w:rPr/>
-      </w:r>
-    </w:p>
-    <w:p>
-      <w:pPr>
-        <w:pStyle w:val="Normal"/>
-        <w:jc w:val="center"/>
-        <w:rPr/>
-      </w:pPr>
-      <w:r>
-        <w:rPr/>
-      </w:r>
-    </w:p>
-    <w:p>
-      <w:pPr>
-        <w:pStyle w:val="Normal"/>
-        <w:jc w:val="center"/>
-        <w:rPr/>
-      </w:pPr>
-      <w:r>
-        <w:rPr/>
-      </w:r>
-    </w:p>
-    <w:p>
-      <w:pPr>
-        <w:pStyle w:val="Normal"/>
-        <w:jc w:val="center"/>
-        <w:rPr/>
-      </w:pPr>
-      <w:r>
-        <w:rPr/>
-      </w:r>
-    </w:p>
-    <w:p>
-      <w:pPr>
-        <w:pStyle w:val="Normal"/>
-        <w:jc w:val="center"/>
         <w:rPr>
           <w:sz w:val="28"/>
           <w:szCs w:val="28"/>
@@ -249,6 +199,15 @@
           <w:szCs w:val="20"/>
         </w:rPr>
         <w:t>{nombrelargo}{/jerarquias}</w:t>
+      </w:r>
+    </w:p>
+    <w:p>
+      <w:pPr>
+        <w:pStyle w:val="Normal"/>
+        <w:rPr/>
+      </w:pPr>
+      <w:r>
+        <w:rPr/>
       </w:r>
     </w:p>
     <w:p>
@@ -265,10 +224,17 @@
           <w:docGrid w:type="default" w:linePitch="360" w:charSpace="4294965247"/>
         </w:sectPr>
         <w:pStyle w:val="Normal"/>
-        <w:rPr/>
-      </w:pPr>
-      <w:r>
-        <w:rPr/>
+        <w:jc w:val="center"/>
+        <w:rPr>
+          <w:i/>
+          <w:iCs/>
+        </w:rPr>
+      </w:pPr>
+      <w:r>
+        <w:rPr>
+          <w:i/>
+          <w:iCs/>
+        </w:rPr>
         <w:t>{cartaservicio.url}</w:t>
       </w:r>
     </w:p>
@@ -310,7 +276,7 @@
     <w:tbl>
       <w:tblPr>
         <w:jc w:val="left"/>
-        <w:tblInd w:w="47" w:type="dxa"/>
+        <w:tblInd w:w="38" w:type="dxa"/>
         <w:tblBorders>
           <w:top w:val="single" w:sz="2" w:space="0" w:color="000001"/>
           <w:left w:val="single" w:sz="2" w:space="0" w:color="000001"/>
@@ -321,7 +287,7 @@
         </w:tblBorders>
         <w:tblCellMar>
           <w:top w:w="55" w:type="dxa"/>
-          <w:left w:w="45" w:type="dxa"/>
+          <w:left w:w="33" w:type="dxa"/>
           <w:bottom w:w="55" w:type="dxa"/>
           <w:right w:w="55" w:type="dxa"/>
         </w:tblCellMar>
@@ -346,7 +312,7 @@
             </w:tcBorders>
             <w:shd w:fill="FFFFFF" w:val="clear"/>
             <w:tcMar>
-              <w:left w:w="45" w:type="dxa"/>
+              <w:left w:w="33" w:type="dxa"/>
             </w:tcMar>
           </w:tcPr>
           <w:p>
@@ -389,7 +355,7 @@
             </w:tcBorders>
             <w:shd w:fill="FFFFFF" w:val="clear"/>
             <w:tcMar>
-              <w:left w:w="45" w:type="dxa"/>
+              <w:left w:w="33" w:type="dxa"/>
             </w:tcMar>
           </w:tcPr>
           <w:p>
@@ -433,7 +399,7 @@
     <w:tbl>
       <w:tblPr>
         <w:jc w:val="left"/>
-        <w:tblInd w:w="47" w:type="dxa"/>
+        <w:tblInd w:w="38" w:type="dxa"/>
         <w:tblBorders>
           <w:top w:val="single" w:sz="2" w:space="0" w:color="000001"/>
           <w:left w:val="single" w:sz="2" w:space="0" w:color="000001"/>
@@ -444,26 +410,26 @@
         </w:tblBorders>
         <w:tblCellMar>
           <w:top w:w="55" w:type="dxa"/>
-          <w:left w:w="45" w:type="dxa"/>
+          <w:left w:w="33" w:type="dxa"/>
           <w:bottom w:w="55" w:type="dxa"/>
           <w:right w:w="55" w:type="dxa"/>
         </w:tblCellMar>
       </w:tblPr>
       <w:tblGrid>
-        <w:gridCol w:w="6447"/>
-        <w:gridCol w:w="623"/>
-        <w:gridCol w:w="623"/>
-        <w:gridCol w:w="623"/>
-        <w:gridCol w:w="624"/>
-        <w:gridCol w:w="623"/>
-        <w:gridCol w:w="623"/>
-        <w:gridCol w:w="624"/>
-        <w:gridCol w:w="623"/>
-        <w:gridCol w:w="623"/>
-        <w:gridCol w:w="624"/>
-        <w:gridCol w:w="623"/>
-        <w:gridCol w:w="623"/>
-        <w:gridCol w:w="636"/>
+        <w:gridCol w:w="6441"/>
+        <w:gridCol w:w="622"/>
+        <w:gridCol w:w="622"/>
+        <w:gridCol w:w="620"/>
+        <w:gridCol w:w="620"/>
+        <w:gridCol w:w="620"/>
+        <w:gridCol w:w="622"/>
+        <w:gridCol w:w="621"/>
+        <w:gridCol w:w="622"/>
+        <w:gridCol w:w="620"/>
+        <w:gridCol w:w="622"/>
+        <w:gridCol w:w="620"/>
+        <w:gridCol w:w="622"/>
+        <w:gridCol w:w="663"/>
       </w:tblGrid>
       <w:tr>
         <w:trPr>
@@ -471,7 +437,7 @@
         </w:trPr>
         <w:tc>
           <w:tcPr>
-            <w:tcW w:w="6447" w:type="dxa"/>
+            <w:tcW w:w="6441" w:type="dxa"/>
             <w:tcBorders>
               <w:top w:val="single" w:sz="2" w:space="0" w:color="000001"/>
               <w:left w:val="single" w:sz="2" w:space="0" w:color="000001"/>
@@ -482,7 +448,7 @@
             </w:tcBorders>
             <w:shd w:fill="FFFFFF" w:val="clear"/>
             <w:tcMar>
-              <w:left w:w="45" w:type="dxa"/>
+              <w:left w:w="33" w:type="dxa"/>
             </w:tcMar>
           </w:tcPr>
           <w:p>
@@ -509,7 +475,7 @@
         </w:tc>
         <w:tc>
           <w:tcPr>
-            <w:tcW w:w="623" w:type="dxa"/>
+            <w:tcW w:w="622" w:type="dxa"/>
             <w:tcBorders>
               <w:top w:val="single" w:sz="2" w:space="0" w:color="000001"/>
               <w:left w:val="single" w:sz="2" w:space="0" w:color="000001"/>
@@ -520,7 +486,7 @@
             </w:tcBorders>
             <w:shd w:fill="FFFFFF" w:val="clear"/>
             <w:tcMar>
-              <w:left w:w="45" w:type="dxa"/>
+              <w:left w:w="33" w:type="dxa"/>
             </w:tcMar>
           </w:tcPr>
           <w:p>
@@ -548,7 +514,7 @@
         </w:tc>
         <w:tc>
           <w:tcPr>
-            <w:tcW w:w="623" w:type="dxa"/>
+            <w:tcW w:w="622" w:type="dxa"/>
             <w:tcBorders>
               <w:top w:val="single" w:sz="2" w:space="0" w:color="000001"/>
               <w:left w:val="single" w:sz="2" w:space="0" w:color="000001"/>
@@ -559,7 +525,7 @@
             </w:tcBorders>
             <w:shd w:fill="FFFFFF" w:val="clear"/>
             <w:tcMar>
-              <w:left w:w="45" w:type="dxa"/>
+              <w:left w:w="33" w:type="dxa"/>
             </w:tcMar>
           </w:tcPr>
           <w:p>
@@ -587,7 +553,7 @@
         </w:tc>
         <w:tc>
           <w:tcPr>
-            <w:tcW w:w="623" w:type="dxa"/>
+            <w:tcW w:w="620" w:type="dxa"/>
             <w:tcBorders>
               <w:top w:val="single" w:sz="2" w:space="0" w:color="000001"/>
               <w:left w:val="single" w:sz="2" w:space="0" w:color="000001"/>
@@ -598,7 +564,7 @@
             </w:tcBorders>
             <w:shd w:fill="FFFFFF" w:val="clear"/>
             <w:tcMar>
-              <w:left w:w="45" w:type="dxa"/>
+              <w:left w:w="33" w:type="dxa"/>
             </w:tcMar>
           </w:tcPr>
           <w:p>
@@ -626,7 +592,7 @@
         </w:tc>
         <w:tc>
           <w:tcPr>
-            <w:tcW w:w="624" w:type="dxa"/>
+            <w:tcW w:w="620" w:type="dxa"/>
             <w:tcBorders>
               <w:top w:val="single" w:sz="2" w:space="0" w:color="000001"/>
               <w:left w:val="single" w:sz="2" w:space="0" w:color="000001"/>
@@ -637,7 +603,7 @@
             </w:tcBorders>
             <w:shd w:fill="FFFFFF" w:val="clear"/>
             <w:tcMar>
-              <w:left w:w="45" w:type="dxa"/>
+              <w:left w:w="33" w:type="dxa"/>
             </w:tcMar>
           </w:tcPr>
           <w:p>
@@ -665,7 +631,7 @@
         </w:tc>
         <w:tc>
           <w:tcPr>
-            <w:tcW w:w="623" w:type="dxa"/>
+            <w:tcW w:w="620" w:type="dxa"/>
             <w:tcBorders>
               <w:top w:val="single" w:sz="2" w:space="0" w:color="000001"/>
               <w:left w:val="single" w:sz="2" w:space="0" w:color="000001"/>
@@ -676,7 +642,7 @@
             </w:tcBorders>
             <w:shd w:fill="FFFFFF" w:val="clear"/>
             <w:tcMar>
-              <w:left w:w="45" w:type="dxa"/>
+              <w:left w:w="33" w:type="dxa"/>
             </w:tcMar>
           </w:tcPr>
           <w:p>
@@ -704,7 +670,7 @@
         </w:tc>
         <w:tc>
           <w:tcPr>
-            <w:tcW w:w="623" w:type="dxa"/>
+            <w:tcW w:w="622" w:type="dxa"/>
             <w:tcBorders>
               <w:top w:val="single" w:sz="2" w:space="0" w:color="000001"/>
               <w:left w:val="single" w:sz="2" w:space="0" w:color="000001"/>
@@ -715,7 +681,7 @@
             </w:tcBorders>
             <w:shd w:fill="FFFFFF" w:val="clear"/>
             <w:tcMar>
-              <w:left w:w="45" w:type="dxa"/>
+              <w:left w:w="33" w:type="dxa"/>
             </w:tcMar>
           </w:tcPr>
           <w:p>
@@ -743,7 +709,7 @@
         </w:tc>
         <w:tc>
           <w:tcPr>
-            <w:tcW w:w="624" w:type="dxa"/>
+            <w:tcW w:w="621" w:type="dxa"/>
             <w:tcBorders>
               <w:top w:val="single" w:sz="2" w:space="0" w:color="000001"/>
               <w:left w:val="single" w:sz="2" w:space="0" w:color="000001"/>
@@ -754,7 +720,7 @@
             </w:tcBorders>
             <w:shd w:fill="FFFFFF" w:val="clear"/>
             <w:tcMar>
-              <w:left w:w="45" w:type="dxa"/>
+              <w:left w:w="33" w:type="dxa"/>
             </w:tcMar>
           </w:tcPr>
           <w:p>
@@ -782,7 +748,7 @@
         </w:tc>
         <w:tc>
           <w:tcPr>
-            <w:tcW w:w="623" w:type="dxa"/>
+            <w:tcW w:w="622" w:type="dxa"/>
             <w:tcBorders>
               <w:top w:val="single" w:sz="2" w:space="0" w:color="000001"/>
               <w:left w:val="single" w:sz="2" w:space="0" w:color="000001"/>
@@ -793,7 +759,7 @@
             </w:tcBorders>
             <w:shd w:fill="FFFFFF" w:val="clear"/>
             <w:tcMar>
-              <w:left w:w="45" w:type="dxa"/>
+              <w:left w:w="33" w:type="dxa"/>
             </w:tcMar>
           </w:tcPr>
           <w:p>
@@ -821,7 +787,7 @@
         </w:tc>
         <w:tc>
           <w:tcPr>
-            <w:tcW w:w="623" w:type="dxa"/>
+            <w:tcW w:w="620" w:type="dxa"/>
             <w:tcBorders>
               <w:top w:val="single" w:sz="2" w:space="0" w:color="000001"/>
               <w:left w:val="single" w:sz="2" w:space="0" w:color="000001"/>
@@ -832,7 +798,7 @@
             </w:tcBorders>
             <w:shd w:fill="FFFFFF" w:val="clear"/>
             <w:tcMar>
-              <w:left w:w="45" w:type="dxa"/>
+              <w:left w:w="33" w:type="dxa"/>
             </w:tcMar>
           </w:tcPr>
           <w:p>
@@ -860,7 +826,7 @@
         </w:tc>
         <w:tc>
           <w:tcPr>
-            <w:tcW w:w="624" w:type="dxa"/>
+            <w:tcW w:w="622" w:type="dxa"/>
             <w:tcBorders>
               <w:top w:val="single" w:sz="2" w:space="0" w:color="000001"/>
               <w:left w:val="single" w:sz="2" w:space="0" w:color="000001"/>
@@ -871,7 +837,7 @@
             </w:tcBorders>
             <w:shd w:fill="FFFFFF" w:val="clear"/>
             <w:tcMar>
-              <w:left w:w="45" w:type="dxa"/>
+              <w:left w:w="33" w:type="dxa"/>
             </w:tcMar>
           </w:tcPr>
           <w:p>
@@ -899,7 +865,7 @@
         </w:tc>
         <w:tc>
           <w:tcPr>
-            <w:tcW w:w="623" w:type="dxa"/>
+            <w:tcW w:w="620" w:type="dxa"/>
             <w:tcBorders>
               <w:top w:val="single" w:sz="2" w:space="0" w:color="000001"/>
               <w:left w:val="single" w:sz="2" w:space="0" w:color="000001"/>
@@ -910,7 +876,7 @@
             </w:tcBorders>
             <w:shd w:fill="FFFFFF" w:val="clear"/>
             <w:tcMar>
-              <w:left w:w="45" w:type="dxa"/>
+              <w:left w:w="33" w:type="dxa"/>
             </w:tcMar>
           </w:tcPr>
           <w:p>
@@ -938,7 +904,7 @@
         </w:tc>
         <w:tc>
           <w:tcPr>
-            <w:tcW w:w="623" w:type="dxa"/>
+            <w:tcW w:w="622" w:type="dxa"/>
             <w:tcBorders>
               <w:top w:val="single" w:sz="2" w:space="0" w:color="000001"/>
               <w:left w:val="single" w:sz="2" w:space="0" w:color="000001"/>
@@ -949,7 +915,7 @@
             </w:tcBorders>
             <w:shd w:fill="FFFFFF" w:val="clear"/>
             <w:tcMar>
-              <w:left w:w="45" w:type="dxa"/>
+              <w:left w:w="33" w:type="dxa"/>
             </w:tcMar>
           </w:tcPr>
           <w:p>
@@ -977,7 +943,7 @@
         </w:tc>
         <w:tc>
           <w:tcPr>
-            <w:tcW w:w="636" w:type="dxa"/>
+            <w:tcW w:w="663" w:type="dxa"/>
             <w:tcBorders>
               <w:top w:val="single" w:sz="2" w:space="0" w:color="000001"/>
               <w:left w:val="single" w:sz="2" w:space="0" w:color="000001"/>
@@ -988,7 +954,7 @@
             </w:tcBorders>
             <w:shd w:fill="FFFFFF" w:val="clear"/>
             <w:tcMar>
-              <w:left w:w="45" w:type="dxa"/>
+              <w:left w:w="33" w:type="dxa"/>
             </w:tcMar>
           </w:tcPr>
           <w:p>
@@ -1021,7 +987,7 @@
         </w:trPr>
         <w:tc>
           <w:tcPr>
-            <w:tcW w:w="6447" w:type="dxa"/>
+            <w:tcW w:w="6441" w:type="dxa"/>
             <w:tcBorders>
               <w:top w:val="nil"/>
               <w:left w:val="single" w:sz="2" w:space="0" w:color="000001"/>
@@ -1032,7 +998,7 @@
             </w:tcBorders>
             <w:shd w:fill="FFFFFF" w:val="clear"/>
             <w:tcMar>
-              <w:left w:w="45" w:type="dxa"/>
+              <w:left w:w="33" w:type="dxa"/>
             </w:tcMar>
           </w:tcPr>
           <w:p>
@@ -1059,7 +1025,7 @@
         </w:tc>
         <w:tc>
           <w:tcPr>
-            <w:tcW w:w="623" w:type="dxa"/>
+            <w:tcW w:w="622" w:type="dxa"/>
             <w:tcBorders>
               <w:top w:val="nil"/>
               <w:left w:val="single" w:sz="2" w:space="0" w:color="000001"/>
@@ -1070,7 +1036,7 @@
             </w:tcBorders>
             <w:shd w:fill="FFFFFF" w:val="clear"/>
             <w:tcMar>
-              <w:left w:w="45" w:type="dxa"/>
+              <w:left w:w="33" w:type="dxa"/>
             </w:tcMar>
           </w:tcPr>
           <w:p>
@@ -1094,7 +1060,7 @@
         </w:tc>
         <w:tc>
           <w:tcPr>
-            <w:tcW w:w="623" w:type="dxa"/>
+            <w:tcW w:w="622" w:type="dxa"/>
             <w:tcBorders>
               <w:top w:val="nil"/>
               <w:left w:val="single" w:sz="2" w:space="0" w:color="000001"/>
@@ -1105,7 +1071,7 @@
             </w:tcBorders>
             <w:shd w:fill="FFFFFF" w:val="clear"/>
             <w:tcMar>
-              <w:left w:w="45" w:type="dxa"/>
+              <w:left w:w="33" w:type="dxa"/>
             </w:tcMar>
           </w:tcPr>
           <w:p>
@@ -1129,7 +1095,7 @@
         </w:tc>
         <w:tc>
           <w:tcPr>
-            <w:tcW w:w="623" w:type="dxa"/>
+            <w:tcW w:w="620" w:type="dxa"/>
             <w:tcBorders>
               <w:top w:val="nil"/>
               <w:left w:val="single" w:sz="2" w:space="0" w:color="000001"/>
@@ -1140,7 +1106,7 @@
             </w:tcBorders>
             <w:shd w:fill="FFFFFF" w:val="clear"/>
             <w:tcMar>
-              <w:left w:w="45" w:type="dxa"/>
+              <w:left w:w="33" w:type="dxa"/>
             </w:tcMar>
           </w:tcPr>
           <w:p>
@@ -1164,7 +1130,7 @@
         </w:tc>
         <w:tc>
           <w:tcPr>
-            <w:tcW w:w="624" w:type="dxa"/>
+            <w:tcW w:w="620" w:type="dxa"/>
             <w:tcBorders>
               <w:top w:val="nil"/>
               <w:left w:val="single" w:sz="2" w:space="0" w:color="000001"/>
@@ -1175,7 +1141,7 @@
             </w:tcBorders>
             <w:shd w:fill="FFFFFF" w:val="clear"/>
             <w:tcMar>
-              <w:left w:w="45" w:type="dxa"/>
+              <w:left w:w="33" w:type="dxa"/>
             </w:tcMar>
           </w:tcPr>
           <w:p>
@@ -1199,7 +1165,7 @@
         </w:tc>
         <w:tc>
           <w:tcPr>
-            <w:tcW w:w="623" w:type="dxa"/>
+            <w:tcW w:w="620" w:type="dxa"/>
             <w:tcBorders>
               <w:top w:val="nil"/>
               <w:left w:val="single" w:sz="2" w:space="0" w:color="000001"/>
@@ -1210,7 +1176,7 @@
             </w:tcBorders>
             <w:shd w:fill="FFFFFF" w:val="clear"/>
             <w:tcMar>
-              <w:left w:w="45" w:type="dxa"/>
+              <w:left w:w="33" w:type="dxa"/>
             </w:tcMar>
           </w:tcPr>
           <w:p>
@@ -1234,7 +1200,7 @@
         </w:tc>
         <w:tc>
           <w:tcPr>
-            <w:tcW w:w="623" w:type="dxa"/>
+            <w:tcW w:w="622" w:type="dxa"/>
             <w:tcBorders>
               <w:top w:val="nil"/>
               <w:left w:val="single" w:sz="2" w:space="0" w:color="000001"/>
@@ -1245,7 +1211,7 @@
             </w:tcBorders>
             <w:shd w:fill="FFFFFF" w:val="clear"/>
             <w:tcMar>
-              <w:left w:w="45" w:type="dxa"/>
+              <w:left w:w="33" w:type="dxa"/>
             </w:tcMar>
           </w:tcPr>
           <w:p>
@@ -1269,7 +1235,7 @@
         </w:tc>
         <w:tc>
           <w:tcPr>
-            <w:tcW w:w="624" w:type="dxa"/>
+            <w:tcW w:w="621" w:type="dxa"/>
             <w:tcBorders>
               <w:top w:val="nil"/>
               <w:left w:val="single" w:sz="2" w:space="0" w:color="000001"/>
@@ -1280,7 +1246,7 @@
             </w:tcBorders>
             <w:shd w:fill="FFFFFF" w:val="clear"/>
             <w:tcMar>
-              <w:left w:w="45" w:type="dxa"/>
+              <w:left w:w="33" w:type="dxa"/>
             </w:tcMar>
           </w:tcPr>
           <w:p>
@@ -1304,7 +1270,7 @@
         </w:tc>
         <w:tc>
           <w:tcPr>
-            <w:tcW w:w="623" w:type="dxa"/>
+            <w:tcW w:w="622" w:type="dxa"/>
             <w:tcBorders>
               <w:top w:val="nil"/>
               <w:left w:val="single" w:sz="2" w:space="0" w:color="000001"/>
@@ -1315,7 +1281,7 @@
             </w:tcBorders>
             <w:shd w:fill="FFFFFF" w:val="clear"/>
             <w:tcMar>
-              <w:left w:w="45" w:type="dxa"/>
+              <w:left w:w="33" w:type="dxa"/>
             </w:tcMar>
           </w:tcPr>
           <w:p>
@@ -1339,7 +1305,7 @@
         </w:tc>
         <w:tc>
           <w:tcPr>
-            <w:tcW w:w="623" w:type="dxa"/>
+            <w:tcW w:w="620" w:type="dxa"/>
             <w:tcBorders>
               <w:top w:val="nil"/>
               <w:left w:val="single" w:sz="2" w:space="0" w:color="000001"/>
@@ -1350,7 +1316,7 @@
             </w:tcBorders>
             <w:shd w:fill="FFFFFF" w:val="clear"/>
             <w:tcMar>
-              <w:left w:w="45" w:type="dxa"/>
+              <w:left w:w="33" w:type="dxa"/>
             </w:tcMar>
           </w:tcPr>
           <w:p>
@@ -1374,7 +1340,7 @@
         </w:tc>
         <w:tc>
           <w:tcPr>
-            <w:tcW w:w="624" w:type="dxa"/>
+            <w:tcW w:w="622" w:type="dxa"/>
             <w:tcBorders>
               <w:top w:val="nil"/>
               <w:left w:val="single" w:sz="2" w:space="0" w:color="000001"/>
@@ -1385,7 +1351,7 @@
             </w:tcBorders>
             <w:shd w:fill="FFFFFF" w:val="clear"/>
             <w:tcMar>
-              <w:left w:w="45" w:type="dxa"/>
+              <w:left w:w="33" w:type="dxa"/>
             </w:tcMar>
           </w:tcPr>
           <w:p>
@@ -1409,7 +1375,7 @@
         </w:tc>
         <w:tc>
           <w:tcPr>
-            <w:tcW w:w="623" w:type="dxa"/>
+            <w:tcW w:w="620" w:type="dxa"/>
             <w:tcBorders>
               <w:top w:val="nil"/>
               <w:left w:val="single" w:sz="2" w:space="0" w:color="000001"/>
@@ -1420,7 +1386,7 @@
             </w:tcBorders>
             <w:shd w:fill="FFFFFF" w:val="clear"/>
             <w:tcMar>
-              <w:left w:w="45" w:type="dxa"/>
+              <w:left w:w="33" w:type="dxa"/>
             </w:tcMar>
           </w:tcPr>
           <w:p>
@@ -1444,7 +1410,7 @@
         </w:tc>
         <w:tc>
           <w:tcPr>
-            <w:tcW w:w="623" w:type="dxa"/>
+            <w:tcW w:w="622" w:type="dxa"/>
             <w:tcBorders>
               <w:top w:val="nil"/>
               <w:left w:val="single" w:sz="2" w:space="0" w:color="000001"/>
@@ -1455,7 +1421,7 @@
             </w:tcBorders>
             <w:shd w:fill="FFFFFF" w:val="clear"/>
             <w:tcMar>
-              <w:left w:w="45" w:type="dxa"/>
+              <w:left w:w="33" w:type="dxa"/>
             </w:tcMar>
           </w:tcPr>
           <w:p>
@@ -1479,7 +1445,7 @@
         </w:tc>
         <w:tc>
           <w:tcPr>
-            <w:tcW w:w="636" w:type="dxa"/>
+            <w:tcW w:w="663" w:type="dxa"/>
             <w:tcBorders>
               <w:top w:val="nil"/>
               <w:left w:val="single" w:sz="2" w:space="0" w:color="000001"/>
@@ -1490,7 +1456,7 @@
             </w:tcBorders>
             <w:shd w:fill="FFFFFF" w:val="clear"/>
             <w:tcMar>
-              <w:left w:w="45" w:type="dxa"/>
+              <w:left w:w="33" w:type="dxa"/>
             </w:tcMar>
           </w:tcPr>
           <w:p>
@@ -1534,7 +1500,7 @@
         </w:trPr>
         <w:tc>
           <w:tcPr>
-            <w:tcW w:w="6447" w:type="dxa"/>
+            <w:tcW w:w="6441" w:type="dxa"/>
             <w:tcBorders>
               <w:top w:val="nil"/>
               <w:left w:val="single" w:sz="2" w:space="0" w:color="000001"/>
@@ -1545,7 +1511,7 @@
             </w:tcBorders>
             <w:shd w:fill="FFFFFF" w:val="clear"/>
             <w:tcMar>
-              <w:left w:w="45" w:type="dxa"/>
+              <w:left w:w="33" w:type="dxa"/>
             </w:tcMar>
           </w:tcPr>
           <w:p>
@@ -1568,7 +1534,7 @@
         </w:tc>
         <w:tc>
           <w:tcPr>
-            <w:tcW w:w="623" w:type="dxa"/>
+            <w:tcW w:w="622" w:type="dxa"/>
             <w:tcBorders>
               <w:top w:val="nil"/>
               <w:left w:val="single" w:sz="2" w:space="0" w:color="000001"/>
@@ -1579,7 +1545,7 @@
             </w:tcBorders>
             <w:shd w:fill="FFFFFF" w:val="clear"/>
             <w:tcMar>
-              <w:left w:w="45" w:type="dxa"/>
+              <w:left w:w="33" w:type="dxa"/>
             </w:tcMar>
           </w:tcPr>
           <w:p>
@@ -1603,7 +1569,7 @@
         </w:tc>
         <w:tc>
           <w:tcPr>
-            <w:tcW w:w="623" w:type="dxa"/>
+            <w:tcW w:w="622" w:type="dxa"/>
             <w:tcBorders>
               <w:top w:val="nil"/>
               <w:left w:val="single" w:sz="2" w:space="0" w:color="000001"/>
@@ -1614,7 +1580,7 @@
             </w:tcBorders>
             <w:shd w:fill="FFFFFF" w:val="clear"/>
             <w:tcMar>
-              <w:left w:w="45" w:type="dxa"/>
+              <w:left w:w="33" w:type="dxa"/>
             </w:tcMar>
           </w:tcPr>
           <w:p>
@@ -1638,7 +1604,7 @@
         </w:tc>
         <w:tc>
           <w:tcPr>
-            <w:tcW w:w="623" w:type="dxa"/>
+            <w:tcW w:w="620" w:type="dxa"/>
             <w:tcBorders>
               <w:top w:val="nil"/>
               <w:left w:val="single" w:sz="2" w:space="0" w:color="000001"/>
@@ -1649,7 +1615,7 @@
             </w:tcBorders>
             <w:shd w:fill="FFFFFF" w:val="clear"/>
             <w:tcMar>
-              <w:left w:w="45" w:type="dxa"/>
+              <w:left w:w="33" w:type="dxa"/>
             </w:tcMar>
           </w:tcPr>
           <w:p>
@@ -1673,7 +1639,7 @@
         </w:tc>
         <w:tc>
           <w:tcPr>
-            <w:tcW w:w="624" w:type="dxa"/>
+            <w:tcW w:w="620" w:type="dxa"/>
             <w:tcBorders>
               <w:top w:val="nil"/>
               <w:left w:val="single" w:sz="2" w:space="0" w:color="000001"/>
@@ -1684,7 +1650,7 @@
             </w:tcBorders>
             <w:shd w:fill="FFFFFF" w:val="clear"/>
             <w:tcMar>
-              <w:left w:w="45" w:type="dxa"/>
+              <w:left w:w="33" w:type="dxa"/>
             </w:tcMar>
           </w:tcPr>
           <w:p>
@@ -1708,7 +1674,7 @@
         </w:tc>
         <w:tc>
           <w:tcPr>
-            <w:tcW w:w="623" w:type="dxa"/>
+            <w:tcW w:w="620" w:type="dxa"/>
             <w:tcBorders>
               <w:top w:val="nil"/>
               <w:left w:val="single" w:sz="2" w:space="0" w:color="000001"/>
@@ -1719,7 +1685,7 @@
             </w:tcBorders>
             <w:shd w:fill="FFFFFF" w:val="clear"/>
             <w:tcMar>
-              <w:left w:w="45" w:type="dxa"/>
+              <w:left w:w="33" w:type="dxa"/>
             </w:tcMar>
           </w:tcPr>
           <w:p>
@@ -1743,7 +1709,7 @@
         </w:tc>
         <w:tc>
           <w:tcPr>
-            <w:tcW w:w="623" w:type="dxa"/>
+            <w:tcW w:w="622" w:type="dxa"/>
             <w:tcBorders>
               <w:top w:val="nil"/>
               <w:left w:val="single" w:sz="2" w:space="0" w:color="000001"/>
@@ -1754,7 +1720,7 @@
             </w:tcBorders>
             <w:shd w:fill="FFFFFF" w:val="clear"/>
             <w:tcMar>
-              <w:left w:w="45" w:type="dxa"/>
+              <w:left w:w="33" w:type="dxa"/>
             </w:tcMar>
           </w:tcPr>
           <w:p>
@@ -1778,7 +1744,7 @@
         </w:tc>
         <w:tc>
           <w:tcPr>
-            <w:tcW w:w="624" w:type="dxa"/>
+            <w:tcW w:w="621" w:type="dxa"/>
             <w:tcBorders>
               <w:top w:val="nil"/>
               <w:left w:val="single" w:sz="2" w:space="0" w:color="000001"/>
@@ -1789,7 +1755,7 @@
             </w:tcBorders>
             <w:shd w:fill="FFFFFF" w:val="clear"/>
             <w:tcMar>
-              <w:left w:w="45" w:type="dxa"/>
+              <w:left w:w="33" w:type="dxa"/>
             </w:tcMar>
           </w:tcPr>
           <w:p>
@@ -1813,7 +1779,7 @@
         </w:tc>
         <w:tc>
           <w:tcPr>
-            <w:tcW w:w="623" w:type="dxa"/>
+            <w:tcW w:w="622" w:type="dxa"/>
             <w:tcBorders>
               <w:top w:val="nil"/>
               <w:left w:val="single" w:sz="2" w:space="0" w:color="000001"/>
@@ -1824,7 +1790,7 @@
             </w:tcBorders>
             <w:shd w:fill="FFFFFF" w:val="clear"/>
             <w:tcMar>
-              <w:left w:w="45" w:type="dxa"/>
+              <w:left w:w="33" w:type="dxa"/>
             </w:tcMar>
           </w:tcPr>
           <w:p>
@@ -1848,7 +1814,7 @@
         </w:tc>
         <w:tc>
           <w:tcPr>
-            <w:tcW w:w="623" w:type="dxa"/>
+            <w:tcW w:w="620" w:type="dxa"/>
             <w:tcBorders>
               <w:top w:val="nil"/>
               <w:left w:val="single" w:sz="2" w:space="0" w:color="000001"/>
@@ -1859,7 +1825,7 @@
             </w:tcBorders>
             <w:shd w:fill="FFFFFF" w:val="clear"/>
             <w:tcMar>
-              <w:left w:w="45" w:type="dxa"/>
+              <w:left w:w="33" w:type="dxa"/>
             </w:tcMar>
           </w:tcPr>
           <w:p>
@@ -1883,7 +1849,7 @@
         </w:tc>
         <w:tc>
           <w:tcPr>
-            <w:tcW w:w="624" w:type="dxa"/>
+            <w:tcW w:w="622" w:type="dxa"/>
             <w:tcBorders>
               <w:top w:val="nil"/>
               <w:left w:val="single" w:sz="2" w:space="0" w:color="000001"/>
@@ -1894,7 +1860,7 @@
             </w:tcBorders>
             <w:shd w:fill="FFFFFF" w:val="clear"/>
             <w:tcMar>
-              <w:left w:w="45" w:type="dxa"/>
+              <w:left w:w="33" w:type="dxa"/>
             </w:tcMar>
           </w:tcPr>
           <w:p>
@@ -1918,7 +1884,7 @@
         </w:tc>
         <w:tc>
           <w:tcPr>
-            <w:tcW w:w="623" w:type="dxa"/>
+            <w:tcW w:w="620" w:type="dxa"/>
             <w:tcBorders>
               <w:top w:val="nil"/>
               <w:left w:val="single" w:sz="2" w:space="0" w:color="000001"/>
@@ -1929,7 +1895,7 @@
             </w:tcBorders>
             <w:shd w:fill="FFFFFF" w:val="clear"/>
             <w:tcMar>
-              <w:left w:w="45" w:type="dxa"/>
+              <w:left w:w="33" w:type="dxa"/>
             </w:tcMar>
           </w:tcPr>
           <w:p>
@@ -1953,7 +1919,7 @@
         </w:tc>
         <w:tc>
           <w:tcPr>
-            <w:tcW w:w="623" w:type="dxa"/>
+            <w:tcW w:w="622" w:type="dxa"/>
             <w:tcBorders>
               <w:top w:val="nil"/>
               <w:left w:val="single" w:sz="2" w:space="0" w:color="000001"/>
@@ -1964,7 +1930,7 @@
             </w:tcBorders>
             <w:shd w:fill="FFFFFF" w:val="clear"/>
             <w:tcMar>
-              <w:left w:w="45" w:type="dxa"/>
+              <w:left w:w="33" w:type="dxa"/>
             </w:tcMar>
           </w:tcPr>
           <w:p>
@@ -1988,7 +1954,7 @@
         </w:tc>
         <w:tc>
           <w:tcPr>
-            <w:tcW w:w="636" w:type="dxa"/>
+            <w:tcW w:w="663" w:type="dxa"/>
             <w:tcBorders>
               <w:top w:val="nil"/>
               <w:left w:val="single" w:sz="2" w:space="0" w:color="000001"/>
@@ -1999,7 +1965,7 @@
             </w:tcBorders>
             <w:shd w:fill="FFFFFF" w:val="clear"/>
             <w:tcMar>
-              <w:left w:w="45" w:type="dxa"/>
+              <w:left w:w="33" w:type="dxa"/>
             </w:tcMar>
           </w:tcPr>
           <w:p>
@@ -2044,45 +2010,17 @@
     </w:p>
     <w:p>
       <w:pPr>
-        <w:pStyle w:val="Normal"/>
-        <w:rPr/>
-      </w:pPr>
-      <w:r>
-        <w:rPr/>
-      </w:r>
-    </w:p>
-    <w:p>
-      <w:pPr>
-        <w:pStyle w:val="Normal"/>
-        <w:rPr>
-          <w:b/>
-          <w:bCs/>
-        </w:rPr>
-      </w:pPr>
-      <w:r>
-        <w:rPr>
-          <w:b/>
-          <w:bCs/>
-        </w:rPr>
-      </w:r>
-    </w:p>
-    <w:p>
-      <w:pPr>
-        <w:pStyle w:val="Normal"/>
-        <w:rPr>
-          <w:b/>
-          <w:bCs/>
-        </w:rPr>
-      </w:pPr>
-      <w:r>
-        <w:rPr>
-          <w:b/>
-          <w:bCs/>
-        </w:rPr>
-      </w:r>
-    </w:p>
-    <w:p>
-      <w:pPr>
+        <w:sectPr>
+          <w:headerReference w:type="default" r:id="rId4"/>
+          <w:footerReference w:type="default" r:id="rId5"/>
+          <w:type w:val="nextPage"/>
+          <w:pgSz w:orient="landscape" w:w="16838" w:h="11906"/>
+          <w:pgMar w:left="1134" w:right="1134" w:header="0" w:top="1247" w:footer="1134" w:bottom="1673" w:gutter="0"/>
+          <w:pgNumType w:fmt="decimal"/>
+          <w:formProt w:val="false"/>
+          <w:textDirection w:val="lrTb"/>
+          <w:docGrid w:type="default" w:linePitch="240" w:charSpace="4294965247"/>
+        </w:sectPr>
         <w:pStyle w:val="Normal"/>
         <w:rPr>
           <w:b/>
@@ -3133,10 +3071,12 @@
         <w:ind w:left="1416" w:right="0" w:hanging="0"/>
         <w:rPr/>
       </w:pPr>
+      <w:bookmarkStart w:id="1" w:name="__DdeLink__275_1067344737"/>
       <w:r>
         <w:rPr/>
         <w:t xml:space="preserve"> </w:t>
       </w:r>
+      <w:bookmarkEnd w:id="1"/>
       <w:r>
         <w:rPr/>
         <w:t>1 semana</w:t>
@@ -3299,15 +3239,15 @@
       </w:r>
     </w:p>
     <w:sectPr>
-      <w:headerReference w:type="default" r:id="rId4"/>
-      <w:footerReference w:type="default" r:id="rId5"/>
+      <w:headerReference w:type="default" r:id="rId6"/>
+      <w:footerReference w:type="default" r:id="rId7"/>
       <w:type w:val="nextPage"/>
-      <w:pgSz w:orient="landscape" w:w="16838" w:h="11906"/>
-      <w:pgMar w:left="1134" w:right="1134" w:header="0" w:top="1247" w:footer="1134" w:bottom="1673" w:gutter="0"/>
+      <w:pgSz w:w="11906" w:h="16838"/>
+      <w:pgMar w:left="1701" w:right="1701" w:header="1417" w:top="1985" w:footer="1417" w:bottom="1956" w:gutter="0"/>
       <w:pgNumType w:fmt="decimal"/>
       <w:formProt w:val="false"/>
       <w:textDirection w:val="lrTb"/>
-      <w:docGrid w:type="default" w:linePitch="240" w:charSpace="4294965247"/>
+      <w:docGrid w:type="default" w:linePitch="360" w:charSpace="4294965247"/>
     </w:sectPr>
   </w:body>
 </w:document>
@@ -3321,13 +3261,11 @@
       <w:spacing w:before="0" w:after="160"/>
       <w:jc w:val="right"/>
       <w:rPr>
-        <w:bdr w:val="single" w:sz="2" w:space="1" w:color="000000"/>
+        <w:bdr w:val="single" w:sz="2" w:space="1" w:color="000001"/>
       </w:rPr>
     </w:pPr>
     <w:r>
-      <w:rPr>
-        <w:bdr w:val="single" w:sz="2" w:space="1" w:color="000000"/>
-      </w:rPr>
+      <w:rPr/>
       <w:fldChar w:fldCharType="begin"/>
     </w:r>
     <w:r>
@@ -3337,26 +3275,26 @@
       <w:fldChar w:fldCharType="separate"/>
     </w:r>
     <w:r>
-      <w:t>3</w:t>
+      <w:t>1</w:t>
     </w:r>
     <w:r>
       <w:fldChar w:fldCharType="end"/>
     </w:r>
     <w:r>
       <w:rPr>
-        <w:bdr w:val="single" w:sz="2" w:space="1" w:color="000000"/>
+        <w:bdr w:val="single" w:sz="2" w:space="1" w:color="000001"/>
       </w:rPr>
       <w:t xml:space="preserve"> </w:t>
     </w:r>
     <w:r>
       <w:rPr>
-        <w:bdr w:val="single" w:sz="2" w:space="1" w:color="000000"/>
+        <w:bdr w:val="single" w:sz="2" w:space="1" w:color="000001"/>
       </w:rPr>
       <w:t xml:space="preserve">/ </w:t>
     </w:r>
     <w:r>
       <w:rPr>
-        <w:bdr w:val="single" w:sz="2" w:space="1" w:color="000000"/>
+        <w:bdr w:val="single" w:sz="2" w:space="1" w:color="000001"/>
       </w:rPr>
       <w:fldChar w:fldCharType="begin"/>
     </w:r>
@@ -3384,13 +3322,11 @@
       <w:spacing w:before="0" w:after="160"/>
       <w:jc w:val="right"/>
       <w:rPr>
-        <w:bdr w:val="single" w:sz="2" w:space="1" w:color="000000"/>
+        <w:bdr w:val="single" w:sz="2" w:space="1" w:color="000001"/>
       </w:rPr>
     </w:pPr>
     <w:r>
-      <w:rPr>
-        <w:bdr w:val="single" w:sz="2" w:space="1" w:color="000000"/>
-      </w:rPr>
+      <w:rPr/>
       <w:fldChar w:fldCharType="begin"/>
     </w:r>
     <w:r>
@@ -3407,19 +3343,80 @@
     </w:r>
     <w:r>
       <w:rPr>
-        <w:bdr w:val="single" w:sz="2" w:space="1" w:color="000000"/>
+        <w:bdr w:val="single" w:sz="2" w:space="1" w:color="000001"/>
       </w:rPr>
       <w:t xml:space="preserve"> </w:t>
     </w:r>
     <w:r>
       <w:rPr>
-        <w:bdr w:val="single" w:sz="2" w:space="1" w:color="000000"/>
+        <w:bdr w:val="single" w:sz="2" w:space="1" w:color="000001"/>
       </w:rPr>
       <w:t xml:space="preserve">/ </w:t>
     </w:r>
     <w:r>
       <w:rPr>
-        <w:bdr w:val="single" w:sz="2" w:space="1" w:color="000000"/>
+        <w:bdr w:val="single" w:sz="2" w:space="1" w:color="000001"/>
+      </w:rPr>
+      <w:fldChar w:fldCharType="begin"/>
+    </w:r>
+    <w:r>
+      <w:instrText> NUMPAGES </w:instrText>
+    </w:r>
+    <w:r>
+      <w:fldChar w:fldCharType="separate"/>
+    </w:r>
+    <w:r>
+      <w:t>7</w:t>
+    </w:r>
+    <w:r>
+      <w:fldChar w:fldCharType="end"/>
+    </w:r>
+  </w:p>
+</w:ftr>
+</file>
+
+<file path=word/footer3.xml><?xml version="1.0" encoding="utf-8"?>
+<w:ftr xmlns:o="urn:schemas-microsoft-com:office:office" xmlns:r="http://schemas.openxmlformats.org/officeDocument/2006/relationships" xmlns:v="urn:schemas-microsoft-com:vml" xmlns:w="http://schemas.openxmlformats.org/wordprocessingml/2006/main" xmlns:w10="urn:schemas-microsoft-com:office:word" xmlns:wp="http://schemas.openxmlformats.org/drawingml/2006/wordprocessingDrawing">
+  <w:p>
+    <w:pPr>
+      <w:pStyle w:val="Piedepgina"/>
+      <w:spacing w:before="0" w:after="160"/>
+      <w:jc w:val="right"/>
+      <w:rPr>
+        <w:bdr w:val="single" w:sz="2" w:space="1" w:color="000001"/>
+      </w:rPr>
+    </w:pPr>
+    <w:r>
+      <w:rPr/>
+      <w:fldChar w:fldCharType="begin"/>
+    </w:r>
+    <w:r>
+      <w:instrText> PAGE </w:instrText>
+    </w:r>
+    <w:r>
+      <w:fldChar w:fldCharType="separate"/>
+    </w:r>
+    <w:r>
+      <w:t>4</w:t>
+    </w:r>
+    <w:r>
+      <w:fldChar w:fldCharType="end"/>
+    </w:r>
+    <w:r>
+      <w:rPr>
+        <w:bdr w:val="single" w:sz="2" w:space="1" w:color="000001"/>
+      </w:rPr>
+      <w:t xml:space="preserve"> </w:t>
+    </w:r>
+    <w:r>
+      <w:rPr>
+        <w:bdr w:val="single" w:sz="2" w:space="1" w:color="000001"/>
+      </w:rPr>
+      <w:t xml:space="preserve">/ </w:t>
+    </w:r>
+    <w:r>
+      <w:rPr>
+        <w:bdr w:val="single" w:sz="2" w:space="1" w:color="000001"/>
       </w:rPr>
       <w:fldChar w:fldCharType="begin"/>
     </w:r>
@@ -3503,6 +3500,27 @@
 </w:hdr>
 </file>
 
+<file path=word/header3.xml><?xml version="1.0" encoding="utf-8"?>
+<w:hdr xmlns:o="urn:schemas-microsoft-com:office:office" xmlns:r="http://schemas.openxmlformats.org/officeDocument/2006/relationships" xmlns:v="urn:schemas-microsoft-com:vml" xmlns:w="http://schemas.openxmlformats.org/wordprocessingml/2006/main" xmlns:w10="urn:schemas-microsoft-com:office:word" xmlns:wp="http://schemas.openxmlformats.org/drawingml/2006/wordprocessingDrawing">
+  <w:p>
+    <w:pPr>
+      <w:pStyle w:val="Normal"/>
+      <w:spacing w:before="0" w:after="160"/>
+      <w:jc w:val="right"/>
+      <w:rPr>
+        <w:u w:val="single"/>
+      </w:rPr>
+    </w:pPr>
+    <w:r>
+      <w:rPr>
+        <w:u w:val="single"/>
+      </w:rPr>
+      <w:t>Expediente: {cartaservicio.expediente}</w:t>
+    </w:r>
+  </w:p>
+</w:hdr>
+</file>
+
 <file path=word/numbering.xml><?xml version="1.0" encoding="utf-8"?>
 <w:numbering xmlns:w="http://schemas.openxmlformats.org/wordprocessingml/2006/main" xmlns:o="urn:schemas-microsoft-com:office:office" xmlns:r="http://schemas.openxmlformats.org/officeDocument/2006/relationships" xmlns:v="urn:schemas-microsoft-com:vml">
   <w:abstractNum w:abstractNumId="1">
@@ -3790,160 +3808,160 @@
   <w:latentStyles w:count="371" w:defQFormat="0" w:defUnhideWhenUsed="0" w:defSemiHidden="0" w:defUIPriority="99" w:defLockedState="0">
     <w:lsdException w:qFormat="1" w:uiPriority="0" w:name="Normal"/>
     <w:lsdException w:qFormat="1" w:uiPriority="9" w:name="heading 1"/>
-    <w:lsdException w:unhideWhenUsed="1" w:semiHidden="1" w:qFormat="1" w:uiPriority="9" w:name="heading 2"/>
-    <w:lsdException w:unhideWhenUsed="1" w:semiHidden="1" w:qFormat="1" w:uiPriority="9" w:name="heading 3"/>
-    <w:lsdException w:unhideWhenUsed="1" w:semiHidden="1" w:qFormat="1" w:uiPriority="9" w:name="heading 4"/>
-    <w:lsdException w:unhideWhenUsed="1" w:semiHidden="1" w:qFormat="1" w:uiPriority="9" w:name="heading 5"/>
-    <w:lsdException w:unhideWhenUsed="1" w:semiHidden="1" w:qFormat="1" w:uiPriority="9" w:name="heading 6"/>
-    <w:lsdException w:unhideWhenUsed="1" w:semiHidden="1" w:qFormat="1" w:uiPriority="9" w:name="heading 7"/>
-    <w:lsdException w:unhideWhenUsed="1" w:semiHidden="1" w:qFormat="1" w:uiPriority="9" w:name="heading 8"/>
-    <w:lsdException w:unhideWhenUsed="1" w:semiHidden="1" w:qFormat="1" w:uiPriority="9" w:name="heading 9"/>
-    <w:lsdException w:unhideWhenUsed="1" w:semiHidden="1" w:name="index 1"/>
-    <w:lsdException w:unhideWhenUsed="1" w:semiHidden="1" w:name="index 2"/>
-    <w:lsdException w:unhideWhenUsed="1" w:semiHidden="1" w:name="index 3"/>
-    <w:lsdException w:unhideWhenUsed="1" w:semiHidden="1" w:name="index 4"/>
-    <w:lsdException w:unhideWhenUsed="1" w:semiHidden="1" w:name="index 5"/>
-    <w:lsdException w:unhideWhenUsed="1" w:semiHidden="1" w:name="index 6"/>
-    <w:lsdException w:unhideWhenUsed="1" w:semiHidden="1" w:name="index 7"/>
-    <w:lsdException w:unhideWhenUsed="1" w:semiHidden="1" w:name="index 8"/>
-    <w:lsdException w:unhideWhenUsed="1" w:semiHidden="1" w:name="index 9"/>
-    <w:lsdException w:unhideWhenUsed="1" w:semiHidden="1" w:uiPriority="39" w:name="toc 1"/>
-    <w:lsdException w:unhideWhenUsed="1" w:semiHidden="1" w:uiPriority="39" w:name="toc 2"/>
-    <w:lsdException w:unhideWhenUsed="1" w:semiHidden="1" w:uiPriority="39" w:name="toc 3"/>
-    <w:lsdException w:unhideWhenUsed="1" w:semiHidden="1" w:uiPriority="39" w:name="toc 4"/>
-    <w:lsdException w:unhideWhenUsed="1" w:semiHidden="1" w:uiPriority="39" w:name="toc 5"/>
-    <w:lsdException w:unhideWhenUsed="1" w:semiHidden="1" w:uiPriority="39" w:name="toc 6"/>
-    <w:lsdException w:unhideWhenUsed="1" w:semiHidden="1" w:uiPriority="39" w:name="toc 7"/>
-    <w:lsdException w:unhideWhenUsed="1" w:semiHidden="1" w:uiPriority="39" w:name="toc 8"/>
-    <w:lsdException w:unhideWhenUsed="1" w:semiHidden="1" w:uiPriority="39" w:name="toc 9"/>
-    <w:lsdException w:unhideWhenUsed="1" w:semiHidden="1" w:name="Normal Indent"/>
-    <w:lsdException w:unhideWhenUsed="1" w:semiHidden="1" w:name="footnote text"/>
-    <w:lsdException w:unhideWhenUsed="1" w:semiHidden="1" w:name="annotation text"/>
-    <w:lsdException w:unhideWhenUsed="1" w:semiHidden="1" w:name="header"/>
-    <w:lsdException w:unhideWhenUsed="1" w:semiHidden="1" w:name="footer"/>
-    <w:lsdException w:unhideWhenUsed="1" w:semiHidden="1" w:name="index heading"/>
-    <w:lsdException w:unhideWhenUsed="1" w:semiHidden="1" w:qFormat="1" w:uiPriority="35" w:name="caption"/>
-    <w:lsdException w:unhideWhenUsed="1" w:semiHidden="1" w:name="table of figures"/>
-    <w:lsdException w:unhideWhenUsed="1" w:semiHidden="1" w:name="envelope address"/>
-    <w:lsdException w:unhideWhenUsed="1" w:semiHidden="1" w:name="envelope return"/>
-    <w:lsdException w:unhideWhenUsed="1" w:semiHidden="1" w:name="footnote reference"/>
-    <w:lsdException w:unhideWhenUsed="1" w:semiHidden="1" w:name="annotation reference"/>
-    <w:lsdException w:unhideWhenUsed="1" w:semiHidden="1" w:name="line number"/>
-    <w:lsdException w:unhideWhenUsed="1" w:semiHidden="1" w:name="page number"/>
-    <w:lsdException w:unhideWhenUsed="1" w:semiHidden="1" w:name="endnote reference"/>
-    <w:lsdException w:unhideWhenUsed="1" w:semiHidden="1" w:name="endnote text"/>
-    <w:lsdException w:unhideWhenUsed="1" w:semiHidden="1" w:name="table of authorities"/>
-    <w:lsdException w:unhideWhenUsed="1" w:semiHidden="1" w:name="macro"/>
-    <w:lsdException w:unhideWhenUsed="1" w:semiHidden="1" w:name="toa heading"/>
-    <w:lsdException w:unhideWhenUsed="1" w:semiHidden="1" w:name="List"/>
-    <w:lsdException w:unhideWhenUsed="1" w:semiHidden="1" w:name="List Bullet"/>
-    <w:lsdException w:unhideWhenUsed="1" w:semiHidden="1" w:name="List Number"/>
-    <w:lsdException w:unhideWhenUsed="1" w:semiHidden="1" w:name="List 2"/>
-    <w:lsdException w:unhideWhenUsed="1" w:semiHidden="1" w:name="List 3"/>
-    <w:lsdException w:unhideWhenUsed="1" w:semiHidden="1" w:name="List 4"/>
-    <w:lsdException w:unhideWhenUsed="1" w:semiHidden="1" w:name="List 5"/>
-    <w:lsdException w:unhideWhenUsed="1" w:semiHidden="1" w:name="List Bullet 2"/>
-    <w:lsdException w:unhideWhenUsed="1" w:semiHidden="1" w:name="List Bullet 3"/>
-    <w:lsdException w:unhideWhenUsed="1" w:semiHidden="1" w:name="List Bullet 4"/>
-    <w:lsdException w:unhideWhenUsed="1" w:semiHidden="1" w:name="List Bullet 5"/>
-    <w:lsdException w:unhideWhenUsed="1" w:semiHidden="1" w:name="List Number 2"/>
-    <w:lsdException w:unhideWhenUsed="1" w:semiHidden="1" w:name="List Number 3"/>
-    <w:lsdException w:unhideWhenUsed="1" w:semiHidden="1" w:name="List Number 4"/>
-    <w:lsdException w:unhideWhenUsed="1" w:semiHidden="1" w:name="List Number 5"/>
+    <w:lsdException w:qFormat="1" w:semiHidden="1" w:uiPriority="9" w:unhideWhenUsed="1" w:name="heading 2"/>
+    <w:lsdException w:qFormat="1" w:semiHidden="1" w:uiPriority="9" w:unhideWhenUsed="1" w:name="heading 3"/>
+    <w:lsdException w:qFormat="1" w:semiHidden="1" w:uiPriority="9" w:unhideWhenUsed="1" w:name="heading 4"/>
+    <w:lsdException w:qFormat="1" w:semiHidden="1" w:uiPriority="9" w:unhideWhenUsed="1" w:name="heading 5"/>
+    <w:lsdException w:qFormat="1" w:semiHidden="1" w:uiPriority="9" w:unhideWhenUsed="1" w:name="heading 6"/>
+    <w:lsdException w:qFormat="1" w:semiHidden="1" w:uiPriority="9" w:unhideWhenUsed="1" w:name="heading 7"/>
+    <w:lsdException w:qFormat="1" w:semiHidden="1" w:uiPriority="9" w:unhideWhenUsed="1" w:name="heading 8"/>
+    <w:lsdException w:qFormat="1" w:semiHidden="1" w:uiPriority="9" w:unhideWhenUsed="1" w:name="heading 9"/>
+    <w:lsdException w:semiHidden="1" w:unhideWhenUsed="1" w:name="index 1"/>
+    <w:lsdException w:semiHidden="1" w:unhideWhenUsed="1" w:name="index 2"/>
+    <w:lsdException w:semiHidden="1" w:unhideWhenUsed="1" w:name="index 3"/>
+    <w:lsdException w:semiHidden="1" w:unhideWhenUsed="1" w:name="index 4"/>
+    <w:lsdException w:semiHidden="1" w:unhideWhenUsed="1" w:name="index 5"/>
+    <w:lsdException w:semiHidden="1" w:unhideWhenUsed="1" w:name="index 6"/>
+    <w:lsdException w:semiHidden="1" w:unhideWhenUsed="1" w:name="index 7"/>
+    <w:lsdException w:semiHidden="1" w:unhideWhenUsed="1" w:name="index 8"/>
+    <w:lsdException w:semiHidden="1" w:unhideWhenUsed="1" w:name="index 9"/>
+    <w:lsdException w:semiHidden="1" w:uiPriority="39" w:unhideWhenUsed="1" w:name="toc 1"/>
+    <w:lsdException w:semiHidden="1" w:uiPriority="39" w:unhideWhenUsed="1" w:name="toc 2"/>
+    <w:lsdException w:semiHidden="1" w:uiPriority="39" w:unhideWhenUsed="1" w:name="toc 3"/>
+    <w:lsdException w:semiHidden="1" w:uiPriority="39" w:unhideWhenUsed="1" w:name="toc 4"/>
+    <w:lsdException w:semiHidden="1" w:uiPriority="39" w:unhideWhenUsed="1" w:name="toc 5"/>
+    <w:lsdException w:semiHidden="1" w:uiPriority="39" w:unhideWhenUsed="1" w:name="toc 6"/>
+    <w:lsdException w:semiHidden="1" w:uiPriority="39" w:unhideWhenUsed="1" w:name="toc 7"/>
+    <w:lsdException w:semiHidden="1" w:uiPriority="39" w:unhideWhenUsed="1" w:name="toc 8"/>
+    <w:lsdException w:semiHidden="1" w:uiPriority="39" w:unhideWhenUsed="1" w:name="toc 9"/>
+    <w:lsdException w:semiHidden="1" w:unhideWhenUsed="1" w:name="Normal Indent"/>
+    <w:lsdException w:semiHidden="1" w:unhideWhenUsed="1" w:name="footnote text"/>
+    <w:lsdException w:semiHidden="1" w:unhideWhenUsed="1" w:name="annotation text"/>
+    <w:lsdException w:semiHidden="1" w:unhideWhenUsed="1" w:name="header"/>
+    <w:lsdException w:semiHidden="1" w:unhideWhenUsed="1" w:name="footer"/>
+    <w:lsdException w:semiHidden="1" w:unhideWhenUsed="1" w:name="index heading"/>
+    <w:lsdException w:qFormat="1" w:semiHidden="1" w:uiPriority="35" w:unhideWhenUsed="1" w:name="caption"/>
+    <w:lsdException w:semiHidden="1" w:unhideWhenUsed="1" w:name="table of figures"/>
+    <w:lsdException w:semiHidden="1" w:unhideWhenUsed="1" w:name="envelope address"/>
+    <w:lsdException w:semiHidden="1" w:unhideWhenUsed="1" w:name="envelope return"/>
+    <w:lsdException w:semiHidden="1" w:unhideWhenUsed="1" w:name="footnote reference"/>
+    <w:lsdException w:semiHidden="1" w:unhideWhenUsed="1" w:name="annotation reference"/>
+    <w:lsdException w:semiHidden="1" w:unhideWhenUsed="1" w:name="line number"/>
+    <w:lsdException w:semiHidden="1" w:unhideWhenUsed="1" w:name="page number"/>
+    <w:lsdException w:semiHidden="1" w:unhideWhenUsed="1" w:name="endnote reference"/>
+    <w:lsdException w:semiHidden="1" w:unhideWhenUsed="1" w:name="endnote text"/>
+    <w:lsdException w:semiHidden="1" w:unhideWhenUsed="1" w:name="table of authorities"/>
+    <w:lsdException w:semiHidden="1" w:unhideWhenUsed="1" w:name="macro"/>
+    <w:lsdException w:semiHidden="1" w:unhideWhenUsed="1" w:name="toa heading"/>
+    <w:lsdException w:semiHidden="1" w:unhideWhenUsed="1" w:name="List"/>
+    <w:lsdException w:semiHidden="1" w:unhideWhenUsed="1" w:name="List Bullet"/>
+    <w:lsdException w:semiHidden="1" w:unhideWhenUsed="1" w:name="List Number"/>
+    <w:lsdException w:semiHidden="1" w:unhideWhenUsed="1" w:name="List 2"/>
+    <w:lsdException w:semiHidden="1" w:unhideWhenUsed="1" w:name="List 3"/>
+    <w:lsdException w:semiHidden="1" w:unhideWhenUsed="1" w:name="List 4"/>
+    <w:lsdException w:semiHidden="1" w:unhideWhenUsed="1" w:name="List 5"/>
+    <w:lsdException w:semiHidden="1" w:unhideWhenUsed="1" w:name="List Bullet 2"/>
+    <w:lsdException w:semiHidden="1" w:unhideWhenUsed="1" w:name="List Bullet 3"/>
+    <w:lsdException w:semiHidden="1" w:unhideWhenUsed="1" w:name="List Bullet 4"/>
+    <w:lsdException w:semiHidden="1" w:unhideWhenUsed="1" w:name="List Bullet 5"/>
+    <w:lsdException w:semiHidden="1" w:unhideWhenUsed="1" w:name="List Number 2"/>
+    <w:lsdException w:semiHidden="1" w:unhideWhenUsed="1" w:name="List Number 3"/>
+    <w:lsdException w:semiHidden="1" w:unhideWhenUsed="1" w:name="List Number 4"/>
+    <w:lsdException w:semiHidden="1" w:unhideWhenUsed="1" w:name="List Number 5"/>
     <w:lsdException w:qFormat="1" w:uiPriority="10" w:name="Title"/>
-    <w:lsdException w:unhideWhenUsed="1" w:semiHidden="1" w:name="Closing"/>
-    <w:lsdException w:unhideWhenUsed="1" w:semiHidden="1" w:name="Signature"/>
-    <w:lsdException w:unhideWhenUsed="1" w:semiHidden="1" w:uiPriority="1" w:name="Default Paragraph Font"/>
-    <w:lsdException w:unhideWhenUsed="1" w:semiHidden="1" w:name="Body Text"/>
-    <w:lsdException w:unhideWhenUsed="1" w:semiHidden="1" w:name="Body Text Indent"/>
-    <w:lsdException w:unhideWhenUsed="1" w:semiHidden="1" w:name="List Continue"/>
-    <w:lsdException w:unhideWhenUsed="1" w:semiHidden="1" w:name="List Continue 2"/>
-    <w:lsdException w:unhideWhenUsed="1" w:semiHidden="1" w:name="List Continue 3"/>
-    <w:lsdException w:unhideWhenUsed="1" w:semiHidden="1" w:name="List Continue 4"/>
-    <w:lsdException w:unhideWhenUsed="1" w:semiHidden="1" w:name="List Continue 5"/>
-    <w:lsdException w:unhideWhenUsed="1" w:semiHidden="1" w:name="Message Header"/>
+    <w:lsdException w:semiHidden="1" w:unhideWhenUsed="1" w:name="Closing"/>
+    <w:lsdException w:semiHidden="1" w:unhideWhenUsed="1" w:name="Signature"/>
+    <w:lsdException w:semiHidden="1" w:uiPriority="1" w:unhideWhenUsed="1" w:name="Default Paragraph Font"/>
+    <w:lsdException w:semiHidden="1" w:unhideWhenUsed="1" w:name="Body Text"/>
+    <w:lsdException w:semiHidden="1" w:unhideWhenUsed="1" w:name="Body Text Indent"/>
+    <w:lsdException w:semiHidden="1" w:unhideWhenUsed="1" w:name="List Continue"/>
+    <w:lsdException w:semiHidden="1" w:unhideWhenUsed="1" w:name="List Continue 2"/>
+    <w:lsdException w:semiHidden="1" w:unhideWhenUsed="1" w:name="List Continue 3"/>
+    <w:lsdException w:semiHidden="1" w:unhideWhenUsed="1" w:name="List Continue 4"/>
+    <w:lsdException w:semiHidden="1" w:unhideWhenUsed="1" w:name="List Continue 5"/>
+    <w:lsdException w:semiHidden="1" w:unhideWhenUsed="1" w:name="Message Header"/>
     <w:lsdException w:qFormat="1" w:uiPriority="11" w:name="Subtitle"/>
-    <w:lsdException w:unhideWhenUsed="1" w:semiHidden="1" w:name="Salutation"/>
-    <w:lsdException w:unhideWhenUsed="1" w:semiHidden="1" w:name="Date"/>
-    <w:lsdException w:unhideWhenUsed="1" w:semiHidden="1" w:name="Body Text First Indent"/>
-    <w:lsdException w:unhideWhenUsed="1" w:semiHidden="1" w:name="Body Text First Indent 2"/>
-    <w:lsdException w:unhideWhenUsed="1" w:semiHidden="1" w:name="Note Heading"/>
-    <w:lsdException w:unhideWhenUsed="1" w:semiHidden="1" w:name="Body Text 2"/>
-    <w:lsdException w:unhideWhenUsed="1" w:semiHidden="1" w:name="Body Text 3"/>
-    <w:lsdException w:unhideWhenUsed="1" w:semiHidden="1" w:name="Body Text Indent 2"/>
-    <w:lsdException w:unhideWhenUsed="1" w:semiHidden="1" w:name="Body Text Indent 3"/>
-    <w:lsdException w:unhideWhenUsed="1" w:semiHidden="1" w:name="Block Text"/>
-    <w:lsdException w:unhideWhenUsed="1" w:semiHidden="1" w:name="Hyperlink"/>
-    <w:lsdException w:unhideWhenUsed="1" w:semiHidden="1" w:name="FollowedHyperlink"/>
+    <w:lsdException w:semiHidden="1" w:unhideWhenUsed="1" w:name="Salutation"/>
+    <w:lsdException w:semiHidden="1" w:unhideWhenUsed="1" w:name="Date"/>
+    <w:lsdException w:semiHidden="1" w:unhideWhenUsed="1" w:name="Body Text First Indent"/>
+    <w:lsdException w:semiHidden="1" w:unhideWhenUsed="1" w:name="Body Text First Indent 2"/>
+    <w:lsdException w:semiHidden="1" w:unhideWhenUsed="1" w:name="Note Heading"/>
+    <w:lsdException w:semiHidden="1" w:unhideWhenUsed="1" w:name="Body Text 2"/>
+    <w:lsdException w:semiHidden="1" w:unhideWhenUsed="1" w:name="Body Text 3"/>
+    <w:lsdException w:semiHidden="1" w:unhideWhenUsed="1" w:name="Body Text Indent 2"/>
+    <w:lsdException w:semiHidden="1" w:unhideWhenUsed="1" w:name="Body Text Indent 3"/>
+    <w:lsdException w:semiHidden="1" w:unhideWhenUsed="1" w:name="Block Text"/>
+    <w:lsdException w:semiHidden="1" w:unhideWhenUsed="1" w:name="Hyperlink"/>
+    <w:lsdException w:semiHidden="1" w:unhideWhenUsed="1" w:name="FollowedHyperlink"/>
     <w:lsdException w:qFormat="1" w:uiPriority="22" w:name="Strong"/>
     <w:lsdException w:qFormat="1" w:uiPriority="20" w:name="Emphasis"/>
-    <w:lsdException w:unhideWhenUsed="1" w:semiHidden="1" w:name="Document Map"/>
-    <w:lsdException w:unhideWhenUsed="1" w:semiHidden="1" w:name="Plain Text"/>
-    <w:lsdException w:unhideWhenUsed="1" w:semiHidden="1" w:name="E-mail Signature"/>
-    <w:lsdException w:unhideWhenUsed="1" w:semiHidden="1" w:name="HTML Top of Form"/>
-    <w:lsdException w:unhideWhenUsed="1" w:semiHidden="1" w:name="HTML Bottom of Form"/>
-    <w:lsdException w:unhideWhenUsed="1" w:semiHidden="1" w:name="Normal (Web)"/>
-    <w:lsdException w:unhideWhenUsed="1" w:semiHidden="1" w:name="HTML Acronym"/>
-    <w:lsdException w:unhideWhenUsed="1" w:semiHidden="1" w:name="HTML Address"/>
-    <w:lsdException w:unhideWhenUsed="1" w:semiHidden="1" w:name="HTML Cite"/>
-    <w:lsdException w:unhideWhenUsed="1" w:semiHidden="1" w:name="HTML Code"/>
-    <w:lsdException w:unhideWhenUsed="1" w:semiHidden="1" w:name="HTML Definition"/>
-    <w:lsdException w:unhideWhenUsed="1" w:semiHidden="1" w:name="HTML Keyboard"/>
-    <w:lsdException w:unhideWhenUsed="1" w:semiHidden="1" w:name="HTML Preformatted"/>
-    <w:lsdException w:unhideWhenUsed="1" w:semiHidden="1" w:name="HTML Sample"/>
-    <w:lsdException w:unhideWhenUsed="1" w:semiHidden="1" w:name="HTML Typewriter"/>
-    <w:lsdException w:unhideWhenUsed="1" w:semiHidden="1" w:name="HTML Variable"/>
-    <w:lsdException w:unhideWhenUsed="1" w:semiHidden="1" w:name="Normal Table"/>
-    <w:lsdException w:unhideWhenUsed="1" w:semiHidden="1" w:name="annotation subject"/>
-    <w:lsdException w:unhideWhenUsed="1" w:semiHidden="1" w:name="No List"/>
-    <w:lsdException w:unhideWhenUsed="1" w:semiHidden="1" w:name="Outline List 1"/>
-    <w:lsdException w:unhideWhenUsed="1" w:semiHidden="1" w:name="Outline List 2"/>
-    <w:lsdException w:unhideWhenUsed="1" w:semiHidden="1" w:name="Outline List 3"/>
-    <w:lsdException w:unhideWhenUsed="1" w:semiHidden="1" w:name="Table Simple 1"/>
-    <w:lsdException w:unhideWhenUsed="1" w:semiHidden="1" w:name="Table Simple 2"/>
-    <w:lsdException w:unhideWhenUsed="1" w:semiHidden="1" w:name="Table Simple 3"/>
-    <w:lsdException w:unhideWhenUsed="1" w:semiHidden="1" w:name="Table Classic 1"/>
-    <w:lsdException w:unhideWhenUsed="1" w:semiHidden="1" w:name="Table Classic 2"/>
-    <w:lsdException w:unhideWhenUsed="1" w:semiHidden="1" w:name="Table Classic 3"/>
-    <w:lsdException w:unhideWhenUsed="1" w:semiHidden="1" w:name="Table Classic 4"/>
-    <w:lsdException w:unhideWhenUsed="1" w:semiHidden="1" w:name="Table Colorful 1"/>
-    <w:lsdException w:unhideWhenUsed="1" w:semiHidden="1" w:name="Table Colorful 2"/>
-    <w:lsdException w:unhideWhenUsed="1" w:semiHidden="1" w:name="Table Colorful 3"/>
-    <w:lsdException w:unhideWhenUsed="1" w:semiHidden="1" w:name="Table Columns 1"/>
-    <w:lsdException w:unhideWhenUsed="1" w:semiHidden="1" w:name="Table Columns 2"/>
-    <w:lsdException w:unhideWhenUsed="1" w:semiHidden="1" w:name="Table Columns 3"/>
-    <w:lsdException w:unhideWhenUsed="1" w:semiHidden="1" w:name="Table Columns 4"/>
-    <w:lsdException w:unhideWhenUsed="1" w:semiHidden="1" w:name="Table Columns 5"/>
-    <w:lsdException w:unhideWhenUsed="1" w:semiHidden="1" w:name="Table Grid 1"/>
-    <w:lsdException w:unhideWhenUsed="1" w:semiHidden="1" w:name="Table Grid 2"/>
-    <w:lsdException w:unhideWhenUsed="1" w:semiHidden="1" w:name="Table Grid 3"/>
-    <w:lsdException w:unhideWhenUsed="1" w:semiHidden="1" w:name="Table Grid 4"/>
-    <w:lsdException w:unhideWhenUsed="1" w:semiHidden="1" w:name="Table Grid 5"/>
-    <w:lsdException w:unhideWhenUsed="1" w:semiHidden="1" w:name="Table Grid 6"/>
-    <w:lsdException w:unhideWhenUsed="1" w:semiHidden="1" w:name="Table Grid 7"/>
-    <w:lsdException w:unhideWhenUsed="1" w:semiHidden="1" w:name="Table Grid 8"/>
-    <w:lsdException w:unhideWhenUsed="1" w:semiHidden="1" w:name="Table List 1"/>
-    <w:lsdException w:unhideWhenUsed="1" w:semiHidden="1" w:name="Table List 2"/>
-    <w:lsdException w:unhideWhenUsed="1" w:semiHidden="1" w:name="Table List 3"/>
-    <w:lsdException w:unhideWhenUsed="1" w:semiHidden="1" w:name="Table List 4"/>
-    <w:lsdException w:unhideWhenUsed="1" w:semiHidden="1" w:name="Table List 5"/>
-    <w:lsdException w:unhideWhenUsed="1" w:semiHidden="1" w:name="Table List 6"/>
-    <w:lsdException w:unhideWhenUsed="1" w:semiHidden="1" w:name="Table List 7"/>
-    <w:lsdException w:unhideWhenUsed="1" w:semiHidden="1" w:name="Table List 8"/>
-    <w:lsdException w:unhideWhenUsed="1" w:semiHidden="1" w:name="Table 3D effects 1"/>
-    <w:lsdException w:unhideWhenUsed="1" w:semiHidden="1" w:name="Table 3D effects 2"/>
-    <w:lsdException w:unhideWhenUsed="1" w:semiHidden="1" w:name="Table 3D effects 3"/>
-    <w:lsdException w:unhideWhenUsed="1" w:semiHidden="1" w:name="Table Contemporary"/>
-    <w:lsdException w:unhideWhenUsed="1" w:semiHidden="1" w:name="Table Elegant"/>
-    <w:lsdException w:unhideWhenUsed="1" w:semiHidden="1" w:name="Table Professional"/>
-    <w:lsdException w:unhideWhenUsed="1" w:semiHidden="1" w:name="Table Subtle 1"/>
-    <w:lsdException w:unhideWhenUsed="1" w:semiHidden="1" w:name="Table Subtle 2"/>
-    <w:lsdException w:unhideWhenUsed="1" w:semiHidden="1" w:name="Table Web 1"/>
-    <w:lsdException w:unhideWhenUsed="1" w:semiHidden="1" w:name="Table Web 2"/>
-    <w:lsdException w:unhideWhenUsed="1" w:semiHidden="1" w:name="Table Web 3"/>
-    <w:lsdException w:unhideWhenUsed="1" w:semiHidden="1" w:name="Balloon Text"/>
+    <w:lsdException w:semiHidden="1" w:unhideWhenUsed="1" w:name="Document Map"/>
+    <w:lsdException w:semiHidden="1" w:unhideWhenUsed="1" w:name="Plain Text"/>
+    <w:lsdException w:semiHidden="1" w:unhideWhenUsed="1" w:name="E-mail Signature"/>
+    <w:lsdException w:semiHidden="1" w:unhideWhenUsed="1" w:name="HTML Top of Form"/>
+    <w:lsdException w:semiHidden="1" w:unhideWhenUsed="1" w:name="HTML Bottom of Form"/>
+    <w:lsdException w:semiHidden="1" w:unhideWhenUsed="1" w:name="Normal (Web)"/>
+    <w:lsdException w:semiHidden="1" w:unhideWhenUsed="1" w:name="HTML Acronym"/>
+    <w:lsdException w:semiHidden="1" w:unhideWhenUsed="1" w:name="HTML Address"/>
+    <w:lsdException w:semiHidden="1" w:unhideWhenUsed="1" w:name="HTML Cite"/>
+    <w:lsdException w:semiHidden="1" w:unhideWhenUsed="1" w:name="HTML Code"/>
+    <w:lsdException w:semiHidden="1" w:unhideWhenUsed="1" w:name="HTML Definition"/>
+    <w:lsdException w:semiHidden="1" w:unhideWhenUsed="1" w:name="HTML Keyboard"/>
+    <w:lsdException w:semiHidden="1" w:unhideWhenUsed="1" w:name="HTML Preformatted"/>
+    <w:lsdException w:semiHidden="1" w:unhideWhenUsed="1" w:name="HTML Sample"/>
+    <w:lsdException w:semiHidden="1" w:unhideWhenUsed="1" w:name="HTML Typewriter"/>
+    <w:lsdException w:semiHidden="1" w:unhideWhenUsed="1" w:name="HTML Variable"/>
+    <w:lsdException w:semiHidden="1" w:unhideWhenUsed="1" w:name="Normal Table"/>
+    <w:lsdException w:semiHidden="1" w:unhideWhenUsed="1" w:name="annotation subject"/>
+    <w:lsdException w:semiHidden="1" w:unhideWhenUsed="1" w:name="No List"/>
+    <w:lsdException w:semiHidden="1" w:unhideWhenUsed="1" w:name="Outline List 1"/>
+    <w:lsdException w:semiHidden="1" w:unhideWhenUsed="1" w:name="Outline List 2"/>
+    <w:lsdException w:semiHidden="1" w:unhideWhenUsed="1" w:name="Outline List 3"/>
+    <w:lsdException w:semiHidden="1" w:unhideWhenUsed="1" w:name="Table Simple 1"/>
+    <w:lsdException w:semiHidden="1" w:unhideWhenUsed="1" w:name="Table Simple 2"/>
+    <w:lsdException w:semiHidden="1" w:unhideWhenUsed="1" w:name="Table Simple 3"/>
+    <w:lsdException w:semiHidden="1" w:unhideWhenUsed="1" w:name="Table Classic 1"/>
+    <w:lsdException w:semiHidden="1" w:unhideWhenUsed="1" w:name="Table Classic 2"/>
+    <w:lsdException w:semiHidden="1" w:unhideWhenUsed="1" w:name="Table Classic 3"/>
+    <w:lsdException w:semiHidden="1" w:unhideWhenUsed="1" w:name="Table Classic 4"/>
+    <w:lsdException w:semiHidden="1" w:unhideWhenUsed="1" w:name="Table Colorful 1"/>
+    <w:lsdException w:semiHidden="1" w:unhideWhenUsed="1" w:name="Table Colorful 2"/>
+    <w:lsdException w:semiHidden="1" w:unhideWhenUsed="1" w:name="Table Colorful 3"/>
+    <w:lsdException w:semiHidden="1" w:unhideWhenUsed="1" w:name="Table Columns 1"/>
+    <w:lsdException w:semiHidden="1" w:unhideWhenUsed="1" w:name="Table Columns 2"/>
+    <w:lsdException w:semiHidden="1" w:unhideWhenUsed="1" w:name="Table Columns 3"/>
+    <w:lsdException w:semiHidden="1" w:unhideWhenUsed="1" w:name="Table Columns 4"/>
+    <w:lsdException w:semiHidden="1" w:unhideWhenUsed="1" w:name="Table Columns 5"/>
+    <w:lsdException w:semiHidden="1" w:unhideWhenUsed="1" w:name="Table Grid 1"/>
+    <w:lsdException w:semiHidden="1" w:unhideWhenUsed="1" w:name="Table Grid 2"/>
+    <w:lsdException w:semiHidden="1" w:unhideWhenUsed="1" w:name="Table Grid 3"/>
+    <w:lsdException w:semiHidden="1" w:unhideWhenUsed="1" w:name="Table Grid 4"/>
+    <w:lsdException w:semiHidden="1" w:unhideWhenUsed="1" w:name="Table Grid 5"/>
+    <w:lsdException w:semiHidden="1" w:unhideWhenUsed="1" w:name="Table Grid 6"/>
+    <w:lsdException w:semiHidden="1" w:unhideWhenUsed="1" w:name="Table Grid 7"/>
+    <w:lsdException w:semiHidden="1" w:unhideWhenUsed="1" w:name="Table Grid 8"/>
+    <w:lsdException w:semiHidden="1" w:unhideWhenUsed="1" w:name="Table List 1"/>
+    <w:lsdException w:semiHidden="1" w:unhideWhenUsed="1" w:name="Table List 2"/>
+    <w:lsdException w:semiHidden="1" w:unhideWhenUsed="1" w:name="Table List 3"/>
+    <w:lsdException w:semiHidden="1" w:unhideWhenUsed="1" w:name="Table List 4"/>
+    <w:lsdException w:semiHidden="1" w:unhideWhenUsed="1" w:name="Table List 5"/>
+    <w:lsdException w:semiHidden="1" w:unhideWhenUsed="1" w:name="Table List 6"/>
+    <w:lsdException w:semiHidden="1" w:unhideWhenUsed="1" w:name="Table List 7"/>
+    <w:lsdException w:semiHidden="1" w:unhideWhenUsed="1" w:name="Table List 8"/>
+    <w:lsdException w:semiHidden="1" w:unhideWhenUsed="1" w:name="Table 3D effects 1"/>
+    <w:lsdException w:semiHidden="1" w:unhideWhenUsed="1" w:name="Table 3D effects 2"/>
+    <w:lsdException w:semiHidden="1" w:unhideWhenUsed="1" w:name="Table 3D effects 3"/>
+    <w:lsdException w:semiHidden="1" w:unhideWhenUsed="1" w:name="Table Contemporary"/>
+    <w:lsdException w:semiHidden="1" w:unhideWhenUsed="1" w:name="Table Elegant"/>
+    <w:lsdException w:semiHidden="1" w:unhideWhenUsed="1" w:name="Table Professional"/>
+    <w:lsdException w:semiHidden="1" w:unhideWhenUsed="1" w:name="Table Subtle 1"/>
+    <w:lsdException w:semiHidden="1" w:unhideWhenUsed="1" w:name="Table Subtle 2"/>
+    <w:lsdException w:semiHidden="1" w:unhideWhenUsed="1" w:name="Table Web 1"/>
+    <w:lsdException w:semiHidden="1" w:unhideWhenUsed="1" w:name="Table Web 2"/>
+    <w:lsdException w:semiHidden="1" w:unhideWhenUsed="1" w:name="Table Web 3"/>
+    <w:lsdException w:semiHidden="1" w:unhideWhenUsed="1" w:name="Balloon Text"/>
     <w:lsdException w:uiPriority="39" w:name="Table Grid"/>
-    <w:lsdException w:unhideWhenUsed="1" w:semiHidden="1" w:name="Table Theme"/>
+    <w:lsdException w:semiHidden="1" w:unhideWhenUsed="1" w:name="Table Theme"/>
     <w:lsdException w:semiHidden="1" w:name="Placeholder Text"/>
     <w:lsdException w:qFormat="1" w:uiPriority="1" w:name="No Spacing"/>
     <w:lsdException w:uiPriority="60" w:name="Light Shading"/>
@@ -4053,8 +4071,8 @@
     <w:lsdException w:qFormat="1" w:uiPriority="31" w:name="Subtle Reference"/>
     <w:lsdException w:qFormat="1" w:uiPriority="32" w:name="Intense Reference"/>
     <w:lsdException w:qFormat="1" w:uiPriority="33" w:name="Book Title"/>
-    <w:lsdException w:unhideWhenUsed="1" w:semiHidden="1" w:uiPriority="37" w:name="Bibliography"/>
-    <w:lsdException w:unhideWhenUsed="1" w:semiHidden="1" w:qFormat="1" w:uiPriority="39" w:name="TOC Heading"/>
+    <w:lsdException w:semiHidden="1" w:uiPriority="37" w:unhideWhenUsed="1" w:name="Bibliography"/>
+    <w:lsdException w:qFormat="1" w:semiHidden="1" w:uiPriority="39" w:unhideWhenUsed="1" w:name="TOC Heading"/>
     <w:lsdException w:uiPriority="41" w:name="Plain Table 1"/>
     <w:lsdException w:uiPriority="42" w:name="Plain Table 2"/>
     <w:lsdException w:uiPriority="43" w:name="Plain Table 3"/>
@@ -4165,6 +4183,7 @@
     <w:qFormat/>
     <w:pPr>
       <w:widowControl/>
+      <w:shd w:fill="FFFFFF" w:val="clear"/>
       <w:suppressAutoHyphens w:val="true"/>
       <w:bidi w:val="0"/>
       <w:spacing w:lineRule="auto" w:line="252" w:before="0" w:after="160"/>
@@ -4223,6 +4242,30 @@
   </w:style>
   <w:style w:type="character" w:styleId="ListLabel4">
     <w:name w:val="ListLabel 4"/>
+    <w:rPr>
+      <w:rFonts w:cs="Symbol"/>
+    </w:rPr>
+  </w:style>
+  <w:style w:type="character" w:styleId="ListLabel5">
+    <w:name w:val="ListLabel 5"/>
+    <w:rPr>
+      <w:rFonts w:cs="Symbol"/>
+    </w:rPr>
+  </w:style>
+  <w:style w:type="character" w:styleId="ListLabel6">
+    <w:name w:val="ListLabel 6"/>
+    <w:rPr>
+      <w:rFonts w:cs="Symbol"/>
+    </w:rPr>
+  </w:style>
+  <w:style w:type="character" w:styleId="ListLabel7">
+    <w:name w:val="ListLabel 7"/>
+    <w:rPr>
+      <w:rFonts w:cs="Symbol"/>
+    </w:rPr>
+  </w:style>
+  <w:style w:type="character" w:styleId="ListLabel8">
+    <w:name w:val="ListLabel 8"/>
     <w:rPr>
       <w:rFonts w:cs="Symbol"/>
     </w:rPr>

</xml_diff>

<commit_message>
Resolucion parcial template docx
</commit_message>
<xml_diff>
--- a/data/carta-template.docx
+++ b/data/carta-template.docx
@@ -276,7 +276,7 @@
     <w:tbl>
       <w:tblPr>
         <w:jc w:val="left"/>
-        <w:tblInd w:w="38" w:type="dxa"/>
+        <w:tblInd w:w="36" w:type="dxa"/>
         <w:tblBorders>
           <w:top w:val="single" w:sz="2" w:space="0" w:color="000001"/>
           <w:left w:val="single" w:sz="2" w:space="0" w:color="000001"/>
@@ -287,7 +287,7 @@
         </w:tblBorders>
         <w:tblCellMar>
           <w:top w:w="55" w:type="dxa"/>
-          <w:left w:w="33" w:type="dxa"/>
+          <w:left w:w="30" w:type="dxa"/>
           <w:bottom w:w="55" w:type="dxa"/>
           <w:right w:w="55" w:type="dxa"/>
         </w:tblCellMar>
@@ -312,7 +312,7 @@
             </w:tcBorders>
             <w:shd w:fill="FFFFFF" w:val="clear"/>
             <w:tcMar>
-              <w:left w:w="33" w:type="dxa"/>
+              <w:left w:w="30" w:type="dxa"/>
             </w:tcMar>
           </w:tcPr>
           <w:p>
@@ -355,7 +355,7 @@
             </w:tcBorders>
             <w:shd w:fill="FFFFFF" w:val="clear"/>
             <w:tcMar>
-              <w:left w:w="33" w:type="dxa"/>
+              <w:left w:w="30" w:type="dxa"/>
             </w:tcMar>
           </w:tcPr>
           <w:p>
@@ -390,16 +390,20 @@
     <w:p>
       <w:pPr>
         <w:pStyle w:val="Cuerpodetexto"/>
-        <w:rPr/>
-      </w:pPr>
-      <w:r>
-        <w:rPr/>
+        <w:rPr>
+          <w:u w:val="single"/>
+        </w:rPr>
+      </w:pPr>
+      <w:r>
+        <w:rPr>
+          <w:u w:val="single"/>
+        </w:rPr>
       </w:r>
     </w:p>
     <w:tbl>
       <w:tblPr>
         <w:jc w:val="left"/>
-        <w:tblInd w:w="38" w:type="dxa"/>
+        <w:tblInd w:w="36" w:type="dxa"/>
         <w:tblBorders>
           <w:top w:val="single" w:sz="2" w:space="0" w:color="000001"/>
           <w:left w:val="single" w:sz="2" w:space="0" w:color="000001"/>
@@ -410,26 +414,27 @@
         </w:tblBorders>
         <w:tblCellMar>
           <w:top w:w="55" w:type="dxa"/>
-          <w:left w:w="33" w:type="dxa"/>
+          <w:left w:w="30" w:type="dxa"/>
           <w:bottom w:w="55" w:type="dxa"/>
           <w:right w:w="55" w:type="dxa"/>
         </w:tblCellMar>
       </w:tblPr>
       <w:tblGrid>
-        <w:gridCol w:w="6441"/>
-        <w:gridCol w:w="622"/>
-        <w:gridCol w:w="622"/>
-        <w:gridCol w:w="620"/>
-        <w:gridCol w:w="620"/>
-        <w:gridCol w:w="620"/>
-        <w:gridCol w:w="622"/>
-        <w:gridCol w:w="621"/>
-        <w:gridCol w:w="622"/>
-        <w:gridCol w:w="620"/>
-        <w:gridCol w:w="622"/>
-        <w:gridCol w:w="620"/>
-        <w:gridCol w:w="622"/>
-        <w:gridCol w:w="663"/>
+        <w:gridCol w:w="6158"/>
+        <w:gridCol w:w="594"/>
+        <w:gridCol w:w="595"/>
+        <w:gridCol w:w="593"/>
+        <w:gridCol w:w="593"/>
+        <w:gridCol w:w="593"/>
+        <w:gridCol w:w="594"/>
+        <w:gridCol w:w="593"/>
+        <w:gridCol w:w="594"/>
+        <w:gridCol w:w="593"/>
+        <w:gridCol w:w="595"/>
+        <w:gridCol w:w="593"/>
+        <w:gridCol w:w="595"/>
+        <w:gridCol w:w="637"/>
+        <w:gridCol w:w="636"/>
       </w:tblGrid>
       <w:tr>
         <w:trPr>
@@ -437,7 +442,7 @@
         </w:trPr>
         <w:tc>
           <w:tcPr>
-            <w:tcW w:w="6441" w:type="dxa"/>
+            <w:tcW w:w="6158" w:type="dxa"/>
             <w:tcBorders>
               <w:top w:val="single" w:sz="2" w:space="0" w:color="000001"/>
               <w:left w:val="single" w:sz="2" w:space="0" w:color="000001"/>
@@ -448,7 +453,7 @@
             </w:tcBorders>
             <w:shd w:fill="FFFFFF" w:val="clear"/>
             <w:tcMar>
-              <w:left w:w="33" w:type="dxa"/>
+              <w:left w:w="30" w:type="dxa"/>
             </w:tcMar>
           </w:tcPr>
           <w:p>
@@ -475,7 +480,7 @@
         </w:tc>
         <w:tc>
           <w:tcPr>
-            <w:tcW w:w="622" w:type="dxa"/>
+            <w:tcW w:w="594" w:type="dxa"/>
             <w:tcBorders>
               <w:top w:val="single" w:sz="2" w:space="0" w:color="000001"/>
               <w:left w:val="single" w:sz="2" w:space="0" w:color="000001"/>
@@ -486,7 +491,7 @@
             </w:tcBorders>
             <w:shd w:fill="FFFFFF" w:val="clear"/>
             <w:tcMar>
-              <w:left w:w="33" w:type="dxa"/>
+              <w:left w:w="30" w:type="dxa"/>
             </w:tcMar>
           </w:tcPr>
           <w:p>
@@ -514,7 +519,7 @@
         </w:tc>
         <w:tc>
           <w:tcPr>
-            <w:tcW w:w="622" w:type="dxa"/>
+            <w:tcW w:w="595" w:type="dxa"/>
             <w:tcBorders>
               <w:top w:val="single" w:sz="2" w:space="0" w:color="000001"/>
               <w:left w:val="single" w:sz="2" w:space="0" w:color="000001"/>
@@ -525,7 +530,7 @@
             </w:tcBorders>
             <w:shd w:fill="FFFFFF" w:val="clear"/>
             <w:tcMar>
-              <w:left w:w="33" w:type="dxa"/>
+              <w:left w:w="30" w:type="dxa"/>
             </w:tcMar>
           </w:tcPr>
           <w:p>
@@ -553,7 +558,7 @@
         </w:tc>
         <w:tc>
           <w:tcPr>
-            <w:tcW w:w="620" w:type="dxa"/>
+            <w:tcW w:w="593" w:type="dxa"/>
             <w:tcBorders>
               <w:top w:val="single" w:sz="2" w:space="0" w:color="000001"/>
               <w:left w:val="single" w:sz="2" w:space="0" w:color="000001"/>
@@ -564,7 +569,7 @@
             </w:tcBorders>
             <w:shd w:fill="FFFFFF" w:val="clear"/>
             <w:tcMar>
-              <w:left w:w="33" w:type="dxa"/>
+              <w:left w:w="30" w:type="dxa"/>
             </w:tcMar>
           </w:tcPr>
           <w:p>
@@ -592,7 +597,7 @@
         </w:tc>
         <w:tc>
           <w:tcPr>
-            <w:tcW w:w="620" w:type="dxa"/>
+            <w:tcW w:w="593" w:type="dxa"/>
             <w:tcBorders>
               <w:top w:val="single" w:sz="2" w:space="0" w:color="000001"/>
               <w:left w:val="single" w:sz="2" w:space="0" w:color="000001"/>
@@ -603,7 +608,7 @@
             </w:tcBorders>
             <w:shd w:fill="FFFFFF" w:val="clear"/>
             <w:tcMar>
-              <w:left w:w="33" w:type="dxa"/>
+              <w:left w:w="30" w:type="dxa"/>
             </w:tcMar>
           </w:tcPr>
           <w:p>
@@ -631,7 +636,7 @@
         </w:tc>
         <w:tc>
           <w:tcPr>
-            <w:tcW w:w="620" w:type="dxa"/>
+            <w:tcW w:w="593" w:type="dxa"/>
             <w:tcBorders>
               <w:top w:val="single" w:sz="2" w:space="0" w:color="000001"/>
               <w:left w:val="single" w:sz="2" w:space="0" w:color="000001"/>
@@ -642,7 +647,7 @@
             </w:tcBorders>
             <w:shd w:fill="FFFFFF" w:val="clear"/>
             <w:tcMar>
-              <w:left w:w="33" w:type="dxa"/>
+              <w:left w:w="30" w:type="dxa"/>
             </w:tcMar>
           </w:tcPr>
           <w:p>
@@ -670,7 +675,7 @@
         </w:tc>
         <w:tc>
           <w:tcPr>
-            <w:tcW w:w="622" w:type="dxa"/>
+            <w:tcW w:w="594" w:type="dxa"/>
             <w:tcBorders>
               <w:top w:val="single" w:sz="2" w:space="0" w:color="000001"/>
               <w:left w:val="single" w:sz="2" w:space="0" w:color="000001"/>
@@ -681,7 +686,7 @@
             </w:tcBorders>
             <w:shd w:fill="FFFFFF" w:val="clear"/>
             <w:tcMar>
-              <w:left w:w="33" w:type="dxa"/>
+              <w:left w:w="30" w:type="dxa"/>
             </w:tcMar>
           </w:tcPr>
           <w:p>
@@ -709,7 +714,7 @@
         </w:tc>
         <w:tc>
           <w:tcPr>
-            <w:tcW w:w="621" w:type="dxa"/>
+            <w:tcW w:w="593" w:type="dxa"/>
             <w:tcBorders>
               <w:top w:val="single" w:sz="2" w:space="0" w:color="000001"/>
               <w:left w:val="single" w:sz="2" w:space="0" w:color="000001"/>
@@ -720,7 +725,7 @@
             </w:tcBorders>
             <w:shd w:fill="FFFFFF" w:val="clear"/>
             <w:tcMar>
-              <w:left w:w="33" w:type="dxa"/>
+              <w:left w:w="30" w:type="dxa"/>
             </w:tcMar>
           </w:tcPr>
           <w:p>
@@ -748,7 +753,7 @@
         </w:tc>
         <w:tc>
           <w:tcPr>
-            <w:tcW w:w="622" w:type="dxa"/>
+            <w:tcW w:w="594" w:type="dxa"/>
             <w:tcBorders>
               <w:top w:val="single" w:sz="2" w:space="0" w:color="000001"/>
               <w:left w:val="single" w:sz="2" w:space="0" w:color="000001"/>
@@ -759,7 +764,7 @@
             </w:tcBorders>
             <w:shd w:fill="FFFFFF" w:val="clear"/>
             <w:tcMar>
-              <w:left w:w="33" w:type="dxa"/>
+              <w:left w:w="30" w:type="dxa"/>
             </w:tcMar>
           </w:tcPr>
           <w:p>
@@ -787,7 +792,7 @@
         </w:tc>
         <w:tc>
           <w:tcPr>
-            <w:tcW w:w="620" w:type="dxa"/>
+            <w:tcW w:w="593" w:type="dxa"/>
             <w:tcBorders>
               <w:top w:val="single" w:sz="2" w:space="0" w:color="000001"/>
               <w:left w:val="single" w:sz="2" w:space="0" w:color="000001"/>
@@ -798,7 +803,7 @@
             </w:tcBorders>
             <w:shd w:fill="FFFFFF" w:val="clear"/>
             <w:tcMar>
-              <w:left w:w="33" w:type="dxa"/>
+              <w:left w:w="30" w:type="dxa"/>
             </w:tcMar>
           </w:tcPr>
           <w:p>
@@ -826,7 +831,7 @@
         </w:tc>
         <w:tc>
           <w:tcPr>
-            <w:tcW w:w="622" w:type="dxa"/>
+            <w:tcW w:w="595" w:type="dxa"/>
             <w:tcBorders>
               <w:top w:val="single" w:sz="2" w:space="0" w:color="000001"/>
               <w:left w:val="single" w:sz="2" w:space="0" w:color="000001"/>
@@ -837,7 +842,7 @@
             </w:tcBorders>
             <w:shd w:fill="FFFFFF" w:val="clear"/>
             <w:tcMar>
-              <w:left w:w="33" w:type="dxa"/>
+              <w:left w:w="30" w:type="dxa"/>
             </w:tcMar>
           </w:tcPr>
           <w:p>
@@ -865,7 +870,7 @@
         </w:tc>
         <w:tc>
           <w:tcPr>
-            <w:tcW w:w="620" w:type="dxa"/>
+            <w:tcW w:w="593" w:type="dxa"/>
             <w:tcBorders>
               <w:top w:val="single" w:sz="2" w:space="0" w:color="000001"/>
               <w:left w:val="single" w:sz="2" w:space="0" w:color="000001"/>
@@ -876,7 +881,7 @@
             </w:tcBorders>
             <w:shd w:fill="FFFFFF" w:val="clear"/>
             <w:tcMar>
-              <w:left w:w="33" w:type="dxa"/>
+              <w:left w:w="30" w:type="dxa"/>
             </w:tcMar>
           </w:tcPr>
           <w:p>
@@ -904,7 +909,7 @@
         </w:tc>
         <w:tc>
           <w:tcPr>
-            <w:tcW w:w="622" w:type="dxa"/>
+            <w:tcW w:w="595" w:type="dxa"/>
             <w:tcBorders>
               <w:top w:val="single" w:sz="2" w:space="0" w:color="000001"/>
               <w:left w:val="single" w:sz="2" w:space="0" w:color="000001"/>
@@ -915,7 +920,7 @@
             </w:tcBorders>
             <w:shd w:fill="FFFFFF" w:val="clear"/>
             <w:tcMar>
-              <w:left w:w="33" w:type="dxa"/>
+              <w:left w:w="30" w:type="dxa"/>
             </w:tcMar>
           </w:tcPr>
           <w:p>
@@ -943,7 +948,47 @@
         </w:tc>
         <w:tc>
           <w:tcPr>
-            <w:tcW w:w="663" w:type="dxa"/>
+            <w:tcW w:w="637" w:type="dxa"/>
+            <w:tcBorders>
+              <w:top w:val="single" w:sz="2" w:space="0" w:color="000001"/>
+              <w:left w:val="single" w:sz="2" w:space="0" w:color="000001"/>
+              <w:bottom w:val="single" w:sz="2" w:space="0" w:color="000001"/>
+              <w:insideH w:val="single" w:sz="2" w:space="0" w:color="000001"/>
+              <w:right w:val="nil"/>
+              <w:insideV w:val="nil"/>
+            </w:tcBorders>
+            <w:shd w:fill="FFFFFF" w:val="clear"/>
+            <w:tcMar>
+              <w:left w:w="30" w:type="dxa"/>
+            </w:tcMar>
+          </w:tcPr>
+          <w:p>
+            <w:pPr>
+              <w:pStyle w:val="Contenidodelatabla"/>
+              <w:spacing w:before="0" w:after="160"/>
+              <w:jc w:val="center"/>
+              <w:rPr>
+                <w:b/>
+                <w:bCs/>
+                <w:sz w:val="16"/>
+                <w:szCs w:val="16"/>
+              </w:rPr>
+            </w:pPr>
+            <w:r>
+              <w:rPr>
+                <w:b/>
+                <w:bCs/>
+                <w:sz w:val="16"/>
+                <w:szCs w:val="16"/>
+              </w:rPr>
+              <w:t>{anualidad}</w:t>
+            </w:r>
+          </w:p>
+        </w:tc>
+        <w:tc>
+          <w:tcPr>
+            <w:tcW w:w="636" w:type="dxa"/>
+            <w:vMerge w:val="restart"/>
             <w:tcBorders>
               <w:top w:val="single" w:sz="2" w:space="0" w:color="000001"/>
               <w:left w:val="single" w:sz="2" w:space="0" w:color="000001"/>
@@ -954,7 +999,7 @@
             </w:tcBorders>
             <w:shd w:fill="FFFFFF" w:val="clear"/>
             <w:tcMar>
-              <w:left w:w="33" w:type="dxa"/>
+              <w:left w:w="30" w:type="dxa"/>
             </w:tcMar>
           </w:tcPr>
           <w:p>
@@ -962,21 +1007,56 @@
               <w:pStyle w:val="Contenidodelatabla"/>
               <w:spacing w:before="0" w:after="160"/>
               <w:jc w:val="center"/>
-              <w:rPr>
-                <w:b/>
-                <w:bCs/>
-                <w:sz w:val="16"/>
-                <w:szCs w:val="16"/>
-              </w:rPr>
-            </w:pPr>
-            <w:r>
-              <w:rPr>
-                <w:b/>
-                <w:bCs/>
-                <w:sz w:val="16"/>
-                <w:szCs w:val="16"/>
-              </w:rPr>
-              <w:t>{anualidad}</w:t>
+              <w:rPr/>
+            </w:pPr>
+            <w:r>
+              <w:rPr/>
+            </w:r>
+          </w:p>
+          <w:p>
+            <w:pPr>
+              <w:pStyle w:val="Cuerpodetexto"/>
+              <w:spacing w:before="0" w:after="160"/>
+              <w:jc w:val="center"/>
+              <w:rPr>
+                <w:u w:val="single"/>
+              </w:rPr>
+            </w:pPr>
+            <w:r>
+              <w:rPr>
+                <w:u w:val="single"/>
+              </w:rPr>
+              <w:t>{%imagen}</w:t>
+            </w:r>
+          </w:p>
+          <w:p>
+            <w:pPr>
+              <w:pStyle w:val="Cuerpodetexto"/>
+              <w:spacing w:before="0" w:after="160"/>
+              <w:jc w:val="center"/>
+              <w:rPr>
+                <w:u w:val="single"/>
+              </w:rPr>
+            </w:pPr>
+            <w:r>
+              <w:rPr>
+                <w:u w:val="single"/>
+              </w:rPr>
+            </w:r>
+          </w:p>
+          <w:p>
+            <w:pPr>
+              <w:pStyle w:val="Cuerpodetexto"/>
+              <w:spacing w:before="0" w:after="160"/>
+              <w:jc w:val="center"/>
+              <w:rPr>
+                <w:u w:val="single"/>
+              </w:rPr>
+            </w:pPr>
+            <w:r>
+              <w:rPr>
+                <w:u w:val="single"/>
+              </w:rPr>
             </w:r>
           </w:p>
         </w:tc>
@@ -987,7 +1067,7 @@
         </w:trPr>
         <w:tc>
           <w:tcPr>
-            <w:tcW w:w="6441" w:type="dxa"/>
+            <w:tcW w:w="6158" w:type="dxa"/>
             <w:tcBorders>
               <w:top w:val="nil"/>
               <w:left w:val="single" w:sz="2" w:space="0" w:color="000001"/>
@@ -998,7 +1078,7 @@
             </w:tcBorders>
             <w:shd w:fill="FFFFFF" w:val="clear"/>
             <w:tcMar>
-              <w:left w:w="33" w:type="dxa"/>
+              <w:left w:w="30" w:type="dxa"/>
             </w:tcMar>
           </w:tcPr>
           <w:p>
@@ -1025,7 +1105,7 @@
         </w:tc>
         <w:tc>
           <w:tcPr>
-            <w:tcW w:w="622" w:type="dxa"/>
+            <w:tcW w:w="594" w:type="dxa"/>
             <w:tcBorders>
               <w:top w:val="nil"/>
               <w:left w:val="single" w:sz="2" w:space="0" w:color="000001"/>
@@ -1036,7 +1116,7 @@
             </w:tcBorders>
             <w:shd w:fill="FFFFFF" w:val="clear"/>
             <w:tcMar>
-              <w:left w:w="33" w:type="dxa"/>
+              <w:left w:w="30" w:type="dxa"/>
             </w:tcMar>
           </w:tcPr>
           <w:p>
@@ -1060,7 +1140,7 @@
         </w:tc>
         <w:tc>
           <w:tcPr>
-            <w:tcW w:w="622" w:type="dxa"/>
+            <w:tcW w:w="595" w:type="dxa"/>
             <w:tcBorders>
               <w:top w:val="nil"/>
               <w:left w:val="single" w:sz="2" w:space="0" w:color="000001"/>
@@ -1071,7 +1151,7 @@
             </w:tcBorders>
             <w:shd w:fill="FFFFFF" w:val="clear"/>
             <w:tcMar>
-              <w:left w:w="33" w:type="dxa"/>
+              <w:left w:w="30" w:type="dxa"/>
             </w:tcMar>
           </w:tcPr>
           <w:p>
@@ -1095,7 +1175,7 @@
         </w:tc>
         <w:tc>
           <w:tcPr>
-            <w:tcW w:w="620" w:type="dxa"/>
+            <w:tcW w:w="593" w:type="dxa"/>
             <w:tcBorders>
               <w:top w:val="nil"/>
               <w:left w:val="single" w:sz="2" w:space="0" w:color="000001"/>
@@ -1106,7 +1186,7 @@
             </w:tcBorders>
             <w:shd w:fill="FFFFFF" w:val="clear"/>
             <w:tcMar>
-              <w:left w:w="33" w:type="dxa"/>
+              <w:left w:w="30" w:type="dxa"/>
             </w:tcMar>
           </w:tcPr>
           <w:p>
@@ -1130,7 +1210,7 @@
         </w:tc>
         <w:tc>
           <w:tcPr>
-            <w:tcW w:w="620" w:type="dxa"/>
+            <w:tcW w:w="593" w:type="dxa"/>
             <w:tcBorders>
               <w:top w:val="nil"/>
               <w:left w:val="single" w:sz="2" w:space="0" w:color="000001"/>
@@ -1141,7 +1221,7 @@
             </w:tcBorders>
             <w:shd w:fill="FFFFFF" w:val="clear"/>
             <w:tcMar>
-              <w:left w:w="33" w:type="dxa"/>
+              <w:left w:w="30" w:type="dxa"/>
             </w:tcMar>
           </w:tcPr>
           <w:p>
@@ -1165,7 +1245,7 @@
         </w:tc>
         <w:tc>
           <w:tcPr>
-            <w:tcW w:w="620" w:type="dxa"/>
+            <w:tcW w:w="593" w:type="dxa"/>
             <w:tcBorders>
               <w:top w:val="nil"/>
               <w:left w:val="single" w:sz="2" w:space="0" w:color="000001"/>
@@ -1176,7 +1256,7 @@
             </w:tcBorders>
             <w:shd w:fill="FFFFFF" w:val="clear"/>
             <w:tcMar>
-              <w:left w:w="33" w:type="dxa"/>
+              <w:left w:w="30" w:type="dxa"/>
             </w:tcMar>
           </w:tcPr>
           <w:p>
@@ -1200,7 +1280,7 @@
         </w:tc>
         <w:tc>
           <w:tcPr>
-            <w:tcW w:w="622" w:type="dxa"/>
+            <w:tcW w:w="594" w:type="dxa"/>
             <w:tcBorders>
               <w:top w:val="nil"/>
               <w:left w:val="single" w:sz="2" w:space="0" w:color="000001"/>
@@ -1211,7 +1291,7 @@
             </w:tcBorders>
             <w:shd w:fill="FFFFFF" w:val="clear"/>
             <w:tcMar>
-              <w:left w:w="33" w:type="dxa"/>
+              <w:left w:w="30" w:type="dxa"/>
             </w:tcMar>
           </w:tcPr>
           <w:p>
@@ -1235,7 +1315,7 @@
         </w:tc>
         <w:tc>
           <w:tcPr>
-            <w:tcW w:w="621" w:type="dxa"/>
+            <w:tcW w:w="593" w:type="dxa"/>
             <w:tcBorders>
               <w:top w:val="nil"/>
               <w:left w:val="single" w:sz="2" w:space="0" w:color="000001"/>
@@ -1246,7 +1326,7 @@
             </w:tcBorders>
             <w:shd w:fill="FFFFFF" w:val="clear"/>
             <w:tcMar>
-              <w:left w:w="33" w:type="dxa"/>
+              <w:left w:w="30" w:type="dxa"/>
             </w:tcMar>
           </w:tcPr>
           <w:p>
@@ -1270,7 +1350,7 @@
         </w:tc>
         <w:tc>
           <w:tcPr>
-            <w:tcW w:w="622" w:type="dxa"/>
+            <w:tcW w:w="594" w:type="dxa"/>
             <w:tcBorders>
               <w:top w:val="nil"/>
               <w:left w:val="single" w:sz="2" w:space="0" w:color="000001"/>
@@ -1281,7 +1361,7 @@
             </w:tcBorders>
             <w:shd w:fill="FFFFFF" w:val="clear"/>
             <w:tcMar>
-              <w:left w:w="33" w:type="dxa"/>
+              <w:left w:w="30" w:type="dxa"/>
             </w:tcMar>
           </w:tcPr>
           <w:p>
@@ -1305,7 +1385,7 @@
         </w:tc>
         <w:tc>
           <w:tcPr>
-            <w:tcW w:w="620" w:type="dxa"/>
+            <w:tcW w:w="593" w:type="dxa"/>
             <w:tcBorders>
               <w:top w:val="nil"/>
               <w:left w:val="single" w:sz="2" w:space="0" w:color="000001"/>
@@ -1316,7 +1396,7 @@
             </w:tcBorders>
             <w:shd w:fill="FFFFFF" w:val="clear"/>
             <w:tcMar>
-              <w:left w:w="33" w:type="dxa"/>
+              <w:left w:w="30" w:type="dxa"/>
             </w:tcMar>
           </w:tcPr>
           <w:p>
@@ -1340,7 +1420,7 @@
         </w:tc>
         <w:tc>
           <w:tcPr>
-            <w:tcW w:w="622" w:type="dxa"/>
+            <w:tcW w:w="595" w:type="dxa"/>
             <w:tcBorders>
               <w:top w:val="nil"/>
               <w:left w:val="single" w:sz="2" w:space="0" w:color="000001"/>
@@ -1351,7 +1431,7 @@
             </w:tcBorders>
             <w:shd w:fill="FFFFFF" w:val="clear"/>
             <w:tcMar>
-              <w:left w:w="33" w:type="dxa"/>
+              <w:left w:w="30" w:type="dxa"/>
             </w:tcMar>
           </w:tcPr>
           <w:p>
@@ -1375,7 +1455,7 @@
         </w:tc>
         <w:tc>
           <w:tcPr>
-            <w:tcW w:w="620" w:type="dxa"/>
+            <w:tcW w:w="593" w:type="dxa"/>
             <w:tcBorders>
               <w:top w:val="nil"/>
               <w:left w:val="single" w:sz="2" w:space="0" w:color="000001"/>
@@ -1386,7 +1466,7 @@
             </w:tcBorders>
             <w:shd w:fill="FFFFFF" w:val="clear"/>
             <w:tcMar>
-              <w:left w:w="33" w:type="dxa"/>
+              <w:left w:w="30" w:type="dxa"/>
             </w:tcMar>
           </w:tcPr>
           <w:p>
@@ -1410,7 +1490,7 @@
         </w:tc>
         <w:tc>
           <w:tcPr>
-            <w:tcW w:w="622" w:type="dxa"/>
+            <w:tcW w:w="595" w:type="dxa"/>
             <w:tcBorders>
               <w:top w:val="nil"/>
               <w:left w:val="single" w:sz="2" w:space="0" w:color="000001"/>
@@ -1421,7 +1501,7 @@
             </w:tcBorders>
             <w:shd w:fill="FFFFFF" w:val="clear"/>
             <w:tcMar>
-              <w:left w:w="33" w:type="dxa"/>
+              <w:left w:w="30" w:type="dxa"/>
             </w:tcMar>
           </w:tcPr>
           <w:p>
@@ -1445,62 +1525,7 @@
         </w:tc>
         <w:tc>
           <w:tcPr>
-            <w:tcW w:w="663" w:type="dxa"/>
-            <w:tcBorders>
-              <w:top w:val="nil"/>
-              <w:left w:val="single" w:sz="2" w:space="0" w:color="000001"/>
-              <w:bottom w:val="single" w:sz="2" w:space="0" w:color="000001"/>
-              <w:insideH w:val="single" w:sz="2" w:space="0" w:color="000001"/>
-              <w:right w:val="single" w:sz="2" w:space="0" w:color="000001"/>
-              <w:insideV w:val="single" w:sz="2" w:space="0" w:color="000001"/>
-            </w:tcBorders>
-            <w:shd w:fill="FFFFFF" w:val="clear"/>
-            <w:tcMar>
-              <w:left w:w="33" w:type="dxa"/>
-            </w:tcMar>
-          </w:tcPr>
-          <w:p>
-            <w:pPr>
-              <w:pStyle w:val="Contenidodelatabla"/>
-              <w:spacing w:before="0" w:after="160"/>
-              <w:jc w:val="right"/>
-              <w:rPr>
-                <w:sz w:val="14"/>
-                <w:szCs w:val="14"/>
-              </w:rPr>
-            </w:pPr>
-            <w:r>
-              <w:rPr>
-                <w:sz w:val="14"/>
-                <w:szCs w:val="14"/>
-              </w:rPr>
-              <w:t>{total}{/</w:t>
-            </w:r>
-            <w:r>
-              <w:rPr>
-                <w:sz w:val="14"/>
-                <w:szCs w:val="14"/>
-                <w:u w:val="none"/>
-              </w:rPr>
-              <w:t>indicadores</w:t>
-            </w:r>
-            <w:r>
-              <w:rPr>
-                <w:sz w:val="14"/>
-                <w:szCs w:val="14"/>
-              </w:rPr>
-              <w:t>}</w:t>
-            </w:r>
-          </w:p>
-        </w:tc>
-      </w:tr>
-      <w:tr>
-        <w:trPr>
-          <w:cantSplit w:val="false"/>
-        </w:trPr>
-        <w:tc>
-          <w:tcPr>
-            <w:tcW w:w="6441" w:type="dxa"/>
+            <w:tcW w:w="637" w:type="dxa"/>
             <w:tcBorders>
               <w:top w:val="nil"/>
               <w:left w:val="single" w:sz="2" w:space="0" w:color="000001"/>
@@ -1511,30 +1536,80 @@
             </w:tcBorders>
             <w:shd w:fill="FFFFFF" w:val="clear"/>
             <w:tcMar>
-              <w:left w:w="33" w:type="dxa"/>
+              <w:left w:w="30" w:type="dxa"/>
             </w:tcMar>
           </w:tcPr>
           <w:p>
             <w:pPr>
               <w:pStyle w:val="Contenidodelatabla"/>
               <w:spacing w:before="0" w:after="160"/>
-              <w:rPr>
-                <w:sz w:val="16"/>
-                <w:szCs w:val="16"/>
-              </w:rPr>
-            </w:pPr>
-            <w:r>
-              <w:rPr>
-                <w:sz w:val="16"/>
-                <w:szCs w:val="16"/>
-              </w:rPr>
-              <w:t>Cálculos</w:t>
+              <w:jc w:val="right"/>
+              <w:rPr>
+                <w:sz w:val="14"/>
+                <w:szCs w:val="14"/>
+              </w:rPr>
+            </w:pPr>
+            <w:r>
+              <w:rPr>
+                <w:sz w:val="14"/>
+                <w:szCs w:val="14"/>
+              </w:rPr>
+              <w:t>{total}{/</w:t>
+            </w:r>
+            <w:r>
+              <w:rPr>
+                <w:sz w:val="14"/>
+                <w:szCs w:val="14"/>
+                <w:u w:val="none"/>
+              </w:rPr>
+              <w:t>indicadores</w:t>
+            </w:r>
+            <w:r>
+              <w:rPr>
+                <w:sz w:val="14"/>
+                <w:szCs w:val="14"/>
+              </w:rPr>
+              <w:t>}</w:t>
             </w:r>
           </w:p>
         </w:tc>
         <w:tc>
           <w:tcPr>
-            <w:tcW w:w="622" w:type="dxa"/>
+            <w:tcW w:w="636" w:type="dxa"/>
+            <w:vMerge w:val="continue"/>
+            <w:tcBorders>
+              <w:top w:val="single" w:sz="2" w:space="0" w:color="000001"/>
+              <w:left w:val="single" w:sz="2" w:space="0" w:color="000001"/>
+              <w:bottom w:val="single" w:sz="2" w:space="0" w:color="000001"/>
+              <w:insideH w:val="single" w:sz="2" w:space="0" w:color="000001"/>
+              <w:right w:val="single" w:sz="2" w:space="0" w:color="000001"/>
+              <w:insideV w:val="single" w:sz="2" w:space="0" w:color="000001"/>
+            </w:tcBorders>
+            <w:shd w:fill="FFFFFF" w:val="clear"/>
+            <w:tcMar>
+              <w:left w:w="30" w:type="dxa"/>
+            </w:tcMar>
+          </w:tcPr>
+          <w:p>
+            <w:pPr>
+              <w:pStyle w:val="Contenidodelatabla"/>
+              <w:spacing w:before="0" w:after="160"/>
+              <w:jc w:val="right"/>
+              <w:rPr/>
+            </w:pPr>
+            <w:r>
+              <w:rPr/>
+            </w:r>
+          </w:p>
+        </w:tc>
+      </w:tr>
+      <w:tr>
+        <w:trPr>
+          <w:cantSplit w:val="false"/>
+        </w:trPr>
+        <w:tc>
+          <w:tcPr>
+            <w:tcW w:w="6158" w:type="dxa"/>
             <w:tcBorders>
               <w:top w:val="nil"/>
               <w:left w:val="single" w:sz="2" w:space="0" w:color="000001"/>
@@ -1545,31 +1620,30 @@
             </w:tcBorders>
             <w:shd w:fill="FFFFFF" w:val="clear"/>
             <w:tcMar>
-              <w:left w:w="33" w:type="dxa"/>
+              <w:left w:w="30" w:type="dxa"/>
             </w:tcMar>
           </w:tcPr>
           <w:p>
             <w:pPr>
               <w:pStyle w:val="Contenidodelatabla"/>
               <w:spacing w:before="0" w:after="160"/>
-              <w:jc w:val="right"/>
-              <w:rPr>
-                <w:sz w:val="14"/>
-                <w:szCs w:val="14"/>
-              </w:rPr>
-            </w:pPr>
-            <w:r>
-              <w:rPr>
-                <w:sz w:val="14"/>
-                <w:szCs w:val="14"/>
-              </w:rPr>
-              <w:t>{v_enero}</w:t>
+              <w:rPr>
+                <w:sz w:val="16"/>
+                <w:szCs w:val="16"/>
+              </w:rPr>
+            </w:pPr>
+            <w:r>
+              <w:rPr>
+                <w:sz w:val="16"/>
+                <w:szCs w:val="16"/>
+              </w:rPr>
+              <w:t>Cálculos</w:t>
             </w:r>
           </w:p>
         </w:tc>
         <w:tc>
           <w:tcPr>
-            <w:tcW w:w="622" w:type="dxa"/>
+            <w:tcW w:w="594" w:type="dxa"/>
             <w:tcBorders>
               <w:top w:val="nil"/>
               <w:left w:val="single" w:sz="2" w:space="0" w:color="000001"/>
@@ -1580,7 +1654,7 @@
             </w:tcBorders>
             <w:shd w:fill="FFFFFF" w:val="clear"/>
             <w:tcMar>
-              <w:left w:w="33" w:type="dxa"/>
+              <w:left w:w="30" w:type="dxa"/>
             </w:tcMar>
           </w:tcPr>
           <w:p>
@@ -1598,13 +1672,13 @@
                 <w:sz w:val="14"/>
                 <w:szCs w:val="14"/>
               </w:rPr>
-              <w:t>{v_febrero}</w:t>
+              <w:t>{v_enero}</w:t>
             </w:r>
           </w:p>
         </w:tc>
         <w:tc>
           <w:tcPr>
-            <w:tcW w:w="620" w:type="dxa"/>
+            <w:tcW w:w="595" w:type="dxa"/>
             <w:tcBorders>
               <w:top w:val="nil"/>
               <w:left w:val="single" w:sz="2" w:space="0" w:color="000001"/>
@@ -1615,7 +1689,7 @@
             </w:tcBorders>
             <w:shd w:fill="FFFFFF" w:val="clear"/>
             <w:tcMar>
-              <w:left w:w="33" w:type="dxa"/>
+              <w:left w:w="30" w:type="dxa"/>
             </w:tcMar>
           </w:tcPr>
           <w:p>
@@ -1633,13 +1707,13 @@
                 <w:sz w:val="14"/>
                 <w:szCs w:val="14"/>
               </w:rPr>
-              <w:t>{v_marzo}</w:t>
+              <w:t>{v_febrero}</w:t>
             </w:r>
           </w:p>
         </w:tc>
         <w:tc>
           <w:tcPr>
-            <w:tcW w:w="620" w:type="dxa"/>
+            <w:tcW w:w="593" w:type="dxa"/>
             <w:tcBorders>
               <w:top w:val="nil"/>
               <w:left w:val="single" w:sz="2" w:space="0" w:color="000001"/>
@@ -1650,7 +1724,7 @@
             </w:tcBorders>
             <w:shd w:fill="FFFFFF" w:val="clear"/>
             <w:tcMar>
-              <w:left w:w="33" w:type="dxa"/>
+              <w:left w:w="30" w:type="dxa"/>
             </w:tcMar>
           </w:tcPr>
           <w:p>
@@ -1668,13 +1742,13 @@
                 <w:sz w:val="14"/>
                 <w:szCs w:val="14"/>
               </w:rPr>
-              <w:t>{v_abril}</w:t>
+              <w:t>{v_marzo}</w:t>
             </w:r>
           </w:p>
         </w:tc>
         <w:tc>
           <w:tcPr>
-            <w:tcW w:w="620" w:type="dxa"/>
+            <w:tcW w:w="593" w:type="dxa"/>
             <w:tcBorders>
               <w:top w:val="nil"/>
               <w:left w:val="single" w:sz="2" w:space="0" w:color="000001"/>
@@ -1685,7 +1759,7 @@
             </w:tcBorders>
             <w:shd w:fill="FFFFFF" w:val="clear"/>
             <w:tcMar>
-              <w:left w:w="33" w:type="dxa"/>
+              <w:left w:w="30" w:type="dxa"/>
             </w:tcMar>
           </w:tcPr>
           <w:p>
@@ -1703,13 +1777,13 @@
                 <w:sz w:val="14"/>
                 <w:szCs w:val="14"/>
               </w:rPr>
-              <w:t>{v_mayo}</w:t>
+              <w:t>{v_abril}</w:t>
             </w:r>
           </w:p>
         </w:tc>
         <w:tc>
           <w:tcPr>
-            <w:tcW w:w="622" w:type="dxa"/>
+            <w:tcW w:w="593" w:type="dxa"/>
             <w:tcBorders>
               <w:top w:val="nil"/>
               <w:left w:val="single" w:sz="2" w:space="0" w:color="000001"/>
@@ -1720,7 +1794,7 @@
             </w:tcBorders>
             <w:shd w:fill="FFFFFF" w:val="clear"/>
             <w:tcMar>
-              <w:left w:w="33" w:type="dxa"/>
+              <w:left w:w="30" w:type="dxa"/>
             </w:tcMar>
           </w:tcPr>
           <w:p>
@@ -1738,13 +1812,13 @@
                 <w:sz w:val="14"/>
                 <w:szCs w:val="14"/>
               </w:rPr>
-              <w:t>{v_junio}</w:t>
+              <w:t>{v_mayo}</w:t>
             </w:r>
           </w:p>
         </w:tc>
         <w:tc>
           <w:tcPr>
-            <w:tcW w:w="621" w:type="dxa"/>
+            <w:tcW w:w="594" w:type="dxa"/>
             <w:tcBorders>
               <w:top w:val="nil"/>
               <w:left w:val="single" w:sz="2" w:space="0" w:color="000001"/>
@@ -1755,7 +1829,7 @@
             </w:tcBorders>
             <w:shd w:fill="FFFFFF" w:val="clear"/>
             <w:tcMar>
-              <w:left w:w="33" w:type="dxa"/>
+              <w:left w:w="30" w:type="dxa"/>
             </w:tcMar>
           </w:tcPr>
           <w:p>
@@ -1773,13 +1847,13 @@
                 <w:sz w:val="14"/>
                 <w:szCs w:val="14"/>
               </w:rPr>
-              <w:t>{v_julio}</w:t>
+              <w:t>{v_junio}</w:t>
             </w:r>
           </w:p>
         </w:tc>
         <w:tc>
           <w:tcPr>
-            <w:tcW w:w="622" w:type="dxa"/>
+            <w:tcW w:w="593" w:type="dxa"/>
             <w:tcBorders>
               <w:top w:val="nil"/>
               <w:left w:val="single" w:sz="2" w:space="0" w:color="000001"/>
@@ -1790,7 +1864,7 @@
             </w:tcBorders>
             <w:shd w:fill="FFFFFF" w:val="clear"/>
             <w:tcMar>
-              <w:left w:w="33" w:type="dxa"/>
+              <w:left w:w="30" w:type="dxa"/>
             </w:tcMar>
           </w:tcPr>
           <w:p>
@@ -1808,13 +1882,13 @@
                 <w:sz w:val="14"/>
                 <w:szCs w:val="14"/>
               </w:rPr>
-              <w:t>{v_agosto}</w:t>
+              <w:t>{v_julio}</w:t>
             </w:r>
           </w:p>
         </w:tc>
         <w:tc>
           <w:tcPr>
-            <w:tcW w:w="620" w:type="dxa"/>
+            <w:tcW w:w="594" w:type="dxa"/>
             <w:tcBorders>
               <w:top w:val="nil"/>
               <w:left w:val="single" w:sz="2" w:space="0" w:color="000001"/>
@@ -1825,7 +1899,7 @@
             </w:tcBorders>
             <w:shd w:fill="FFFFFF" w:val="clear"/>
             <w:tcMar>
-              <w:left w:w="33" w:type="dxa"/>
+              <w:left w:w="30" w:type="dxa"/>
             </w:tcMar>
           </w:tcPr>
           <w:p>
@@ -1843,13 +1917,13 @@
                 <w:sz w:val="14"/>
                 <w:szCs w:val="14"/>
               </w:rPr>
-              <w:t>{v_septiembre}</w:t>
+              <w:t>{v_agosto}</w:t>
             </w:r>
           </w:p>
         </w:tc>
         <w:tc>
           <w:tcPr>
-            <w:tcW w:w="622" w:type="dxa"/>
+            <w:tcW w:w="593" w:type="dxa"/>
             <w:tcBorders>
               <w:top w:val="nil"/>
               <w:left w:val="single" w:sz="2" w:space="0" w:color="000001"/>
@@ -1860,7 +1934,7 @@
             </w:tcBorders>
             <w:shd w:fill="FFFFFF" w:val="clear"/>
             <w:tcMar>
-              <w:left w:w="33" w:type="dxa"/>
+              <w:left w:w="30" w:type="dxa"/>
             </w:tcMar>
           </w:tcPr>
           <w:p>
@@ -1878,13 +1952,13 @@
                 <w:sz w:val="14"/>
                 <w:szCs w:val="14"/>
               </w:rPr>
-              <w:t>{v_octubre}</w:t>
+              <w:t>{v_septiembre}</w:t>
             </w:r>
           </w:p>
         </w:tc>
         <w:tc>
           <w:tcPr>
-            <w:tcW w:w="620" w:type="dxa"/>
+            <w:tcW w:w="595" w:type="dxa"/>
             <w:tcBorders>
               <w:top w:val="nil"/>
               <w:left w:val="single" w:sz="2" w:space="0" w:color="000001"/>
@@ -1895,7 +1969,7 @@
             </w:tcBorders>
             <w:shd w:fill="FFFFFF" w:val="clear"/>
             <w:tcMar>
-              <w:left w:w="33" w:type="dxa"/>
+              <w:left w:w="30" w:type="dxa"/>
             </w:tcMar>
           </w:tcPr>
           <w:p>
@@ -1913,13 +1987,13 @@
                 <w:sz w:val="14"/>
                 <w:szCs w:val="14"/>
               </w:rPr>
-              <w:t>{v_noviembre}</w:t>
+              <w:t>{v_octubre}</w:t>
             </w:r>
           </w:p>
         </w:tc>
         <w:tc>
           <w:tcPr>
-            <w:tcW w:w="622" w:type="dxa"/>
+            <w:tcW w:w="593" w:type="dxa"/>
             <w:tcBorders>
               <w:top w:val="nil"/>
               <w:left w:val="single" w:sz="2" w:space="0" w:color="000001"/>
@@ -1930,7 +2004,7 @@
             </w:tcBorders>
             <w:shd w:fill="FFFFFF" w:val="clear"/>
             <w:tcMar>
-              <w:left w:w="33" w:type="dxa"/>
+              <w:left w:w="30" w:type="dxa"/>
             </w:tcMar>
           </w:tcPr>
           <w:p>
@@ -1948,15 +2022,86 @@
                 <w:sz w:val="14"/>
                 <w:szCs w:val="14"/>
               </w:rPr>
-              <w:t>{v_diciembre}</w:t>
+              <w:t>{v_noviembre}</w:t>
             </w:r>
           </w:p>
         </w:tc>
         <w:tc>
           <w:tcPr>
-            <w:tcW w:w="663" w:type="dxa"/>
+            <w:tcW w:w="595" w:type="dxa"/>
             <w:tcBorders>
               <w:top w:val="nil"/>
+              <w:left w:val="single" w:sz="2" w:space="0" w:color="000001"/>
+              <w:bottom w:val="single" w:sz="2" w:space="0" w:color="000001"/>
+              <w:insideH w:val="single" w:sz="2" w:space="0" w:color="000001"/>
+              <w:right w:val="nil"/>
+              <w:insideV w:val="nil"/>
+            </w:tcBorders>
+            <w:shd w:fill="FFFFFF" w:val="clear"/>
+            <w:tcMar>
+              <w:left w:w="30" w:type="dxa"/>
+            </w:tcMar>
+          </w:tcPr>
+          <w:p>
+            <w:pPr>
+              <w:pStyle w:val="Contenidodelatabla"/>
+              <w:spacing w:before="0" w:after="160"/>
+              <w:jc w:val="right"/>
+              <w:rPr>
+                <w:sz w:val="14"/>
+                <w:szCs w:val="14"/>
+              </w:rPr>
+            </w:pPr>
+            <w:r>
+              <w:rPr>
+                <w:sz w:val="14"/>
+                <w:szCs w:val="14"/>
+              </w:rPr>
+              <w:t>{v_diciembre}</w:t>
+            </w:r>
+          </w:p>
+        </w:tc>
+        <w:tc>
+          <w:tcPr>
+            <w:tcW w:w="637" w:type="dxa"/>
+            <w:tcBorders>
+              <w:top w:val="nil"/>
+              <w:left w:val="single" w:sz="2" w:space="0" w:color="000001"/>
+              <w:bottom w:val="single" w:sz="2" w:space="0" w:color="000001"/>
+              <w:insideH w:val="single" w:sz="2" w:space="0" w:color="000001"/>
+              <w:right w:val="nil"/>
+              <w:insideV w:val="nil"/>
+            </w:tcBorders>
+            <w:shd w:fill="FFFFFF" w:val="clear"/>
+            <w:tcMar>
+              <w:left w:w="30" w:type="dxa"/>
+            </w:tcMar>
+          </w:tcPr>
+          <w:p>
+            <w:pPr>
+              <w:pStyle w:val="Contenidodelatabla"/>
+              <w:spacing w:before="0" w:after="160"/>
+              <w:jc w:val="right"/>
+              <w:rPr>
+                <w:sz w:val="14"/>
+                <w:szCs w:val="14"/>
+              </w:rPr>
+            </w:pPr>
+            <w:r>
+              <w:rPr>
+                <w:sz w:val="14"/>
+                <w:szCs w:val="14"/>
+              </w:rPr>
+              <w:t>{v_total} {/formulas}</w:t>
+            </w:r>
+          </w:p>
+        </w:tc>
+        <w:tc>
+          <w:tcPr>
+            <w:tcW w:w="636" w:type="dxa"/>
+            <w:vMerge w:val="continue"/>
+            <w:tcBorders>
+              <w:top w:val="single" w:sz="2" w:space="0" w:color="000001"/>
               <w:left w:val="single" w:sz="2" w:space="0" w:color="000001"/>
               <w:bottom w:val="single" w:sz="2" w:space="0" w:color="000001"/>
               <w:insideH w:val="single" w:sz="2" w:space="0" w:color="000001"/>
@@ -1965,7 +2110,7 @@
             </w:tcBorders>
             <w:shd w:fill="FFFFFF" w:val="clear"/>
             <w:tcMar>
-              <w:left w:w="33" w:type="dxa"/>
+              <w:left w:w="30" w:type="dxa"/>
             </w:tcMar>
           </w:tcPr>
           <w:p>
@@ -1973,17 +2118,10 @@
               <w:pStyle w:val="Contenidodelatabla"/>
               <w:spacing w:before="0" w:after="160"/>
               <w:jc w:val="right"/>
-              <w:rPr>
-                <w:sz w:val="14"/>
-                <w:szCs w:val="14"/>
-              </w:rPr>
-            </w:pPr>
-            <w:r>
-              <w:rPr>
-                <w:sz w:val="14"/>
-                <w:szCs w:val="14"/>
-              </w:rPr>
-              <w:t>{v_total} {/formulas}</w:t>
+              <w:rPr/>
+            </w:pPr>
+            <w:r>
+              <w:rPr/>
             </w:r>
           </w:p>
         </w:tc>
@@ -1996,16 +2134,6 @@
       </w:pPr>
       <w:r>
         <w:rPr/>
-      </w:r>
-    </w:p>
-    <w:p>
-      <w:pPr>
-        <w:pStyle w:val="Normal"/>
-        <w:rPr/>
-      </w:pPr>
-      <w:r>
-        <w:rPr/>
-        <w:t>{/objetivos}</w:t>
       </w:r>
     </w:p>
     <w:p>
@@ -2022,16 +2150,11 @@
           <w:docGrid w:type="default" w:linePitch="240" w:charSpace="4294965247"/>
         </w:sectPr>
         <w:pStyle w:val="Normal"/>
-        <w:rPr>
-          <w:b/>
-          <w:bCs/>
-        </w:rPr>
-      </w:pPr>
-      <w:r>
-        <w:rPr>
-          <w:b/>
-          <w:bCs/>
-        </w:rPr>
+        <w:rPr/>
+      </w:pPr>
+      <w:r>
+        <w:rPr/>
+        <w:t>{/objetivos}</w:t>
       </w:r>
     </w:p>
     <w:p>
@@ -3397,7 +3520,7 @@
       <w:fldChar w:fldCharType="separate"/>
     </w:r>
     <w:r>
-      <w:t>4</w:t>
+      <w:t>7</w:t>
     </w:r>
     <w:r>
       <w:fldChar w:fldCharType="end"/>
@@ -3808,160 +3931,160 @@
   <w:latentStyles w:count="371" w:defQFormat="0" w:defUnhideWhenUsed="0" w:defSemiHidden="0" w:defUIPriority="99" w:defLockedState="0">
     <w:lsdException w:qFormat="1" w:uiPriority="0" w:name="Normal"/>
     <w:lsdException w:qFormat="1" w:uiPriority="9" w:name="heading 1"/>
-    <w:lsdException w:qFormat="1" w:semiHidden="1" w:uiPriority="9" w:unhideWhenUsed="1" w:name="heading 2"/>
-    <w:lsdException w:qFormat="1" w:semiHidden="1" w:uiPriority="9" w:unhideWhenUsed="1" w:name="heading 3"/>
-    <w:lsdException w:qFormat="1" w:semiHidden="1" w:uiPriority="9" w:unhideWhenUsed="1" w:name="heading 4"/>
-    <w:lsdException w:qFormat="1" w:semiHidden="1" w:uiPriority="9" w:unhideWhenUsed="1" w:name="heading 5"/>
-    <w:lsdException w:qFormat="1" w:semiHidden="1" w:uiPriority="9" w:unhideWhenUsed="1" w:name="heading 6"/>
-    <w:lsdException w:qFormat="1" w:semiHidden="1" w:uiPriority="9" w:unhideWhenUsed="1" w:name="heading 7"/>
-    <w:lsdException w:qFormat="1" w:semiHidden="1" w:uiPriority="9" w:unhideWhenUsed="1" w:name="heading 8"/>
-    <w:lsdException w:qFormat="1" w:semiHidden="1" w:uiPriority="9" w:unhideWhenUsed="1" w:name="heading 9"/>
-    <w:lsdException w:semiHidden="1" w:unhideWhenUsed="1" w:name="index 1"/>
-    <w:lsdException w:semiHidden="1" w:unhideWhenUsed="1" w:name="index 2"/>
-    <w:lsdException w:semiHidden="1" w:unhideWhenUsed="1" w:name="index 3"/>
-    <w:lsdException w:semiHidden="1" w:unhideWhenUsed="1" w:name="index 4"/>
-    <w:lsdException w:semiHidden="1" w:unhideWhenUsed="1" w:name="index 5"/>
-    <w:lsdException w:semiHidden="1" w:unhideWhenUsed="1" w:name="index 6"/>
-    <w:lsdException w:semiHidden="1" w:unhideWhenUsed="1" w:name="index 7"/>
-    <w:lsdException w:semiHidden="1" w:unhideWhenUsed="1" w:name="index 8"/>
-    <w:lsdException w:semiHidden="1" w:unhideWhenUsed="1" w:name="index 9"/>
-    <w:lsdException w:semiHidden="1" w:uiPriority="39" w:unhideWhenUsed="1" w:name="toc 1"/>
-    <w:lsdException w:semiHidden="1" w:uiPriority="39" w:unhideWhenUsed="1" w:name="toc 2"/>
-    <w:lsdException w:semiHidden="1" w:uiPriority="39" w:unhideWhenUsed="1" w:name="toc 3"/>
-    <w:lsdException w:semiHidden="1" w:uiPriority="39" w:unhideWhenUsed="1" w:name="toc 4"/>
-    <w:lsdException w:semiHidden="1" w:uiPriority="39" w:unhideWhenUsed="1" w:name="toc 5"/>
-    <w:lsdException w:semiHidden="1" w:uiPriority="39" w:unhideWhenUsed="1" w:name="toc 6"/>
-    <w:lsdException w:semiHidden="1" w:uiPriority="39" w:unhideWhenUsed="1" w:name="toc 7"/>
-    <w:lsdException w:semiHidden="1" w:uiPriority="39" w:unhideWhenUsed="1" w:name="toc 8"/>
-    <w:lsdException w:semiHidden="1" w:uiPriority="39" w:unhideWhenUsed="1" w:name="toc 9"/>
-    <w:lsdException w:semiHidden="1" w:unhideWhenUsed="1" w:name="Normal Indent"/>
-    <w:lsdException w:semiHidden="1" w:unhideWhenUsed="1" w:name="footnote text"/>
-    <w:lsdException w:semiHidden="1" w:unhideWhenUsed="1" w:name="annotation text"/>
-    <w:lsdException w:semiHidden="1" w:unhideWhenUsed="1" w:name="header"/>
-    <w:lsdException w:semiHidden="1" w:unhideWhenUsed="1" w:name="footer"/>
-    <w:lsdException w:semiHidden="1" w:unhideWhenUsed="1" w:name="index heading"/>
-    <w:lsdException w:qFormat="1" w:semiHidden="1" w:uiPriority="35" w:unhideWhenUsed="1" w:name="caption"/>
-    <w:lsdException w:semiHidden="1" w:unhideWhenUsed="1" w:name="table of figures"/>
-    <w:lsdException w:semiHidden="1" w:unhideWhenUsed="1" w:name="envelope address"/>
-    <w:lsdException w:semiHidden="1" w:unhideWhenUsed="1" w:name="envelope return"/>
-    <w:lsdException w:semiHidden="1" w:unhideWhenUsed="1" w:name="footnote reference"/>
-    <w:lsdException w:semiHidden="1" w:unhideWhenUsed="1" w:name="annotation reference"/>
-    <w:lsdException w:semiHidden="1" w:unhideWhenUsed="1" w:name="line number"/>
-    <w:lsdException w:semiHidden="1" w:unhideWhenUsed="1" w:name="page number"/>
-    <w:lsdException w:semiHidden="1" w:unhideWhenUsed="1" w:name="endnote reference"/>
-    <w:lsdException w:semiHidden="1" w:unhideWhenUsed="1" w:name="endnote text"/>
-    <w:lsdException w:semiHidden="1" w:unhideWhenUsed="1" w:name="table of authorities"/>
-    <w:lsdException w:semiHidden="1" w:unhideWhenUsed="1" w:name="macro"/>
-    <w:lsdException w:semiHidden="1" w:unhideWhenUsed="1" w:name="toa heading"/>
-    <w:lsdException w:semiHidden="1" w:unhideWhenUsed="1" w:name="List"/>
-    <w:lsdException w:semiHidden="1" w:unhideWhenUsed="1" w:name="List Bullet"/>
-    <w:lsdException w:semiHidden="1" w:unhideWhenUsed="1" w:name="List Number"/>
-    <w:lsdException w:semiHidden="1" w:unhideWhenUsed="1" w:name="List 2"/>
-    <w:lsdException w:semiHidden="1" w:unhideWhenUsed="1" w:name="List 3"/>
-    <w:lsdException w:semiHidden="1" w:unhideWhenUsed="1" w:name="List 4"/>
-    <w:lsdException w:semiHidden="1" w:unhideWhenUsed="1" w:name="List 5"/>
-    <w:lsdException w:semiHidden="1" w:unhideWhenUsed="1" w:name="List Bullet 2"/>
-    <w:lsdException w:semiHidden="1" w:unhideWhenUsed="1" w:name="List Bullet 3"/>
-    <w:lsdException w:semiHidden="1" w:unhideWhenUsed="1" w:name="List Bullet 4"/>
-    <w:lsdException w:semiHidden="1" w:unhideWhenUsed="1" w:name="List Bullet 5"/>
-    <w:lsdException w:semiHidden="1" w:unhideWhenUsed="1" w:name="List Number 2"/>
-    <w:lsdException w:semiHidden="1" w:unhideWhenUsed="1" w:name="List Number 3"/>
-    <w:lsdException w:semiHidden="1" w:unhideWhenUsed="1" w:name="List Number 4"/>
-    <w:lsdException w:semiHidden="1" w:unhideWhenUsed="1" w:name="List Number 5"/>
+    <w:lsdException w:unhideWhenUsed="1" w:semiHidden="1" w:qFormat="1" w:uiPriority="9" w:name="heading 2"/>
+    <w:lsdException w:unhideWhenUsed="1" w:semiHidden="1" w:qFormat="1" w:uiPriority="9" w:name="heading 3"/>
+    <w:lsdException w:unhideWhenUsed="1" w:semiHidden="1" w:qFormat="1" w:uiPriority="9" w:name="heading 4"/>
+    <w:lsdException w:unhideWhenUsed="1" w:semiHidden="1" w:qFormat="1" w:uiPriority="9" w:name="heading 5"/>
+    <w:lsdException w:unhideWhenUsed="1" w:semiHidden="1" w:qFormat="1" w:uiPriority="9" w:name="heading 6"/>
+    <w:lsdException w:unhideWhenUsed="1" w:semiHidden="1" w:qFormat="1" w:uiPriority="9" w:name="heading 7"/>
+    <w:lsdException w:unhideWhenUsed="1" w:semiHidden="1" w:qFormat="1" w:uiPriority="9" w:name="heading 8"/>
+    <w:lsdException w:unhideWhenUsed="1" w:semiHidden="1" w:qFormat="1" w:uiPriority="9" w:name="heading 9"/>
+    <w:lsdException w:unhideWhenUsed="1" w:semiHidden="1" w:name="index 1"/>
+    <w:lsdException w:unhideWhenUsed="1" w:semiHidden="1" w:name="index 2"/>
+    <w:lsdException w:unhideWhenUsed="1" w:semiHidden="1" w:name="index 3"/>
+    <w:lsdException w:unhideWhenUsed="1" w:semiHidden="1" w:name="index 4"/>
+    <w:lsdException w:unhideWhenUsed="1" w:semiHidden="1" w:name="index 5"/>
+    <w:lsdException w:unhideWhenUsed="1" w:semiHidden="1" w:name="index 6"/>
+    <w:lsdException w:unhideWhenUsed="1" w:semiHidden="1" w:name="index 7"/>
+    <w:lsdException w:unhideWhenUsed="1" w:semiHidden="1" w:name="index 8"/>
+    <w:lsdException w:unhideWhenUsed="1" w:semiHidden="1" w:name="index 9"/>
+    <w:lsdException w:unhideWhenUsed="1" w:semiHidden="1" w:uiPriority="39" w:name="toc 1"/>
+    <w:lsdException w:unhideWhenUsed="1" w:semiHidden="1" w:uiPriority="39" w:name="toc 2"/>
+    <w:lsdException w:unhideWhenUsed="1" w:semiHidden="1" w:uiPriority="39" w:name="toc 3"/>
+    <w:lsdException w:unhideWhenUsed="1" w:semiHidden="1" w:uiPriority="39" w:name="toc 4"/>
+    <w:lsdException w:unhideWhenUsed="1" w:semiHidden="1" w:uiPriority="39" w:name="toc 5"/>
+    <w:lsdException w:unhideWhenUsed="1" w:semiHidden="1" w:uiPriority="39" w:name="toc 6"/>
+    <w:lsdException w:unhideWhenUsed="1" w:semiHidden="1" w:uiPriority="39" w:name="toc 7"/>
+    <w:lsdException w:unhideWhenUsed="1" w:semiHidden="1" w:uiPriority="39" w:name="toc 8"/>
+    <w:lsdException w:unhideWhenUsed="1" w:semiHidden="1" w:uiPriority="39" w:name="toc 9"/>
+    <w:lsdException w:unhideWhenUsed="1" w:semiHidden="1" w:name="Normal Indent"/>
+    <w:lsdException w:unhideWhenUsed="1" w:semiHidden="1" w:name="footnote text"/>
+    <w:lsdException w:unhideWhenUsed="1" w:semiHidden="1" w:name="annotation text"/>
+    <w:lsdException w:unhideWhenUsed="1" w:semiHidden="1" w:name="header"/>
+    <w:lsdException w:unhideWhenUsed="1" w:semiHidden="1" w:name="footer"/>
+    <w:lsdException w:unhideWhenUsed="1" w:semiHidden="1" w:name="index heading"/>
+    <w:lsdException w:unhideWhenUsed="1" w:semiHidden="1" w:qFormat="1" w:uiPriority="35" w:name="caption"/>
+    <w:lsdException w:unhideWhenUsed="1" w:semiHidden="1" w:name="table of figures"/>
+    <w:lsdException w:unhideWhenUsed="1" w:semiHidden="1" w:name="envelope address"/>
+    <w:lsdException w:unhideWhenUsed="1" w:semiHidden="1" w:name="envelope return"/>
+    <w:lsdException w:unhideWhenUsed="1" w:semiHidden="1" w:name="footnote reference"/>
+    <w:lsdException w:unhideWhenUsed="1" w:semiHidden="1" w:name="annotation reference"/>
+    <w:lsdException w:unhideWhenUsed="1" w:semiHidden="1" w:name="line number"/>
+    <w:lsdException w:unhideWhenUsed="1" w:semiHidden="1" w:name="page number"/>
+    <w:lsdException w:unhideWhenUsed="1" w:semiHidden="1" w:name="endnote reference"/>
+    <w:lsdException w:unhideWhenUsed="1" w:semiHidden="1" w:name="endnote text"/>
+    <w:lsdException w:unhideWhenUsed="1" w:semiHidden="1" w:name="table of authorities"/>
+    <w:lsdException w:unhideWhenUsed="1" w:semiHidden="1" w:name="macro"/>
+    <w:lsdException w:unhideWhenUsed="1" w:semiHidden="1" w:name="toa heading"/>
+    <w:lsdException w:unhideWhenUsed="1" w:semiHidden="1" w:name="List"/>
+    <w:lsdException w:unhideWhenUsed="1" w:semiHidden="1" w:name="List Bullet"/>
+    <w:lsdException w:unhideWhenUsed="1" w:semiHidden="1" w:name="List Number"/>
+    <w:lsdException w:unhideWhenUsed="1" w:semiHidden="1" w:name="List 2"/>
+    <w:lsdException w:unhideWhenUsed="1" w:semiHidden="1" w:name="List 3"/>
+    <w:lsdException w:unhideWhenUsed="1" w:semiHidden="1" w:name="List 4"/>
+    <w:lsdException w:unhideWhenUsed="1" w:semiHidden="1" w:name="List 5"/>
+    <w:lsdException w:unhideWhenUsed="1" w:semiHidden="1" w:name="List Bullet 2"/>
+    <w:lsdException w:unhideWhenUsed="1" w:semiHidden="1" w:name="List Bullet 3"/>
+    <w:lsdException w:unhideWhenUsed="1" w:semiHidden="1" w:name="List Bullet 4"/>
+    <w:lsdException w:unhideWhenUsed="1" w:semiHidden="1" w:name="List Bullet 5"/>
+    <w:lsdException w:unhideWhenUsed="1" w:semiHidden="1" w:name="List Number 2"/>
+    <w:lsdException w:unhideWhenUsed="1" w:semiHidden="1" w:name="List Number 3"/>
+    <w:lsdException w:unhideWhenUsed="1" w:semiHidden="1" w:name="List Number 4"/>
+    <w:lsdException w:unhideWhenUsed="1" w:semiHidden="1" w:name="List Number 5"/>
     <w:lsdException w:qFormat="1" w:uiPriority="10" w:name="Title"/>
-    <w:lsdException w:semiHidden="1" w:unhideWhenUsed="1" w:name="Closing"/>
-    <w:lsdException w:semiHidden="1" w:unhideWhenUsed="1" w:name="Signature"/>
-    <w:lsdException w:semiHidden="1" w:uiPriority="1" w:unhideWhenUsed="1" w:name="Default Paragraph Font"/>
-    <w:lsdException w:semiHidden="1" w:unhideWhenUsed="1" w:name="Body Text"/>
-    <w:lsdException w:semiHidden="1" w:unhideWhenUsed="1" w:name="Body Text Indent"/>
-    <w:lsdException w:semiHidden="1" w:unhideWhenUsed="1" w:name="List Continue"/>
-    <w:lsdException w:semiHidden="1" w:unhideWhenUsed="1" w:name="List Continue 2"/>
-    <w:lsdException w:semiHidden="1" w:unhideWhenUsed="1" w:name="List Continue 3"/>
-    <w:lsdException w:semiHidden="1" w:unhideWhenUsed="1" w:name="List Continue 4"/>
-    <w:lsdException w:semiHidden="1" w:unhideWhenUsed="1" w:name="List Continue 5"/>
-    <w:lsdException w:semiHidden="1" w:unhideWhenUsed="1" w:name="Message Header"/>
+    <w:lsdException w:unhideWhenUsed="1" w:semiHidden="1" w:name="Closing"/>
+    <w:lsdException w:unhideWhenUsed="1" w:semiHidden="1" w:name="Signature"/>
+    <w:lsdException w:unhideWhenUsed="1" w:semiHidden="1" w:uiPriority="1" w:name="Default Paragraph Font"/>
+    <w:lsdException w:unhideWhenUsed="1" w:semiHidden="1" w:name="Body Text"/>
+    <w:lsdException w:unhideWhenUsed="1" w:semiHidden="1" w:name="Body Text Indent"/>
+    <w:lsdException w:unhideWhenUsed="1" w:semiHidden="1" w:name="List Continue"/>
+    <w:lsdException w:unhideWhenUsed="1" w:semiHidden="1" w:name="List Continue 2"/>
+    <w:lsdException w:unhideWhenUsed="1" w:semiHidden="1" w:name="List Continue 3"/>
+    <w:lsdException w:unhideWhenUsed="1" w:semiHidden="1" w:name="List Continue 4"/>
+    <w:lsdException w:unhideWhenUsed="1" w:semiHidden="1" w:name="List Continue 5"/>
+    <w:lsdException w:unhideWhenUsed="1" w:semiHidden="1" w:name="Message Header"/>
     <w:lsdException w:qFormat="1" w:uiPriority="11" w:name="Subtitle"/>
-    <w:lsdException w:semiHidden="1" w:unhideWhenUsed="1" w:name="Salutation"/>
-    <w:lsdException w:semiHidden="1" w:unhideWhenUsed="1" w:name="Date"/>
-    <w:lsdException w:semiHidden="1" w:unhideWhenUsed="1" w:name="Body Text First Indent"/>
-    <w:lsdException w:semiHidden="1" w:unhideWhenUsed="1" w:name="Body Text First Indent 2"/>
-    <w:lsdException w:semiHidden="1" w:unhideWhenUsed="1" w:name="Note Heading"/>
-    <w:lsdException w:semiHidden="1" w:unhideWhenUsed="1" w:name="Body Text 2"/>
-    <w:lsdException w:semiHidden="1" w:unhideWhenUsed="1" w:name="Body Text 3"/>
-    <w:lsdException w:semiHidden="1" w:unhideWhenUsed="1" w:name="Body Text Indent 2"/>
-    <w:lsdException w:semiHidden="1" w:unhideWhenUsed="1" w:name="Body Text Indent 3"/>
-    <w:lsdException w:semiHidden="1" w:unhideWhenUsed="1" w:name="Block Text"/>
-    <w:lsdException w:semiHidden="1" w:unhideWhenUsed="1" w:name="Hyperlink"/>
-    <w:lsdException w:semiHidden="1" w:unhideWhenUsed="1" w:name="FollowedHyperlink"/>
+    <w:lsdException w:unhideWhenUsed="1" w:semiHidden="1" w:name="Salutation"/>
+    <w:lsdException w:unhideWhenUsed="1" w:semiHidden="1" w:name="Date"/>
+    <w:lsdException w:unhideWhenUsed="1" w:semiHidden="1" w:name="Body Text First Indent"/>
+    <w:lsdException w:unhideWhenUsed="1" w:semiHidden="1" w:name="Body Text First Indent 2"/>
+    <w:lsdException w:unhideWhenUsed="1" w:semiHidden="1" w:name="Note Heading"/>
+    <w:lsdException w:unhideWhenUsed="1" w:semiHidden="1" w:name="Body Text 2"/>
+    <w:lsdException w:unhideWhenUsed="1" w:semiHidden="1" w:name="Body Text 3"/>
+    <w:lsdException w:unhideWhenUsed="1" w:semiHidden="1" w:name="Body Text Indent 2"/>
+    <w:lsdException w:unhideWhenUsed="1" w:semiHidden="1" w:name="Body Text Indent 3"/>
+    <w:lsdException w:unhideWhenUsed="1" w:semiHidden="1" w:name="Block Text"/>
+    <w:lsdException w:unhideWhenUsed="1" w:semiHidden="1" w:name="Hyperlink"/>
+    <w:lsdException w:unhideWhenUsed="1" w:semiHidden="1" w:name="FollowedHyperlink"/>
     <w:lsdException w:qFormat="1" w:uiPriority="22" w:name="Strong"/>
     <w:lsdException w:qFormat="1" w:uiPriority="20" w:name="Emphasis"/>
-    <w:lsdException w:semiHidden="1" w:unhideWhenUsed="1" w:name="Document Map"/>
-    <w:lsdException w:semiHidden="1" w:unhideWhenUsed="1" w:name="Plain Text"/>
-    <w:lsdException w:semiHidden="1" w:unhideWhenUsed="1" w:name="E-mail Signature"/>
-    <w:lsdException w:semiHidden="1" w:unhideWhenUsed="1" w:name="HTML Top of Form"/>
-    <w:lsdException w:semiHidden="1" w:unhideWhenUsed="1" w:name="HTML Bottom of Form"/>
-    <w:lsdException w:semiHidden="1" w:unhideWhenUsed="1" w:name="Normal (Web)"/>
-    <w:lsdException w:semiHidden="1" w:unhideWhenUsed="1" w:name="HTML Acronym"/>
-    <w:lsdException w:semiHidden="1" w:unhideWhenUsed="1" w:name="HTML Address"/>
-    <w:lsdException w:semiHidden="1" w:unhideWhenUsed="1" w:name="HTML Cite"/>
-    <w:lsdException w:semiHidden="1" w:unhideWhenUsed="1" w:name="HTML Code"/>
-    <w:lsdException w:semiHidden="1" w:unhideWhenUsed="1" w:name="HTML Definition"/>
-    <w:lsdException w:semiHidden="1" w:unhideWhenUsed="1" w:name="HTML Keyboard"/>
-    <w:lsdException w:semiHidden="1" w:unhideWhenUsed="1" w:name="HTML Preformatted"/>
-    <w:lsdException w:semiHidden="1" w:unhideWhenUsed="1" w:name="HTML Sample"/>
-    <w:lsdException w:semiHidden="1" w:unhideWhenUsed="1" w:name="HTML Typewriter"/>
-    <w:lsdException w:semiHidden="1" w:unhideWhenUsed="1" w:name="HTML Variable"/>
-    <w:lsdException w:semiHidden="1" w:unhideWhenUsed="1" w:name="Normal Table"/>
-    <w:lsdException w:semiHidden="1" w:unhideWhenUsed="1" w:name="annotation subject"/>
-    <w:lsdException w:semiHidden="1" w:unhideWhenUsed="1" w:name="No List"/>
-    <w:lsdException w:semiHidden="1" w:unhideWhenUsed="1" w:name="Outline List 1"/>
-    <w:lsdException w:semiHidden="1" w:unhideWhenUsed="1" w:name="Outline List 2"/>
-    <w:lsdException w:semiHidden="1" w:unhideWhenUsed="1" w:name="Outline List 3"/>
-    <w:lsdException w:semiHidden="1" w:unhideWhenUsed="1" w:name="Table Simple 1"/>
-    <w:lsdException w:semiHidden="1" w:unhideWhenUsed="1" w:name="Table Simple 2"/>
-    <w:lsdException w:semiHidden="1" w:unhideWhenUsed="1" w:name="Table Simple 3"/>
-    <w:lsdException w:semiHidden="1" w:unhideWhenUsed="1" w:name="Table Classic 1"/>
-    <w:lsdException w:semiHidden="1" w:unhideWhenUsed="1" w:name="Table Classic 2"/>
-    <w:lsdException w:semiHidden="1" w:unhideWhenUsed="1" w:name="Table Classic 3"/>
-    <w:lsdException w:semiHidden="1" w:unhideWhenUsed="1" w:name="Table Classic 4"/>
-    <w:lsdException w:semiHidden="1" w:unhideWhenUsed="1" w:name="Table Colorful 1"/>
-    <w:lsdException w:semiHidden="1" w:unhideWhenUsed="1" w:name="Table Colorful 2"/>
-    <w:lsdException w:semiHidden="1" w:unhideWhenUsed="1" w:name="Table Colorful 3"/>
-    <w:lsdException w:semiHidden="1" w:unhideWhenUsed="1" w:name="Table Columns 1"/>
-    <w:lsdException w:semiHidden="1" w:unhideWhenUsed="1" w:name="Table Columns 2"/>
-    <w:lsdException w:semiHidden="1" w:unhideWhenUsed="1" w:name="Table Columns 3"/>
-    <w:lsdException w:semiHidden="1" w:unhideWhenUsed="1" w:name="Table Columns 4"/>
-    <w:lsdException w:semiHidden="1" w:unhideWhenUsed="1" w:name="Table Columns 5"/>
-    <w:lsdException w:semiHidden="1" w:unhideWhenUsed="1" w:name="Table Grid 1"/>
-    <w:lsdException w:semiHidden="1" w:unhideWhenUsed="1" w:name="Table Grid 2"/>
-    <w:lsdException w:semiHidden="1" w:unhideWhenUsed="1" w:name="Table Grid 3"/>
-    <w:lsdException w:semiHidden="1" w:unhideWhenUsed="1" w:name="Table Grid 4"/>
-    <w:lsdException w:semiHidden="1" w:unhideWhenUsed="1" w:name="Table Grid 5"/>
-    <w:lsdException w:semiHidden="1" w:unhideWhenUsed="1" w:name="Table Grid 6"/>
-    <w:lsdException w:semiHidden="1" w:unhideWhenUsed="1" w:name="Table Grid 7"/>
-    <w:lsdException w:semiHidden="1" w:unhideWhenUsed="1" w:name="Table Grid 8"/>
-    <w:lsdException w:semiHidden="1" w:unhideWhenUsed="1" w:name="Table List 1"/>
-    <w:lsdException w:semiHidden="1" w:unhideWhenUsed="1" w:name="Table List 2"/>
-    <w:lsdException w:semiHidden="1" w:unhideWhenUsed="1" w:name="Table List 3"/>
-    <w:lsdException w:semiHidden="1" w:unhideWhenUsed="1" w:name="Table List 4"/>
-    <w:lsdException w:semiHidden="1" w:unhideWhenUsed="1" w:name="Table List 5"/>
-    <w:lsdException w:semiHidden="1" w:unhideWhenUsed="1" w:name="Table List 6"/>
-    <w:lsdException w:semiHidden="1" w:unhideWhenUsed="1" w:name="Table List 7"/>
-    <w:lsdException w:semiHidden="1" w:unhideWhenUsed="1" w:name="Table List 8"/>
-    <w:lsdException w:semiHidden="1" w:unhideWhenUsed="1" w:name="Table 3D effects 1"/>
-    <w:lsdException w:semiHidden="1" w:unhideWhenUsed="1" w:name="Table 3D effects 2"/>
-    <w:lsdException w:semiHidden="1" w:unhideWhenUsed="1" w:name="Table 3D effects 3"/>
-    <w:lsdException w:semiHidden="1" w:unhideWhenUsed="1" w:name="Table Contemporary"/>
-    <w:lsdException w:semiHidden="1" w:unhideWhenUsed="1" w:name="Table Elegant"/>
-    <w:lsdException w:semiHidden="1" w:unhideWhenUsed="1" w:name="Table Professional"/>
-    <w:lsdException w:semiHidden="1" w:unhideWhenUsed="1" w:name="Table Subtle 1"/>
-    <w:lsdException w:semiHidden="1" w:unhideWhenUsed="1" w:name="Table Subtle 2"/>
-    <w:lsdException w:semiHidden="1" w:unhideWhenUsed="1" w:name="Table Web 1"/>
-    <w:lsdException w:semiHidden="1" w:unhideWhenUsed="1" w:name="Table Web 2"/>
-    <w:lsdException w:semiHidden="1" w:unhideWhenUsed="1" w:name="Table Web 3"/>
-    <w:lsdException w:semiHidden="1" w:unhideWhenUsed="1" w:name="Balloon Text"/>
+    <w:lsdException w:unhideWhenUsed="1" w:semiHidden="1" w:name="Document Map"/>
+    <w:lsdException w:unhideWhenUsed="1" w:semiHidden="1" w:name="Plain Text"/>
+    <w:lsdException w:unhideWhenUsed="1" w:semiHidden="1" w:name="E-mail Signature"/>
+    <w:lsdException w:unhideWhenUsed="1" w:semiHidden="1" w:name="HTML Top of Form"/>
+    <w:lsdException w:unhideWhenUsed="1" w:semiHidden="1" w:name="HTML Bottom of Form"/>
+    <w:lsdException w:unhideWhenUsed="1" w:semiHidden="1" w:name="Normal (Web)"/>
+    <w:lsdException w:unhideWhenUsed="1" w:semiHidden="1" w:name="HTML Acronym"/>
+    <w:lsdException w:unhideWhenUsed="1" w:semiHidden="1" w:name="HTML Address"/>
+    <w:lsdException w:unhideWhenUsed="1" w:semiHidden="1" w:name="HTML Cite"/>
+    <w:lsdException w:unhideWhenUsed="1" w:semiHidden="1" w:name="HTML Code"/>
+    <w:lsdException w:unhideWhenUsed="1" w:semiHidden="1" w:name="HTML Definition"/>
+    <w:lsdException w:unhideWhenUsed="1" w:semiHidden="1" w:name="HTML Keyboard"/>
+    <w:lsdException w:unhideWhenUsed="1" w:semiHidden="1" w:name="HTML Preformatted"/>
+    <w:lsdException w:unhideWhenUsed="1" w:semiHidden="1" w:name="HTML Sample"/>
+    <w:lsdException w:unhideWhenUsed="1" w:semiHidden="1" w:name="HTML Typewriter"/>
+    <w:lsdException w:unhideWhenUsed="1" w:semiHidden="1" w:name="HTML Variable"/>
+    <w:lsdException w:unhideWhenUsed="1" w:semiHidden="1" w:name="Normal Table"/>
+    <w:lsdException w:unhideWhenUsed="1" w:semiHidden="1" w:name="annotation subject"/>
+    <w:lsdException w:unhideWhenUsed="1" w:semiHidden="1" w:name="No List"/>
+    <w:lsdException w:unhideWhenUsed="1" w:semiHidden="1" w:name="Outline List 1"/>
+    <w:lsdException w:unhideWhenUsed="1" w:semiHidden="1" w:name="Outline List 2"/>
+    <w:lsdException w:unhideWhenUsed="1" w:semiHidden="1" w:name="Outline List 3"/>
+    <w:lsdException w:unhideWhenUsed="1" w:semiHidden="1" w:name="Table Simple 1"/>
+    <w:lsdException w:unhideWhenUsed="1" w:semiHidden="1" w:name="Table Simple 2"/>
+    <w:lsdException w:unhideWhenUsed="1" w:semiHidden="1" w:name="Table Simple 3"/>
+    <w:lsdException w:unhideWhenUsed="1" w:semiHidden="1" w:name="Table Classic 1"/>
+    <w:lsdException w:unhideWhenUsed="1" w:semiHidden="1" w:name="Table Classic 2"/>
+    <w:lsdException w:unhideWhenUsed="1" w:semiHidden="1" w:name="Table Classic 3"/>
+    <w:lsdException w:unhideWhenUsed="1" w:semiHidden="1" w:name="Table Classic 4"/>
+    <w:lsdException w:unhideWhenUsed="1" w:semiHidden="1" w:name="Table Colorful 1"/>
+    <w:lsdException w:unhideWhenUsed="1" w:semiHidden="1" w:name="Table Colorful 2"/>
+    <w:lsdException w:unhideWhenUsed="1" w:semiHidden="1" w:name="Table Colorful 3"/>
+    <w:lsdException w:unhideWhenUsed="1" w:semiHidden="1" w:name="Table Columns 1"/>
+    <w:lsdException w:unhideWhenUsed="1" w:semiHidden="1" w:name="Table Columns 2"/>
+    <w:lsdException w:unhideWhenUsed="1" w:semiHidden="1" w:name="Table Columns 3"/>
+    <w:lsdException w:unhideWhenUsed="1" w:semiHidden="1" w:name="Table Columns 4"/>
+    <w:lsdException w:unhideWhenUsed="1" w:semiHidden="1" w:name="Table Columns 5"/>
+    <w:lsdException w:unhideWhenUsed="1" w:semiHidden="1" w:name="Table Grid 1"/>
+    <w:lsdException w:unhideWhenUsed="1" w:semiHidden="1" w:name="Table Grid 2"/>
+    <w:lsdException w:unhideWhenUsed="1" w:semiHidden="1" w:name="Table Grid 3"/>
+    <w:lsdException w:unhideWhenUsed="1" w:semiHidden="1" w:name="Table Grid 4"/>
+    <w:lsdException w:unhideWhenUsed="1" w:semiHidden="1" w:name="Table Grid 5"/>
+    <w:lsdException w:unhideWhenUsed="1" w:semiHidden="1" w:name="Table Grid 6"/>
+    <w:lsdException w:unhideWhenUsed="1" w:semiHidden="1" w:name="Table Grid 7"/>
+    <w:lsdException w:unhideWhenUsed="1" w:semiHidden="1" w:name="Table Grid 8"/>
+    <w:lsdException w:unhideWhenUsed="1" w:semiHidden="1" w:name="Table List 1"/>
+    <w:lsdException w:unhideWhenUsed="1" w:semiHidden="1" w:name="Table List 2"/>
+    <w:lsdException w:unhideWhenUsed="1" w:semiHidden="1" w:name="Table List 3"/>
+    <w:lsdException w:unhideWhenUsed="1" w:semiHidden="1" w:name="Table List 4"/>
+    <w:lsdException w:unhideWhenUsed="1" w:semiHidden="1" w:name="Table List 5"/>
+    <w:lsdException w:unhideWhenUsed="1" w:semiHidden="1" w:name="Table List 6"/>
+    <w:lsdException w:unhideWhenUsed="1" w:semiHidden="1" w:name="Table List 7"/>
+    <w:lsdException w:unhideWhenUsed="1" w:semiHidden="1" w:name="Table List 8"/>
+    <w:lsdException w:unhideWhenUsed="1" w:semiHidden="1" w:name="Table 3D effects 1"/>
+    <w:lsdException w:unhideWhenUsed="1" w:semiHidden="1" w:name="Table 3D effects 2"/>
+    <w:lsdException w:unhideWhenUsed="1" w:semiHidden="1" w:name="Table 3D effects 3"/>
+    <w:lsdException w:unhideWhenUsed="1" w:semiHidden="1" w:name="Table Contemporary"/>
+    <w:lsdException w:unhideWhenUsed="1" w:semiHidden="1" w:name="Table Elegant"/>
+    <w:lsdException w:unhideWhenUsed="1" w:semiHidden="1" w:name="Table Professional"/>
+    <w:lsdException w:unhideWhenUsed="1" w:semiHidden="1" w:name="Table Subtle 1"/>
+    <w:lsdException w:unhideWhenUsed="1" w:semiHidden="1" w:name="Table Subtle 2"/>
+    <w:lsdException w:unhideWhenUsed="1" w:semiHidden="1" w:name="Table Web 1"/>
+    <w:lsdException w:unhideWhenUsed="1" w:semiHidden="1" w:name="Table Web 2"/>
+    <w:lsdException w:unhideWhenUsed="1" w:semiHidden="1" w:name="Table Web 3"/>
+    <w:lsdException w:unhideWhenUsed="1" w:semiHidden="1" w:name="Balloon Text"/>
     <w:lsdException w:uiPriority="39" w:name="Table Grid"/>
-    <w:lsdException w:semiHidden="1" w:unhideWhenUsed="1" w:name="Table Theme"/>
+    <w:lsdException w:unhideWhenUsed="1" w:semiHidden="1" w:name="Table Theme"/>
     <w:lsdException w:semiHidden="1" w:name="Placeholder Text"/>
     <w:lsdException w:qFormat="1" w:uiPriority="1" w:name="No Spacing"/>
     <w:lsdException w:uiPriority="60" w:name="Light Shading"/>
@@ -4071,8 +4194,8 @@
     <w:lsdException w:qFormat="1" w:uiPriority="31" w:name="Subtle Reference"/>
     <w:lsdException w:qFormat="1" w:uiPriority="32" w:name="Intense Reference"/>
     <w:lsdException w:qFormat="1" w:uiPriority="33" w:name="Book Title"/>
-    <w:lsdException w:semiHidden="1" w:uiPriority="37" w:unhideWhenUsed="1" w:name="Bibliography"/>
-    <w:lsdException w:qFormat="1" w:semiHidden="1" w:uiPriority="39" w:unhideWhenUsed="1" w:name="TOC Heading"/>
+    <w:lsdException w:unhideWhenUsed="1" w:semiHidden="1" w:uiPriority="37" w:name="Bibliography"/>
+    <w:lsdException w:unhideWhenUsed="1" w:semiHidden="1" w:qFormat="1" w:uiPriority="39" w:name="TOC Heading"/>
     <w:lsdException w:uiPriority="41" w:name="Plain Table 1"/>
     <w:lsdException w:uiPriority="42" w:name="Plain Table 2"/>
     <w:lsdException w:uiPriority="43" w:name="Plain Table 3"/>
@@ -4266,6 +4389,12 @@
   </w:style>
   <w:style w:type="character" w:styleId="ListLabel8">
     <w:name w:val="ListLabel 8"/>
+    <w:rPr>
+      <w:rFonts w:cs="Symbol"/>
+    </w:rPr>
+  </w:style>
+  <w:style w:type="character" w:styleId="ListLabel9">
+    <w:name w:val="ListLabel 9"/>
     <w:rPr>
       <w:rFonts w:cs="Symbol"/>
     </w:rPr>

</xml_diff>